<commit_message>
Began writing descr documentation, bug fixes and Nmiss % options
</commit_message>
<xml_diff>
--- a/tests/rmds/word_doc.docx
+++ b/tests/rmds/word_doc.docx
@@ -3705,11 +3705,11 @@
         NA"/&gt;
         <w:tblLayout w:type="fixed"/>
         <w:jc w:val="center"/>
-        <w:tblW w:type="dxa" w:w="10947"/>
+        <w:tblW w:type="dxa" w:w="9507"/>
         <w:tblLook w:firstRow="1" w:lastRow="0" w:firstColumn="0" w:lastColumn="0" w:noHBand="0" w:noVBand="1"/>
       </w:tblPr>
       <w:tblGrid>
-        <w:gridCol w:w="3232"/>
+        <w:gridCol w:w="1792"/>
         <w:gridCol w:w="2624"/>
         <w:gridCol w:w="1352"/>
         <w:gridCol w:w="1291"/>
@@ -4105,7 +4105,7 @@
       <w:tr>
         <w:trPr>
           <w:cantSplit/>
-          <w:trHeight w:val="454" w:hRule="auto"/>
+          <w:trHeight w:val="457" w:hRule="auto"/>
         </w:trPr>
         <w:tc>
           <w:tcPr>
@@ -4123,16 +4123,17 @@
             <w:pPr>
               <w:jc w:val="left"/>
               <w:spacing w:after="40" w:before="40"/>
-              <w:ind w:firstLine="0" w:left="400" w:right="100"/>
-            </w:pPr>
-            <w:r xmlns:w="http://schemas.openxmlformats.org/wordprocessingml/2006/main" xmlns:wp="http://schemas.openxmlformats.org/drawingml/2006/wordprocessingDrawing" xmlns:r="http://schemas.openxmlformats.org/officeDocument/2006/relationships" xmlns:w14="http://schemas.microsoft.com/office/word/2010/wordml">
-              <w:rPr>
-                <w:rFonts w:ascii="Arial" w:hAnsi="Arial" w:eastAsia="Arial" w:cs="Arial"/>
-                <w:sz w:val="22"/>
-                <w:szCs w:val="22"/>
-                <w:color w:val="111111"/>
-              </w:rPr>
-              <w:t xml:space="preserve">My custom variable label</w:t>
+              <w:ind w:firstLine="0" w:left="100" w:right="100"/>
+            </w:pPr>
+            <w:r xmlns:w="http://schemas.openxmlformats.org/wordprocessingml/2006/main" xmlns:wp="http://schemas.openxmlformats.org/drawingml/2006/wordprocessingDrawing" xmlns:r="http://schemas.openxmlformats.org/officeDocument/2006/relationships" xmlns:w14="http://schemas.microsoft.com/office/word/2010/wordml">
+              <w:rPr>
+                <w:rFonts w:ascii="Arial" w:hAnsi="Arial" w:eastAsia="Arial" w:cs="Arial"/>
+                <w:b/>
+                <w:sz w:val="22"/>
+                <w:szCs w:val="22"/>
+                <w:color w:val="111111"/>
+              </w:rPr>
+              <w:t xml:space="preserve">Sepal.Length</w:t>
             </w:r>
           </w:p>
         </w:tc>

</xml_diff>

<commit_message>
finished documentation, usage guide and testing for now.
</commit_message>
<xml_diff>
--- a/tests/rmds/word_doc.docx
+++ b/tests/rmds/word_doc.docx
@@ -80,12 +80,12 @@
         NA"/&gt;
         <w:tblLayout w:type="fixed"/>
         <w:jc w:val="center"/>
-        <w:tblW w:type="dxa" w:w="4374"/>
+        <w:tblW w:type="dxa" w:w="4387"/>
         <w:tblLook w:firstRow="1" w:lastRow="0" w:firstColumn="0" w:lastColumn="0" w:noHBand="0" w:noVBand="1"/>
       </w:tblPr>
       <w:tblGrid>
         <w:gridCol w:w="1792"/>
-        <w:gridCol w:w="1291"/>
+        <w:gridCol w:w="1303"/>
         <w:gridCol w:w="1291"/>
       </w:tblGrid>
       <w:tr>
@@ -3089,7 +3089,7 @@
                 <w:szCs w:val="22"/>
                 <w:color w:val="111111"/>
               </w:rPr>
-              <w:t xml:space="preserve"> (33%)</w:t>
+              <w:t xml:space="preserve">50 (33%)</w:t>
             </w:r>
           </w:p>
         </w:tc>
@@ -3192,7 +3192,7 @@
                 <w:szCs w:val="22"/>
                 <w:color w:val="111111"/>
               </w:rPr>
-              <w:t xml:space="preserve"> (33%)</w:t>
+              <w:t xml:space="preserve">50 (33%)</w:t>
             </w:r>
           </w:p>
         </w:tc>
@@ -3289,7 +3289,7 @@
                 <w:szCs w:val="22"/>
                 <w:color w:val="111111"/>
               </w:rPr>
-              <w:t xml:space="preserve"> (33%)</w:t>
+              <w:t xml:space="preserve">50 (33%)</w:t>
             </w:r>
           </w:p>
         </w:tc>
@@ -3665,11 +3665,11 @@
         NA"/&gt;
         <w:tblLayout w:type="fixed"/>
         <w:jc w:val="center"/>
-        <w:tblW w:type="dxa" w:w="9507"/>
+        <w:tblW w:type="dxa" w:w="10947"/>
         <w:tblLook w:firstRow="1" w:lastRow="0" w:firstColumn="0" w:lastColumn="0" w:noHBand="0" w:noVBand="1"/>
       </w:tblPr>
       <w:tblGrid>
-        <w:gridCol w:w="1792"/>
+        <w:gridCol w:w="3232"/>
         <w:gridCol w:w="2624"/>
         <w:gridCol w:w="1352"/>
         <w:gridCol w:w="1291"/>
@@ -4065,7 +4065,7 @@
       <w:tr>
         <w:trPr>
           <w:cantSplit/>
-          <w:trHeight w:val="457" w:hRule="auto"/>
+          <w:trHeight w:val="454" w:hRule="auto"/>
         </w:trPr>
         <w:tc>
           <w:tcPr>
@@ -4083,17 +4083,16 @@
             <w:pPr>
               <w:jc w:val="left"/>
               <w:spacing w:after="40" w:before="40"/>
-              <w:ind w:firstLine="0" w:left="100" w:right="100"/>
-            </w:pPr>
-            <w:r xmlns:w="http://schemas.openxmlformats.org/wordprocessingml/2006/main" xmlns:wp="http://schemas.openxmlformats.org/drawingml/2006/wordprocessingDrawing" xmlns:r="http://schemas.openxmlformats.org/officeDocument/2006/relationships" xmlns:w14="http://schemas.microsoft.com/office/word/2010/wordml">
-              <w:rPr>
-                <w:rFonts w:ascii="Arial" w:hAnsi="Arial" w:eastAsia="Arial" w:cs="Arial"/>
-                <w:b/>
-                <w:sz w:val="22"/>
-                <w:szCs w:val="22"/>
-                <w:color w:val="111111"/>
-              </w:rPr>
-              <w:t xml:space="preserve">Sepal.Length</w:t>
+              <w:ind w:firstLine="0" w:left="400" w:right="100"/>
+            </w:pPr>
+            <w:r xmlns:w="http://schemas.openxmlformats.org/wordprocessingml/2006/main" xmlns:wp="http://schemas.openxmlformats.org/drawingml/2006/wordprocessingDrawing" xmlns:r="http://schemas.openxmlformats.org/officeDocument/2006/relationships" xmlns:w14="http://schemas.microsoft.com/office/word/2010/wordml">
+              <w:rPr>
+                <w:rFonts w:ascii="Arial" w:hAnsi="Arial" w:eastAsia="Arial" w:cs="Arial"/>
+                <w:sz w:val="22"/>
+                <w:szCs w:val="22"/>
+                <w:color w:val="111111"/>
+              </w:rPr>
+              <w:t xml:space="preserve">My custom variable label</w:t>
             </w:r>
           </w:p>
         </w:tc>
@@ -9317,12 +9316,12 @@
         NA"/&gt;
         <w:tblLayout w:type="fixed"/>
         <w:jc w:val="center"/>
-        <w:tblW w:type="dxa" w:w="4374"/>
+        <w:tblW w:type="dxa" w:w="4387"/>
         <w:tblLook w:firstRow="1" w:lastRow="0" w:firstColumn="0" w:lastColumn="0" w:noHBand="0" w:noVBand="1"/>
       </w:tblPr>
       <w:tblGrid>
         <w:gridCol w:w="1792"/>
-        <w:gridCol w:w="1291"/>
+        <w:gridCol w:w="1303"/>
         <w:gridCol w:w="1291"/>
       </w:tblGrid>
       <w:tr>
@@ -12326,7 +12325,7 @@
                 <w:szCs w:val="22"/>
                 <w:color w:val="111111"/>
               </w:rPr>
-              <w:t xml:space="preserve"> (33%)</w:t>
+              <w:t xml:space="preserve">50 (33%)</w:t>
             </w:r>
           </w:p>
         </w:tc>
@@ -12429,7 +12428,7 @@
                 <w:szCs w:val="22"/>
                 <w:color w:val="111111"/>
               </w:rPr>
-              <w:t xml:space="preserve"> (33%)</w:t>
+              <w:t xml:space="preserve">50 (33%)</w:t>
             </w:r>
           </w:p>
         </w:tc>
@@ -12526,7 +12525,7 @@
                 <w:szCs w:val="22"/>
                 <w:color w:val="111111"/>
               </w:rPr>
-              <w:t xml:space="preserve"> (33%)</w:t>
+              <w:t xml:space="preserve">50 (33%)</w:t>
             </w:r>
           </w:p>
         </w:tc>

</xml_diff>

<commit_message>
changes for cran submission
</commit_message>
<xml_diff>
--- a/tests/rmds/word_doc.docx
+++ b/tests/rmds/word_doc.docx
@@ -16,7 +16,7 @@
       </w:pPr>
       <w:r>
         <w:rPr>
-          <w:rStyle w:val="FunctionTok"/>
+          <w:rStyle w:val="KeywordTok"/>
         </w:rPr>
         <w:t xml:space="preserve">descr</w:t>
       </w:r>
@@ -28,19 +28,19 @@
       </w:r>
       <w:r>
         <w:rPr>
-          <w:rStyle w:val="SpecialCharTok"/>
+          <w:rStyle w:val="OperatorTok"/>
         </w:rPr>
         <w:t xml:space="preserve">%&gt;%</w:t>
       </w:r>
       <w:r>
         <w:rPr>
-          <w:rStyle w:val="NormalTok"/>
+          <w:rStyle w:val="StringTok"/>
         </w:rPr>
         <w:t xml:space="preserve"> </w:t>
       </w:r>
       <w:r>
         <w:rPr>
-          <w:rStyle w:val="FunctionTok"/>
+          <w:rStyle w:val="KeywordTok"/>
         </w:rPr>
         <w:t xml:space="preserve">print</w:t>
       </w:r>
@@ -52,19 +52,19 @@
       </w:r>
       <w:r>
         <w:rPr>
-          <w:rStyle w:val="SpecialCharTok"/>
+          <w:rStyle w:val="OperatorTok"/>
         </w:rPr>
         <w:t xml:space="preserve">%&gt;%</w:t>
       </w:r>
       <w:r>
         <w:rPr>
-          <w:rStyle w:val="NormalTok"/>
+          <w:rStyle w:val="StringTok"/>
         </w:rPr>
         <w:t xml:space="preserve"> </w:t>
       </w:r>
       <w:r>
         <w:rPr>
-          <w:rStyle w:val="FunctionTok"/>
+          <w:rStyle w:val="KeywordTok"/>
         </w:rPr>
         <w:t xml:space="preserve">knit_print</w:t>
       </w:r>
@@ -3424,7 +3424,7 @@
       </w:pPr>
       <w:r>
         <w:rPr>
-          <w:rStyle w:val="FunctionTok"/>
+          <w:rStyle w:val="KeywordTok"/>
         </w:rPr>
         <w:t xml:space="preserve">descr</w:t>
       </w:r>
@@ -3475,7 +3475,7 @@
       </w:r>
       <w:r>
         <w:rPr>
-          <w:rStyle w:val="AttributeTok"/>
+          <w:rStyle w:val="DataTypeTok"/>
         </w:rPr>
         <w:t xml:space="preserve">group_labels =</w:t>
       </w:r>
@@ -3487,7 +3487,7 @@
       </w:r>
       <w:r>
         <w:rPr>
-          <w:rStyle w:val="FunctionTok"/>
+          <w:rStyle w:val="KeywordTok"/>
         </w:rPr>
         <w:t xml:space="preserve">list</w:t>
       </w:r>
@@ -3499,7 +3499,7 @@
       </w:r>
       <w:r>
         <w:rPr>
-          <w:rStyle w:val="AttributeTok"/>
+          <w:rStyle w:val="DataTypeTok"/>
         </w:rPr>
         <w:t xml:space="preserve">setosa =</w:t>
       </w:r>
@@ -3532,7 +3532,7 @@
       </w:r>
       <w:r>
         <w:rPr>
-          <w:rStyle w:val="AttributeTok"/>
+          <w:rStyle w:val="DataTypeTok"/>
         </w:rPr>
         <w:t xml:space="preserve">var_options =</w:t>
       </w:r>
@@ -3544,7 +3544,7 @@
       </w:r>
       <w:r>
         <w:rPr>
-          <w:rStyle w:val="FunctionTok"/>
+          <w:rStyle w:val="KeywordTok"/>
         </w:rPr>
         <w:t xml:space="preserve">list</w:t>
       </w:r>
@@ -3556,7 +3556,7 @@
       </w:r>
       <w:r>
         <w:rPr>
-          <w:rStyle w:val="AttributeTok"/>
+          <w:rStyle w:val="DataTypeTok"/>
         </w:rPr>
         <w:t xml:space="preserve">Sepal.Length =</w:t>
       </w:r>
@@ -3568,7 +3568,7 @@
       </w:r>
       <w:r>
         <w:rPr>
-          <w:rStyle w:val="FunctionTok"/>
+          <w:rStyle w:val="KeywordTok"/>
         </w:rPr>
         <w:t xml:space="preserve">list</w:t>
       </w:r>
@@ -3580,7 +3580,7 @@
       </w:r>
       <w:r>
         <w:rPr>
-          <w:rStyle w:val="AttributeTok"/>
+          <w:rStyle w:val="DataTypeTok"/>
         </w:rPr>
         <w:t xml:space="preserve">label =</w:t>
       </w:r>
@@ -3613,19 +3613,19 @@
       </w:r>
       <w:r>
         <w:rPr>
-          <w:rStyle w:val="SpecialCharTok"/>
+          <w:rStyle w:val="OperatorTok"/>
         </w:rPr>
         <w:t xml:space="preserve">%&gt;%</w:t>
       </w:r>
       <w:r>
         <w:rPr>
-          <w:rStyle w:val="NormalTok"/>
+          <w:rStyle w:val="StringTok"/>
         </w:rPr>
         <w:t xml:space="preserve"> </w:t>
       </w:r>
       <w:r>
         <w:rPr>
-          <w:rStyle w:val="FunctionTok"/>
+          <w:rStyle w:val="KeywordTok"/>
         </w:rPr>
         <w:t xml:space="preserve">print</w:t>
       </w:r>
@@ -3637,19 +3637,19 @@
       </w:r>
       <w:r>
         <w:rPr>
-          <w:rStyle w:val="SpecialCharTok"/>
+          <w:rStyle w:val="OperatorTok"/>
         </w:rPr>
         <w:t xml:space="preserve">%&gt;%</w:t>
       </w:r>
       <w:r>
         <w:rPr>
-          <w:rStyle w:val="NormalTok"/>
+          <w:rStyle w:val="StringTok"/>
         </w:rPr>
         <w:t xml:space="preserve">  </w:t>
       </w:r>
       <w:r>
         <w:rPr>
-          <w:rStyle w:val="FunctionTok"/>
+          <w:rStyle w:val="KeywordTok"/>
         </w:rPr>
         <w:t xml:space="preserve">knit_print</w:t>
       </w:r>
@@ -9210,7 +9210,7 @@
       </w:pPr>
       <w:r>
         <w:rPr>
-          <w:rStyle w:val="FunctionTok"/>
+          <w:rStyle w:val="KeywordTok"/>
         </w:rPr>
         <w:t xml:space="preserve">descr</w:t>
       </w:r>
@@ -9222,19 +9222,19 @@
       </w:r>
       <w:r>
         <w:rPr>
-          <w:rStyle w:val="SpecialCharTok"/>
+          <w:rStyle w:val="OperatorTok"/>
         </w:rPr>
         <w:t xml:space="preserve">%&gt;%</w:t>
       </w:r>
       <w:r>
         <w:rPr>
-          <w:rStyle w:val="NormalTok"/>
+          <w:rStyle w:val="StringTok"/>
         </w:rPr>
         <w:t xml:space="preserve"> </w:t>
       </w:r>
       <w:r>
         <w:rPr>
-          <w:rStyle w:val="FunctionTok"/>
+          <w:rStyle w:val="KeywordTok"/>
         </w:rPr>
         <w:t xml:space="preserve">print</w:t>
       </w:r>
@@ -9246,7 +9246,7 @@
       </w:r>
       <w:r>
         <w:rPr>
-          <w:rStyle w:val="AttributeTok"/>
+          <w:rStyle w:val="DataTypeTok"/>
         </w:rPr>
         <w:t xml:space="preserve">silent=</w:t>
       </w:r>
@@ -9258,19 +9258,25 @@
       </w:r>
       <w:r>
         <w:rPr>
-          <w:rStyle w:val="SpecialCharTok"/>
+          <w:rStyle w:val="OperatorTok"/>
         </w:rPr>
         <w:t xml:space="preserve">%&gt;%</w:t>
       </w:r>
       <w:r>
         <w:rPr>
-          <w:rStyle w:val="NormalTok"/>
+          <w:rStyle w:val="StringTok"/>
         </w:rPr>
-        <w:t xml:space="preserve"> .</w:t>
+        <w:t xml:space="preserve"> </w:t>
       </w:r>
       <w:r>
         <w:rPr>
-          <w:rStyle w:val="SpecialCharTok"/>
+          <w:rStyle w:val="NormalTok"/>
+        </w:rPr>
+        <w:t xml:space="preserve">.</w:t>
+      </w:r>
+      <w:r>
+        <w:rPr>
+          <w:rStyle w:val="OperatorTok"/>
         </w:rPr>
         <w:t xml:space="preserve">$</w:t>
       </w:r>
@@ -9282,19 +9288,19 @@
       </w:r>
       <w:r>
         <w:rPr>
-          <w:rStyle w:val="SpecialCharTok"/>
+          <w:rStyle w:val="OperatorTok"/>
         </w:rPr>
         <w:t xml:space="preserve">%&gt;%</w:t>
       </w:r>
       <w:r>
         <w:rPr>
-          <w:rStyle w:val="NormalTok"/>
+          <w:rStyle w:val="StringTok"/>
         </w:rPr>
         <w:t xml:space="preserve"> </w:t>
       </w:r>
       <w:r>
         <w:rPr>
-          <w:rStyle w:val="FunctionTok"/>
+          <w:rStyle w:val="KeywordTok"/>
         </w:rPr>
         <w:t xml:space="preserve">knit_print</w:t>
       </w:r>
@@ -12927,7 +12933,7 @@
       <w:rFonts w:asciiTheme="majorHAnsi" w:eastAsiaTheme="majorEastAsia" w:hAnsiTheme="majorHAnsi" w:cstheme="majorBidi"/>
       <w:b/>
       <w:bCs/>
-      <w:color w:val="4F81BD" w:themeColor="accent1"/>
+      <w:color w:val="345A8A" w:themeColor="accent1" w:themeShade="B5"/>
       <w:sz w:val="32"/>
       <w:szCs w:val="32"/>
     </w:rPr>
@@ -12950,8 +12956,8 @@
       <w:b/>
       <w:bCs/>
       <w:color w:val="4F81BD" w:themeColor="accent1"/>
-      <w:sz w:val="28"/>
-      <w:szCs w:val="28"/>
+      <w:sz w:val="32"/>
+      <w:szCs w:val="32"/>
     </w:rPr>
   </w:style>
   <w:style w:type="paragraph" w:styleId="Heading3">
@@ -12972,8 +12978,8 @@
       <w:b/>
       <w:bCs/>
       <w:color w:val="4F81BD" w:themeColor="accent1"/>
-      <w:sz w:val="24"/>
-      <w:szCs w:val="24"/>
+      <w:sz w:val="28"/>
+      <w:szCs w:val="28"/>
     </w:rPr>
   </w:style>
   <w:style w:type="paragraph" w:styleId="Heading4">
@@ -12991,7 +12997,7 @@
     </w:pPr>
     <w:rPr>
       <w:rFonts w:asciiTheme="majorHAnsi" w:eastAsiaTheme="majorEastAsia" w:hAnsiTheme="majorHAnsi" w:cstheme="majorBidi"/>
-      <w:i/>
+      <w:b/>
       <w:bCs/>
       <w:color w:val="4F81BD" w:themeColor="accent1"/>
       <w:sz w:val="24"/>
@@ -13013,6 +13019,7 @@
     </w:pPr>
     <w:rPr>
       <w:rFonts w:asciiTheme="majorHAnsi" w:eastAsiaTheme="majorEastAsia" w:hAnsiTheme="majorHAnsi" w:cstheme="majorBidi"/>
+      <w:i/>
       <w:iCs/>
       <w:color w:val="4F81BD" w:themeColor="accent1"/>
       <w:sz w:val="24"/>
@@ -13108,8 +13115,14 @@
     <w:qFormat/>
     <w:pPr>
       <w:spacing w:before="100" w:after="100"/>
-      <w:ind w:firstLine="0" w:left="480" w:right="480"/>
+      <w:ind w:firstLine="0"/>
     </w:pPr>
+    <w:rPr>
+      <w:rFonts w:asciiTheme="majorHAnsi" w:eastAsiaTheme="majorEastAsia" w:hAnsiTheme="majorHAnsi" w:cstheme="majorBidi"/>
+      <w:bCs/>
+      <w:sz w:val="20"/>
+      <w:szCs w:val="20"/>
+    </w:rPr>
   </w:style>
   <w:style w:type="paragraph" w:styleId="FootnoteText">
     <w:name w:val="Footnote Text"/>
@@ -13202,10 +13215,6 @@
       <w:rFonts w:ascii="Consolas" w:hAnsi="Consolas"/>
       <w:sz w:val="22"/>
     </w:rPr>
-  </w:style>
-  <w:style w:type="character" w:customStyle="1" w:styleId="SectionNumber">
-    <w:name w:val="Section Number"/>
-    <w:basedOn w:val="BodyTextChar"/>
   </w:style>
   <w:style w:type="character" w:styleId="FootnoteReference">
     <w:name w:val="Footnote Reference"/>

</xml_diff>

<commit_message>
Added the following members to format_options: percent_suffix, row_percent, Nmiss_row_percent and absolute_relative_frequency_mode. They can be used to control control how absolute and relative frequencies are displayed
</commit_message>
<xml_diff>
--- a/tests/rmds/word_doc.docx
+++ b/tests/rmds/word_doc.docx
@@ -16,7 +16,7 @@
       </w:pPr>
       <w:r>
         <w:rPr>
-          <w:rStyle w:val="FunctionTok"/>
+          <w:rStyle w:val="KeywordTok"/>
         </w:rPr>
         <w:t xml:space="preserve">descr</w:t>
       </w:r>
@@ -28,19 +28,19 @@
       </w:r>
       <w:r>
         <w:rPr>
-          <w:rStyle w:val="SpecialCharTok"/>
+          <w:rStyle w:val="OperatorTok"/>
         </w:rPr>
         <w:t xml:space="preserve">%&gt;%</w:t>
       </w:r>
       <w:r>
         <w:rPr>
-          <w:rStyle w:val="NormalTok"/>
+          <w:rStyle w:val="StringTok"/>
         </w:rPr>
         <w:t xml:space="preserve"> </w:t>
       </w:r>
       <w:r>
         <w:rPr>
-          <w:rStyle w:val="FunctionTok"/>
+          <w:rStyle w:val="KeywordTok"/>
         </w:rPr>
         <w:t xml:space="preserve">print</w:t>
       </w:r>
@@ -52,19 +52,19 @@
       </w:r>
       <w:r>
         <w:rPr>
-          <w:rStyle w:val="SpecialCharTok"/>
+          <w:rStyle w:val="OperatorTok"/>
         </w:rPr>
         <w:t xml:space="preserve">%&gt;%</w:t>
       </w:r>
       <w:r>
         <w:rPr>
-          <w:rStyle w:val="NormalTok"/>
+          <w:rStyle w:val="StringTok"/>
         </w:rPr>
         <w:t xml:space="preserve"> </w:t>
       </w:r>
       <w:r>
         <w:rPr>
-          <w:rStyle w:val="FunctionTok"/>
+          <w:rStyle w:val="KeywordTok"/>
         </w:rPr>
         <w:t xml:space="preserve">knit_print</w:t>
       </w:r>
@@ -3424,7 +3424,7 @@
       </w:pPr>
       <w:r>
         <w:rPr>
-          <w:rStyle w:val="FunctionTok"/>
+          <w:rStyle w:val="KeywordTok"/>
         </w:rPr>
         <w:t xml:space="preserve">descr</w:t>
       </w:r>
@@ -3475,7 +3475,7 @@
       </w:r>
       <w:r>
         <w:rPr>
-          <w:rStyle w:val="AttributeTok"/>
+          <w:rStyle w:val="DataTypeTok"/>
         </w:rPr>
         <w:t xml:space="preserve">group_labels =</w:t>
       </w:r>
@@ -3487,7 +3487,7 @@
       </w:r>
       <w:r>
         <w:rPr>
-          <w:rStyle w:val="FunctionTok"/>
+          <w:rStyle w:val="KeywordTok"/>
         </w:rPr>
         <w:t xml:space="preserve">list</w:t>
       </w:r>
@@ -3499,7 +3499,7 @@
       </w:r>
       <w:r>
         <w:rPr>
-          <w:rStyle w:val="AttributeTok"/>
+          <w:rStyle w:val="DataTypeTok"/>
         </w:rPr>
         <w:t xml:space="preserve">setosa =</w:t>
       </w:r>
@@ -3532,7 +3532,7 @@
       </w:r>
       <w:r>
         <w:rPr>
-          <w:rStyle w:val="AttributeTok"/>
+          <w:rStyle w:val="DataTypeTok"/>
         </w:rPr>
         <w:t xml:space="preserve">var_options =</w:t>
       </w:r>
@@ -3544,7 +3544,7 @@
       </w:r>
       <w:r>
         <w:rPr>
-          <w:rStyle w:val="FunctionTok"/>
+          <w:rStyle w:val="KeywordTok"/>
         </w:rPr>
         <w:t xml:space="preserve">list</w:t>
       </w:r>
@@ -3556,7 +3556,7 @@
       </w:r>
       <w:r>
         <w:rPr>
-          <w:rStyle w:val="AttributeTok"/>
+          <w:rStyle w:val="DataTypeTok"/>
         </w:rPr>
         <w:t xml:space="preserve">Sepal.Length =</w:t>
       </w:r>
@@ -3568,7 +3568,7 @@
       </w:r>
       <w:r>
         <w:rPr>
-          <w:rStyle w:val="FunctionTok"/>
+          <w:rStyle w:val="KeywordTok"/>
         </w:rPr>
         <w:t xml:space="preserve">list</w:t>
       </w:r>
@@ -3580,7 +3580,7 @@
       </w:r>
       <w:r>
         <w:rPr>
-          <w:rStyle w:val="AttributeTok"/>
+          <w:rStyle w:val="DataTypeTok"/>
         </w:rPr>
         <w:t xml:space="preserve">label =</w:t>
       </w:r>
@@ -3613,19 +3613,19 @@
       </w:r>
       <w:r>
         <w:rPr>
-          <w:rStyle w:val="SpecialCharTok"/>
+          <w:rStyle w:val="OperatorTok"/>
         </w:rPr>
         <w:t xml:space="preserve">%&gt;%</w:t>
       </w:r>
       <w:r>
         <w:rPr>
-          <w:rStyle w:val="NormalTok"/>
+          <w:rStyle w:val="StringTok"/>
         </w:rPr>
         <w:t xml:space="preserve"> </w:t>
       </w:r>
       <w:r>
         <w:rPr>
-          <w:rStyle w:val="FunctionTok"/>
+          <w:rStyle w:val="KeywordTok"/>
         </w:rPr>
         <w:t xml:space="preserve">print</w:t>
       </w:r>
@@ -3637,19 +3637,19 @@
       </w:r>
       <w:r>
         <w:rPr>
-          <w:rStyle w:val="SpecialCharTok"/>
+          <w:rStyle w:val="OperatorTok"/>
         </w:rPr>
         <w:t xml:space="preserve">%&gt;%</w:t>
       </w:r>
       <w:r>
         <w:rPr>
-          <w:rStyle w:val="NormalTok"/>
+          <w:rStyle w:val="StringTok"/>
         </w:rPr>
         <w:t xml:space="preserve">  </w:t>
       </w:r>
       <w:r>
         <w:rPr>
-          <w:rStyle w:val="FunctionTok"/>
+          <w:rStyle w:val="KeywordTok"/>
         </w:rPr>
         <w:t xml:space="preserve">knit_print</w:t>
       </w:r>
@@ -9210,7 +9210,7 @@
       </w:pPr>
       <w:r>
         <w:rPr>
-          <w:rStyle w:val="FunctionTok"/>
+          <w:rStyle w:val="KeywordTok"/>
         </w:rPr>
         <w:t xml:space="preserve">descr</w:t>
       </w:r>
@@ -9222,19 +9222,19 @@
       </w:r>
       <w:r>
         <w:rPr>
-          <w:rStyle w:val="SpecialCharTok"/>
+          <w:rStyle w:val="OperatorTok"/>
         </w:rPr>
         <w:t xml:space="preserve">%&gt;%</w:t>
       </w:r>
       <w:r>
         <w:rPr>
-          <w:rStyle w:val="NormalTok"/>
+          <w:rStyle w:val="StringTok"/>
         </w:rPr>
         <w:t xml:space="preserve"> </w:t>
       </w:r>
       <w:r>
         <w:rPr>
-          <w:rStyle w:val="FunctionTok"/>
+          <w:rStyle w:val="KeywordTok"/>
         </w:rPr>
         <w:t xml:space="preserve">print</w:t>
       </w:r>
@@ -9246,7 +9246,7 @@
       </w:r>
       <w:r>
         <w:rPr>
-          <w:rStyle w:val="AttributeTok"/>
+          <w:rStyle w:val="DataTypeTok"/>
         </w:rPr>
         <w:t xml:space="preserve">silent=</w:t>
       </w:r>
@@ -9258,19 +9258,25 @@
       </w:r>
       <w:r>
         <w:rPr>
-          <w:rStyle w:val="SpecialCharTok"/>
+          <w:rStyle w:val="OperatorTok"/>
         </w:rPr>
         <w:t xml:space="preserve">%&gt;%</w:t>
       </w:r>
       <w:r>
         <w:rPr>
-          <w:rStyle w:val="NormalTok"/>
+          <w:rStyle w:val="StringTok"/>
         </w:rPr>
-        <w:t xml:space="preserve"> .</w:t>
+        <w:t xml:space="preserve"> </w:t>
       </w:r>
       <w:r>
         <w:rPr>
-          <w:rStyle w:val="SpecialCharTok"/>
+          <w:rStyle w:val="NormalTok"/>
+        </w:rPr>
+        <w:t xml:space="preserve">.</w:t>
+      </w:r>
+      <w:r>
+        <w:rPr>
+          <w:rStyle w:val="OperatorTok"/>
         </w:rPr>
         <w:t xml:space="preserve">$</w:t>
       </w:r>
@@ -9282,19 +9288,19 @@
       </w:r>
       <w:r>
         <w:rPr>
-          <w:rStyle w:val="SpecialCharTok"/>
+          <w:rStyle w:val="OperatorTok"/>
         </w:rPr>
         <w:t xml:space="preserve">%&gt;%</w:t>
       </w:r>
       <w:r>
         <w:rPr>
-          <w:rStyle w:val="NormalTok"/>
+          <w:rStyle w:val="StringTok"/>
         </w:rPr>
         <w:t xml:space="preserve"> </w:t>
       </w:r>
       <w:r>
         <w:rPr>
-          <w:rStyle w:val="FunctionTok"/>
+          <w:rStyle w:val="KeywordTok"/>
         </w:rPr>
         <w:t xml:space="preserve">knit_print</w:t>
       </w:r>
@@ -12927,7 +12933,7 @@
       <w:rFonts w:asciiTheme="majorHAnsi" w:eastAsiaTheme="majorEastAsia" w:hAnsiTheme="majorHAnsi" w:cstheme="majorBidi"/>
       <w:b/>
       <w:bCs/>
-      <w:color w:val="4F81BD" w:themeColor="accent1"/>
+      <w:color w:val="345A8A" w:themeColor="accent1" w:themeShade="B5"/>
       <w:sz w:val="32"/>
       <w:szCs w:val="32"/>
     </w:rPr>
@@ -12950,8 +12956,8 @@
       <w:b/>
       <w:bCs/>
       <w:color w:val="4F81BD" w:themeColor="accent1"/>
-      <w:sz w:val="28"/>
-      <w:szCs w:val="28"/>
+      <w:sz w:val="32"/>
+      <w:szCs w:val="32"/>
     </w:rPr>
   </w:style>
   <w:style w:type="paragraph" w:styleId="Heading3">
@@ -12972,8 +12978,8 @@
       <w:b/>
       <w:bCs/>
       <w:color w:val="4F81BD" w:themeColor="accent1"/>
-      <w:sz w:val="24"/>
-      <w:szCs w:val="24"/>
+      <w:sz w:val="28"/>
+      <w:szCs w:val="28"/>
     </w:rPr>
   </w:style>
   <w:style w:type="paragraph" w:styleId="Heading4">
@@ -12991,7 +12997,7 @@
     </w:pPr>
     <w:rPr>
       <w:rFonts w:asciiTheme="majorHAnsi" w:eastAsiaTheme="majorEastAsia" w:hAnsiTheme="majorHAnsi" w:cstheme="majorBidi"/>
-      <w:i/>
+      <w:b/>
       <w:bCs/>
       <w:color w:val="4F81BD" w:themeColor="accent1"/>
       <w:sz w:val="24"/>
@@ -13013,6 +13019,7 @@
     </w:pPr>
     <w:rPr>
       <w:rFonts w:asciiTheme="majorHAnsi" w:eastAsiaTheme="majorEastAsia" w:hAnsiTheme="majorHAnsi" w:cstheme="majorBidi"/>
+      <w:i/>
       <w:iCs/>
       <w:color w:val="4F81BD" w:themeColor="accent1"/>
       <w:sz w:val="24"/>
@@ -13108,8 +13115,14 @@
     <w:qFormat/>
     <w:pPr>
       <w:spacing w:before="100" w:after="100"/>
-      <w:ind w:firstLine="0" w:left="480" w:right="480"/>
+      <w:ind w:firstLine="0"/>
     </w:pPr>
+    <w:rPr>
+      <w:rFonts w:asciiTheme="majorHAnsi" w:eastAsiaTheme="majorEastAsia" w:hAnsiTheme="majorHAnsi" w:cstheme="majorBidi"/>
+      <w:bCs/>
+      <w:sz w:val="20"/>
+      <w:szCs w:val="20"/>
+    </w:rPr>
   </w:style>
   <w:style w:type="paragraph" w:styleId="FootnoteText">
     <w:name w:val="Footnote Text"/>
@@ -13202,10 +13215,6 @@
       <w:rFonts w:ascii="Consolas" w:hAnsi="Consolas"/>
       <w:sz w:val="22"/>
     </w:rPr>
-  </w:style>
-  <w:style w:type="character" w:customStyle="1" w:styleId="SectionNumber">
-    <w:name w:val="Section Number"/>
-    <w:basedOn w:val="BodyTextChar"/>
   </w:style>
   <w:style w:type="character" w:styleId="FootnoteReference">
     <w:name w:val="Footnote Reference"/>

</xml_diff>

<commit_message>
Added the "combine_median_Q1_Q3" argument to format_options, which reshapes these summary statistics to "median (Q1, Q3)".
</commit_message>
<xml_diff>
--- a/tests/rmds/word_doc.docx
+++ b/tests/rmds/word_doc.docx
@@ -16,7 +16,7 @@
       </w:pPr>
       <w:r>
         <w:rPr>
-          <w:rStyle w:val="KeywordTok"/>
+          <w:rStyle w:val="FunctionTok"/>
         </w:rPr>
         <w:t xml:space="preserve">descr</w:t>
       </w:r>
@@ -28,19 +28,19 @@
       </w:r>
       <w:r>
         <w:rPr>
-          <w:rStyle w:val="OperatorTok"/>
+          <w:rStyle w:val="SpecialCharTok"/>
         </w:rPr>
         <w:t xml:space="preserve">%&gt;%</w:t>
       </w:r>
       <w:r>
         <w:rPr>
-          <w:rStyle w:val="StringTok"/>
+          <w:rStyle w:val="NormalTok"/>
         </w:rPr>
         <w:t xml:space="preserve"> </w:t>
       </w:r>
       <w:r>
         <w:rPr>
-          <w:rStyle w:val="KeywordTok"/>
+          <w:rStyle w:val="FunctionTok"/>
         </w:rPr>
         <w:t xml:space="preserve">print</w:t>
       </w:r>
@@ -52,19 +52,19 @@
       </w:r>
       <w:r>
         <w:rPr>
-          <w:rStyle w:val="OperatorTok"/>
+          <w:rStyle w:val="SpecialCharTok"/>
         </w:rPr>
         <w:t xml:space="preserve">%&gt;%</w:t>
       </w:r>
       <w:r>
         <w:rPr>
-          <w:rStyle w:val="StringTok"/>
+          <w:rStyle w:val="NormalTok"/>
         </w:rPr>
         <w:t xml:space="preserve"> </w:t>
       </w:r>
       <w:r>
         <w:rPr>
-          <w:rStyle w:val="KeywordTok"/>
+          <w:rStyle w:val="FunctionTok"/>
         </w:rPr>
         <w:t xml:space="preserve">knit_print</w:t>
       </w:r>
@@ -3424,7 +3424,7 @@
       </w:pPr>
       <w:r>
         <w:rPr>
-          <w:rStyle w:val="KeywordTok"/>
+          <w:rStyle w:val="FunctionTok"/>
         </w:rPr>
         <w:t xml:space="preserve">descr</w:t>
       </w:r>
@@ -3475,7 +3475,7 @@
       </w:r>
       <w:r>
         <w:rPr>
-          <w:rStyle w:val="DataTypeTok"/>
+          <w:rStyle w:val="AttributeTok"/>
         </w:rPr>
         <w:t xml:space="preserve">group_labels =</w:t>
       </w:r>
@@ -3487,7 +3487,7 @@
       </w:r>
       <w:r>
         <w:rPr>
-          <w:rStyle w:val="KeywordTok"/>
+          <w:rStyle w:val="FunctionTok"/>
         </w:rPr>
         <w:t xml:space="preserve">list</w:t>
       </w:r>
@@ -3499,7 +3499,7 @@
       </w:r>
       <w:r>
         <w:rPr>
-          <w:rStyle w:val="DataTypeTok"/>
+          <w:rStyle w:val="AttributeTok"/>
         </w:rPr>
         <w:t xml:space="preserve">setosa =</w:t>
       </w:r>
@@ -3532,7 +3532,7 @@
       </w:r>
       <w:r>
         <w:rPr>
-          <w:rStyle w:val="DataTypeTok"/>
+          <w:rStyle w:val="AttributeTok"/>
         </w:rPr>
         <w:t xml:space="preserve">var_options =</w:t>
       </w:r>
@@ -3544,7 +3544,7 @@
       </w:r>
       <w:r>
         <w:rPr>
-          <w:rStyle w:val="KeywordTok"/>
+          <w:rStyle w:val="FunctionTok"/>
         </w:rPr>
         <w:t xml:space="preserve">list</w:t>
       </w:r>
@@ -3556,7 +3556,7 @@
       </w:r>
       <w:r>
         <w:rPr>
-          <w:rStyle w:val="DataTypeTok"/>
+          <w:rStyle w:val="AttributeTok"/>
         </w:rPr>
         <w:t xml:space="preserve">Sepal.Length =</w:t>
       </w:r>
@@ -3568,7 +3568,7 @@
       </w:r>
       <w:r>
         <w:rPr>
-          <w:rStyle w:val="KeywordTok"/>
+          <w:rStyle w:val="FunctionTok"/>
         </w:rPr>
         <w:t xml:space="preserve">list</w:t>
       </w:r>
@@ -3580,7 +3580,7 @@
       </w:r>
       <w:r>
         <w:rPr>
-          <w:rStyle w:val="DataTypeTok"/>
+          <w:rStyle w:val="AttributeTok"/>
         </w:rPr>
         <w:t xml:space="preserve">label =</w:t>
       </w:r>
@@ -3613,19 +3613,19 @@
       </w:r>
       <w:r>
         <w:rPr>
-          <w:rStyle w:val="OperatorTok"/>
+          <w:rStyle w:val="SpecialCharTok"/>
         </w:rPr>
         <w:t xml:space="preserve">%&gt;%</w:t>
       </w:r>
       <w:r>
         <w:rPr>
-          <w:rStyle w:val="StringTok"/>
+          <w:rStyle w:val="NormalTok"/>
         </w:rPr>
         <w:t xml:space="preserve"> </w:t>
       </w:r>
       <w:r>
         <w:rPr>
-          <w:rStyle w:val="KeywordTok"/>
+          <w:rStyle w:val="FunctionTok"/>
         </w:rPr>
         <w:t xml:space="preserve">print</w:t>
       </w:r>
@@ -3637,19 +3637,19 @@
       </w:r>
       <w:r>
         <w:rPr>
-          <w:rStyle w:val="OperatorTok"/>
+          <w:rStyle w:val="SpecialCharTok"/>
         </w:rPr>
         <w:t xml:space="preserve">%&gt;%</w:t>
       </w:r>
       <w:r>
         <w:rPr>
-          <w:rStyle w:val="StringTok"/>
+          <w:rStyle w:val="NormalTok"/>
         </w:rPr>
         <w:t xml:space="preserve">  </w:t>
       </w:r>
       <w:r>
         <w:rPr>
-          <w:rStyle w:val="KeywordTok"/>
+          <w:rStyle w:val="FunctionTok"/>
         </w:rPr>
         <w:t xml:space="preserve">knit_print</w:t>
       </w:r>
@@ -9210,7 +9210,7 @@
       </w:pPr>
       <w:r>
         <w:rPr>
-          <w:rStyle w:val="KeywordTok"/>
+          <w:rStyle w:val="FunctionTok"/>
         </w:rPr>
         <w:t xml:space="preserve">descr</w:t>
       </w:r>
@@ -9222,19 +9222,19 @@
       </w:r>
       <w:r>
         <w:rPr>
-          <w:rStyle w:val="OperatorTok"/>
+          <w:rStyle w:val="SpecialCharTok"/>
         </w:rPr>
         <w:t xml:space="preserve">%&gt;%</w:t>
       </w:r>
       <w:r>
         <w:rPr>
-          <w:rStyle w:val="StringTok"/>
+          <w:rStyle w:val="NormalTok"/>
         </w:rPr>
         <w:t xml:space="preserve"> </w:t>
       </w:r>
       <w:r>
         <w:rPr>
-          <w:rStyle w:val="KeywordTok"/>
+          <w:rStyle w:val="FunctionTok"/>
         </w:rPr>
         <w:t xml:space="preserve">print</w:t>
       </w:r>
@@ -9246,7 +9246,7 @@
       </w:r>
       <w:r>
         <w:rPr>
-          <w:rStyle w:val="DataTypeTok"/>
+          <w:rStyle w:val="AttributeTok"/>
         </w:rPr>
         <w:t xml:space="preserve">silent=</w:t>
       </w:r>
@@ -9258,25 +9258,19 @@
       </w:r>
       <w:r>
         <w:rPr>
-          <w:rStyle w:val="OperatorTok"/>
+          <w:rStyle w:val="SpecialCharTok"/>
         </w:rPr>
         <w:t xml:space="preserve">%&gt;%</w:t>
       </w:r>
       <w:r>
         <w:rPr>
-          <w:rStyle w:val="StringTok"/>
+          <w:rStyle w:val="NormalTok"/>
         </w:rPr>
-        <w:t xml:space="preserve"> </w:t>
+        <w:t xml:space="preserve"> .</w:t>
       </w:r>
       <w:r>
         <w:rPr>
-          <w:rStyle w:val="NormalTok"/>
-        </w:rPr>
-        <w:t xml:space="preserve">.</w:t>
-      </w:r>
-      <w:r>
-        <w:rPr>
-          <w:rStyle w:val="OperatorTok"/>
+          <w:rStyle w:val="SpecialCharTok"/>
         </w:rPr>
         <w:t xml:space="preserve">$</w:t>
       </w:r>
@@ -9288,19 +9282,19 @@
       </w:r>
       <w:r>
         <w:rPr>
-          <w:rStyle w:val="OperatorTok"/>
+          <w:rStyle w:val="SpecialCharTok"/>
         </w:rPr>
         <w:t xml:space="preserve">%&gt;%</w:t>
       </w:r>
       <w:r>
         <w:rPr>
-          <w:rStyle w:val="StringTok"/>
+          <w:rStyle w:val="NormalTok"/>
         </w:rPr>
         <w:t xml:space="preserve"> </w:t>
       </w:r>
       <w:r>
         <w:rPr>
-          <w:rStyle w:val="KeywordTok"/>
+          <w:rStyle w:val="FunctionTok"/>
         </w:rPr>
         <w:t xml:space="preserve">knit_print</w:t>
       </w:r>
@@ -12933,7 +12927,7 @@
       <w:rFonts w:asciiTheme="majorHAnsi" w:eastAsiaTheme="majorEastAsia" w:hAnsiTheme="majorHAnsi" w:cstheme="majorBidi"/>
       <w:b/>
       <w:bCs/>
-      <w:color w:val="345A8A" w:themeColor="accent1" w:themeShade="B5"/>
+      <w:color w:val="4F81BD" w:themeColor="accent1"/>
       <w:sz w:val="32"/>
       <w:szCs w:val="32"/>
     </w:rPr>
@@ -12956,8 +12950,8 @@
       <w:b/>
       <w:bCs/>
       <w:color w:val="4F81BD" w:themeColor="accent1"/>
-      <w:sz w:val="32"/>
-      <w:szCs w:val="32"/>
+      <w:sz w:val="28"/>
+      <w:szCs w:val="28"/>
     </w:rPr>
   </w:style>
   <w:style w:type="paragraph" w:styleId="Heading3">
@@ -12978,8 +12972,8 @@
       <w:b/>
       <w:bCs/>
       <w:color w:val="4F81BD" w:themeColor="accent1"/>
-      <w:sz w:val="28"/>
-      <w:szCs w:val="28"/>
+      <w:sz w:val="24"/>
+      <w:szCs w:val="24"/>
     </w:rPr>
   </w:style>
   <w:style w:type="paragraph" w:styleId="Heading4">
@@ -12997,7 +12991,7 @@
     </w:pPr>
     <w:rPr>
       <w:rFonts w:asciiTheme="majorHAnsi" w:eastAsiaTheme="majorEastAsia" w:hAnsiTheme="majorHAnsi" w:cstheme="majorBidi"/>
-      <w:b/>
+      <w:i/>
       <w:bCs/>
       <w:color w:val="4F81BD" w:themeColor="accent1"/>
       <w:sz w:val="24"/>
@@ -13019,7 +13013,6 @@
     </w:pPr>
     <w:rPr>
       <w:rFonts w:asciiTheme="majorHAnsi" w:eastAsiaTheme="majorEastAsia" w:hAnsiTheme="majorHAnsi" w:cstheme="majorBidi"/>
-      <w:i/>
       <w:iCs/>
       <w:color w:val="4F81BD" w:themeColor="accent1"/>
       <w:sz w:val="24"/>
@@ -13115,14 +13108,8 @@
     <w:qFormat/>
     <w:pPr>
       <w:spacing w:before="100" w:after="100"/>
-      <w:ind w:firstLine="0"/>
+      <w:ind w:firstLine="0" w:left="480" w:right="480"/>
     </w:pPr>
-    <w:rPr>
-      <w:rFonts w:asciiTheme="majorHAnsi" w:eastAsiaTheme="majorEastAsia" w:hAnsiTheme="majorHAnsi" w:cstheme="majorBidi"/>
-      <w:bCs/>
-      <w:sz w:val="20"/>
-      <w:szCs w:val="20"/>
-    </w:rPr>
   </w:style>
   <w:style w:type="paragraph" w:styleId="FootnoteText">
     <w:name w:val="Footnote Text"/>
@@ -13215,6 +13202,10 @@
       <w:rFonts w:ascii="Consolas" w:hAnsi="Consolas"/>
       <w:sz w:val="22"/>
     </w:rPr>
+  </w:style>
+  <w:style w:type="character" w:customStyle="1" w:styleId="SectionNumber">
+    <w:name w:val="Section Number"/>
+    <w:basedOn w:val="BodyTextChar"/>
   </w:style>
   <w:style w:type="character" w:styleId="FootnoteReference">
     <w:name w:val="Footnote Reference"/>

</xml_diff>

<commit_message>
fix tibl length bug for two group comparisons
</commit_message>
<xml_diff>
--- a/tests/rmds/word_doc.docx
+++ b/tests/rmds/word_doc.docx
@@ -36,7 +36,7 @@
       <w:tblGrid>
         <w:gridCol w:w="1792"/>
         <w:gridCol w:w="1303"/>
-        <w:gridCol w:w="1255"/>
+        <w:gridCol w:w="1291"/>
       </w:tblGrid>
       <w:tr>
         <w:trPr>
@@ -430,7 +430,7 @@
                 <w:szCs w:val="22"/>
                 <w:color w:val="000000"/>
               </w:rPr>
-              <w:t xml:space="preserve">Stu</w:t>
+              <w:t xml:space="preserve">tt1</w:t>
             </w:r>
           </w:p>
         </w:tc>
@@ -1092,7 +1092,7 @@
                 <w:szCs w:val="22"/>
                 <w:color w:val="000000"/>
               </w:rPr>
-              <w:t xml:space="preserve">Stu</w:t>
+              <w:t xml:space="preserve">tt1</w:t>
             </w:r>
           </w:p>
         </w:tc>
@@ -1754,7 +1754,7 @@
                 <w:szCs w:val="22"/>
                 <w:color w:val="000000"/>
               </w:rPr>
-              <w:t xml:space="preserve">Stu</w:t>
+              <w:t xml:space="preserve">tt1</w:t>
             </w:r>
           </w:p>
         </w:tc>
@@ -2416,7 +2416,7 @@
                 <w:szCs w:val="22"/>
                 <w:color w:val="000000"/>
               </w:rPr>
-              <w:t xml:space="preserve">Stu</w:t>
+              <w:t xml:space="preserve">tt1</w:t>
             </w:r>
           </w:p>
         </w:tc>
@@ -3078,7 +3078,7 @@
                 <w:szCs w:val="22"/>
                 <w:color w:val="000000"/>
               </w:rPr>
-              <w:t xml:space="preserve">Chi</w:t>
+              <w:t xml:space="preserve">chi1</w:t>
             </w:r>
           </w:p>
         </w:tc>
@@ -3307,7 +3307,7 @@
                 <w:szCs w:val="22"/>
                 <w:color w:val="000000"/>
               </w:rPr>
-              <w:t xml:space="preserve">Stu</w:t>
+              <w:t xml:space="preserve">tt1</w:t>
             </w:r>
             <w:r xmlns:w="http://schemas.openxmlformats.org/wordprocessingml/2006/main" xmlns:wp="http://schemas.openxmlformats.org/drawingml/2006/wordprocessingDrawing" xmlns:r="http://schemas.openxmlformats.org/officeDocument/2006/relationships" xmlns:w14="http://schemas.microsoft.com/office/word/2010/wordml">
               <w:rPr>
@@ -3353,7 +3353,7 @@
                 <w:szCs w:val="22"/>
                 <w:color w:val="000000"/>
               </w:rPr>
-              <w:t xml:space="preserve">Chi</w:t>
+              <w:t xml:space="preserve">chi1</w:t>
             </w:r>
             <w:r xmlns:w="http://schemas.openxmlformats.org/wordprocessingml/2006/main" xmlns:wp="http://schemas.openxmlformats.org/drawingml/2006/wordprocessingDrawing" xmlns:r="http://schemas.openxmlformats.org/officeDocument/2006/relationships" xmlns:w14="http://schemas.microsoft.com/office/word/2010/wordml">
               <w:rPr>
@@ -3574,7 +3574,7 @@
         <w:gridCol w:w="1352"/>
         <w:gridCol w:w="1291"/>
         <w:gridCol w:w="1291"/>
-        <w:gridCol w:w="1224"/>
+        <w:gridCol w:w="1157"/>
       </w:tblGrid>
       <w:tr>
         <w:trPr>
@@ -4327,7 +4327,7 @@
                 <w:szCs w:val="22"/>
                 <w:color w:val="000000"/>
               </w:rPr>
-              <w:t xml:space="preserve">F-t</w:t>
+              <w:t xml:space="preserve">F</w:t>
             </w:r>
           </w:p>
         </w:tc>
@@ -5598,7 +5598,7 @@
                 <w:szCs w:val="22"/>
                 <w:color w:val="000000"/>
               </w:rPr>
-              <w:t xml:space="preserve">F-t</w:t>
+              <w:t xml:space="preserve">F</w:t>
             </w:r>
           </w:p>
         </w:tc>
@@ -6869,7 +6869,7 @@
                 <w:szCs w:val="22"/>
                 <w:color w:val="000000"/>
               </w:rPr>
-              <w:t xml:space="preserve">F-t</w:t>
+              <w:t xml:space="preserve">F</w:t>
             </w:r>
           </w:p>
         </w:tc>
@@ -8140,7 +8140,7 @@
                 <w:szCs w:val="22"/>
                 <w:color w:val="000000"/>
               </w:rPr>
-              <w:t xml:space="preserve">F-t</w:t>
+              <w:t xml:space="preserve">F</w:t>
             </w:r>
           </w:p>
         </w:tc>
@@ -9089,7 +9089,7 @@
                 <w:szCs w:val="22"/>
                 <w:color w:val="000000"/>
               </w:rPr>
-              <w:t xml:space="preserve">F-t</w:t>
+              <w:t xml:space="preserve">F</w:t>
             </w:r>
             <w:r xmlns:w="http://schemas.openxmlformats.org/wordprocessingml/2006/main" xmlns:wp="http://schemas.openxmlformats.org/drawingml/2006/wordprocessingDrawing" xmlns:r="http://schemas.openxmlformats.org/officeDocument/2006/relationships" xmlns:w14="http://schemas.microsoft.com/office/word/2010/wordml">
               <w:rPr>
@@ -9383,7 +9383,7 @@
         <w:gridCol w:w="1352"/>
         <w:gridCol w:w="1291"/>
         <w:gridCol w:w="1291"/>
-        <w:gridCol w:w="1224"/>
+        <w:gridCol w:w="1157"/>
       </w:tblGrid>
       <w:tr>
         <w:trPr>
@@ -10136,7 +10136,7 @@
                 <w:szCs w:val="22"/>
                 <w:color w:val="000000"/>
               </w:rPr>
-              <w:t xml:space="preserve">F-t</w:t>
+              <w:t xml:space="preserve">F</w:t>
             </w:r>
           </w:p>
         </w:tc>
@@ -11407,7 +11407,7 @@
                 <w:szCs w:val="22"/>
                 <w:color w:val="000000"/>
               </w:rPr>
-              <w:t xml:space="preserve">F-t</w:t>
+              <w:t xml:space="preserve">F</w:t>
             </w:r>
           </w:p>
         </w:tc>
@@ -12678,7 +12678,7 @@
                 <w:szCs w:val="22"/>
                 <w:color w:val="000000"/>
               </w:rPr>
-              <w:t xml:space="preserve">F-t</w:t>
+              <w:t xml:space="preserve">F</w:t>
             </w:r>
           </w:p>
         </w:tc>
@@ -13949,7 +13949,7 @@
                 <w:szCs w:val="22"/>
                 <w:color w:val="000000"/>
               </w:rPr>
-              <w:t xml:space="preserve">F-t</w:t>
+              <w:t xml:space="preserve">F</w:t>
             </w:r>
           </w:p>
         </w:tc>
@@ -14898,7 +14898,7 @@
                 <w:szCs w:val="22"/>
                 <w:color w:val="000000"/>
               </w:rPr>
-              <w:t xml:space="preserve">F-t</w:t>
+              <w:t xml:space="preserve">F</w:t>
             </w:r>
             <w:r xmlns:w="http://schemas.openxmlformats.org/wordprocessingml/2006/main" xmlns:wp="http://schemas.openxmlformats.org/drawingml/2006/wordprocessingDrawing" xmlns:r="http://schemas.openxmlformats.org/officeDocument/2006/relationships" xmlns:w14="http://schemas.microsoft.com/office/word/2010/wordml">
               <w:rPr>

</xml_diff>

<commit_message>
* Major code refactoring, removing alot of code duplication * The confidence interval column now behaves more similarily to the p-value colum and now supports footnotes. * Fixed github actions and updated documentation * Added Fisher's exact test for KxL tables * Added exact binomial test for 1xL tables
</commit_message>
<xml_diff>
--- a/tests/rmds/word_doc.docx
+++ b/tests/rmds/word_doc.docx
@@ -14908,6 +14908,3893 @@
                 <w:color w:val="000000"/>
               </w:rPr>
               <w:t xml:space="preserve">F-test (ANOVA)</w:t>
+            </w:r>
+          </w:p>
+        </w:tc>
+      </w:tr>
+    </w:tbl>
+    <w:p>
+      <w:pPr>
+        <w:pStyle w:val="SourceCode"/>
+      </w:pPr>
+      <w:r>
+        <w:rPr>
+          <w:rStyle w:val="NormalTok"/>
+        </w:rPr>
+        <w:t xml:space="preserve">Tooth2 </w:t>
+      </w:r>
+      <w:r>
+        <w:rPr>
+          <w:rStyle w:val="OtherTok"/>
+        </w:rPr>
+        <w:t xml:space="preserve">&lt;-</w:t>
+      </w:r>
+      <w:r>
+        <w:rPr>
+          <w:rStyle w:val="NormalTok"/>
+        </w:rPr>
+        <w:t xml:space="preserve"> ToothGrowth</w:t>
+      </w:r>
+      <w:r>
+        <w:br/>
+      </w:r>
+      <w:r>
+        <w:rPr>
+          <w:rStyle w:val="NormalTok"/>
+        </w:rPr>
+        <w:t xml:space="preserve">Tooth2</w:t>
+      </w:r>
+      <w:r>
+        <w:rPr>
+          <w:rStyle w:val="SpecialCharTok"/>
+        </w:rPr>
+        <w:t xml:space="preserve">$</w:t>
+      </w:r>
+      <w:r>
+        <w:rPr>
+          <w:rStyle w:val="NormalTok"/>
+        </w:rPr>
+        <w:t xml:space="preserve">categorical </w:t>
+      </w:r>
+      <w:r>
+        <w:rPr>
+          <w:rStyle w:val="OtherTok"/>
+        </w:rPr>
+        <w:t xml:space="preserve">&lt;-</w:t>
+      </w:r>
+      <w:r>
+        <w:rPr>
+          <w:rStyle w:val="NormalTok"/>
+        </w:rPr>
+        <w:t xml:space="preserve"> </w:t>
+      </w:r>
+      <w:r>
+        <w:rPr>
+          <w:rStyle w:val="FunctionTok"/>
+        </w:rPr>
+        <w:t xml:space="preserve">factor</w:t>
+      </w:r>
+      <w:r>
+        <w:rPr>
+          <w:rStyle w:val="NormalTok"/>
+        </w:rPr>
+        <w:t xml:space="preserve">(</w:t>
+      </w:r>
+      <w:r>
+        <w:rPr>
+          <w:rStyle w:val="FunctionTok"/>
+        </w:rPr>
+        <w:t xml:space="preserve">sample</w:t>
+      </w:r>
+      <w:r>
+        <w:rPr>
+          <w:rStyle w:val="NormalTok"/>
+        </w:rPr>
+        <w:t xml:space="preserve">(</w:t>
+      </w:r>
+      <w:r>
+        <w:rPr>
+          <w:rStyle w:val="FunctionTok"/>
+        </w:rPr>
+        <w:t xml:space="preserve">c</w:t>
+      </w:r>
+      <w:r>
+        <w:rPr>
+          <w:rStyle w:val="NormalTok"/>
+        </w:rPr>
+        <w:t xml:space="preserve">(</w:t>
+      </w:r>
+      <w:r>
+        <w:rPr>
+          <w:rStyle w:val="StringTok"/>
+        </w:rPr>
+        <w:t xml:space="preserve">"a"</w:t>
+      </w:r>
+      <w:r>
+        <w:rPr>
+          <w:rStyle w:val="NormalTok"/>
+        </w:rPr>
+        <w:t xml:space="preserve">, </w:t>
+      </w:r>
+      <w:r>
+        <w:rPr>
+          <w:rStyle w:val="StringTok"/>
+        </w:rPr>
+        <w:t xml:space="preserve">"b"</w:t>
+      </w:r>
+      <w:r>
+        <w:rPr>
+          <w:rStyle w:val="NormalTok"/>
+        </w:rPr>
+        <w:t xml:space="preserve">), </w:t>
+      </w:r>
+      <w:r>
+        <w:rPr>
+          <w:rStyle w:val="FunctionTok"/>
+        </w:rPr>
+        <w:t xml:space="preserve">nrow</w:t>
+      </w:r>
+      <w:r>
+        <w:rPr>
+          <w:rStyle w:val="NormalTok"/>
+        </w:rPr>
+        <w:t xml:space="preserve">(Tooth2), </w:t>
+      </w:r>
+      <w:r>
+        <w:rPr>
+          <w:rStyle w:val="ConstantTok"/>
+        </w:rPr>
+        <w:t xml:space="preserve">TRUE</w:t>
+      </w:r>
+      <w:r>
+        <w:rPr>
+          <w:rStyle w:val="NormalTok"/>
+        </w:rPr>
+        <w:t xml:space="preserve">))</w:t>
+      </w:r>
+      <w:r>
+        <w:br/>
+      </w:r>
+      <w:r>
+        <w:rPr>
+          <w:rStyle w:val="FunctionTok"/>
+        </w:rPr>
+        <w:t xml:space="preserve">descr</w:t>
+      </w:r>
+      <w:r>
+        <w:rPr>
+          <w:rStyle w:val="NormalTok"/>
+        </w:rPr>
+        <w:t xml:space="preserve">(Tooth2, </w:t>
+      </w:r>
+      <w:r>
+        <w:rPr>
+          <w:rStyle w:val="StringTok"/>
+        </w:rPr>
+        <w:t xml:space="preserve">"supp"</w:t>
+      </w:r>
+      <w:r>
+        <w:rPr>
+          <w:rStyle w:val="NormalTok"/>
+        </w:rPr>
+        <w:t xml:space="preserve">)</w:t>
+      </w:r>
+    </w:p>
+    <w:tbl xmlns:w="http://schemas.openxmlformats.org/wordprocessingml/2006/main" xmlns:r="http://schemas.openxmlformats.org/officeDocument/2006/relationships" xmlns:w14="http://schemas.microsoft.com/office/word/2010/wordml" xmlns:wp="http://schemas.openxmlformats.org/drawingml/2006/wordprocessingDrawing" xmlns:a="http://schemas.openxmlformats.org/drawingml/2006/main" xmlns:pic="http://schemas.openxmlformats.org/drawingml/2006/picture">
+      <w:tblPr>
+        <w:tblLayout w:type="fixed"/>
+        <w:jc w:val="center"/>
+        <w:tblLook w:firstRow="1" w:lastRow="0" w:firstColumn="0" w:lastColumn="0" w:noHBand="0" w:noVBand="1"/>
+      </w:tblPr>
+      <w:tblGrid>
+        <w:gridCol w:w="1776"/>
+        <w:gridCol w:w="1303"/>
+        <w:gridCol w:w="1303"/>
+        <w:gridCol w:w="1303"/>
+        <w:gridCol w:w="1212"/>
+        <w:gridCol w:w="1823"/>
+      </w:tblGrid>
+      <w:tr>
+        <w:trPr>
+          <w:cantSplit/>
+          <w:trHeight w:val="574" w:hRule="auto"/>
+          <w:tblHeader/>
+        </w:trPr>
+        <w:tc>
+          <w:tcPr>
+            <w:tcBorders>
+              <w:top w:val="single" w:sz="16" w:space="0" w:color="666666"/>
+            </w:tcBorders>
+            <w:shd w:val="clear" w:color="auto" w:fill="FFFFFF"/>
+            <w:tcMar>
+              <w:top w:w="0" w:type="dxa"/>
+              <w:bottom w:w="0" w:type="dxa"/>
+              <w:left w:w="0" w:type="dxa"/>
+              <w:right w:w="0" w:type="dxa"/>
+            </w:tcMar>
+            <w:vAlign w:val="center"/>
+          </w:tcPr>
+          <w:p>
+            <w:pPr>
+              <w:jc w:val="left"/>
+              <w:spacing w:after="100" w:before="100" w:line="240"/>
+              <w:ind w:firstLine="0" w:left="100" w:right="100"/>
+            </w:pPr>
+            <w:r xmlns:w="http://schemas.openxmlformats.org/wordprocessingml/2006/main" xmlns:wp="http://schemas.openxmlformats.org/drawingml/2006/wordprocessingDrawing" xmlns:r="http://schemas.openxmlformats.org/officeDocument/2006/relationships" xmlns:w14="http://schemas.microsoft.com/office/word/2010/wordml">
+              <w:rPr>
+                <w:rFonts w:ascii="Arial" w:hAnsi="Arial" w:eastAsia="Arial" w:cs="Arial"/>
+                <w:sz w:val="22"/>
+                <w:szCs w:val="22"/>
+                <w:color w:val="000000"/>
+              </w:rPr>
+              <w:t xml:space="preserve">Variables</w:t>
+            </w:r>
+          </w:p>
+        </w:tc>
+        <w:tc>
+          <w:tcPr>
+            <w:tcBorders>
+              <w:top w:val="single" w:sz="16" w:space="0" w:color="666666"/>
+            </w:tcBorders>
+            <w:shd w:val="clear" w:color="auto" w:fill="FFFFFF"/>
+            <w:tcMar>
+              <w:top w:w="0" w:type="dxa"/>
+              <w:bottom w:w="0" w:type="dxa"/>
+              <w:left w:w="0" w:type="dxa"/>
+              <w:right w:w="0" w:type="dxa"/>
+            </w:tcMar>
+            <w:vAlign w:val="center"/>
+          </w:tcPr>
+          <w:p>
+            <w:pPr>
+              <w:jc w:val="center"/>
+              <w:spacing w:after="100" w:before="100" w:line="240"/>
+              <w:ind w:firstLine="0" w:left="100" w:right="100"/>
+            </w:pPr>
+            <w:r xmlns:w="http://schemas.openxmlformats.org/wordprocessingml/2006/main" xmlns:wp="http://schemas.openxmlformats.org/drawingml/2006/wordprocessingDrawing" xmlns:r="http://schemas.openxmlformats.org/officeDocument/2006/relationships" xmlns:w14="http://schemas.microsoft.com/office/word/2010/wordml">
+              <w:rPr>
+                <w:rFonts w:ascii="Arial" w:hAnsi="Arial" w:eastAsia="Arial" w:cs="Arial"/>
+                <w:sz w:val="22"/>
+                <w:szCs w:val="22"/>
+                <w:color w:val="000000"/>
+              </w:rPr>
+              <w:t xml:space="preserve">OJ</w:t>
+            </w:r>
+          </w:p>
+        </w:tc>
+        <w:tc>
+          <w:tcPr>
+            <w:tcBorders>
+              <w:top w:val="single" w:sz="16" w:space="0" w:color="666666"/>
+            </w:tcBorders>
+            <w:shd w:val="clear" w:color="auto" w:fill="FFFFFF"/>
+            <w:tcMar>
+              <w:top w:w="0" w:type="dxa"/>
+              <w:bottom w:w="0" w:type="dxa"/>
+              <w:left w:w="0" w:type="dxa"/>
+              <w:right w:w="0" w:type="dxa"/>
+            </w:tcMar>
+            <w:vAlign w:val="center"/>
+          </w:tcPr>
+          <w:p>
+            <w:pPr>
+              <w:jc w:val="center"/>
+              <w:spacing w:after="100" w:before="100" w:line="240"/>
+              <w:ind w:firstLine="0" w:left="100" w:right="100"/>
+            </w:pPr>
+            <w:r xmlns:w="http://schemas.openxmlformats.org/wordprocessingml/2006/main" xmlns:wp="http://schemas.openxmlformats.org/drawingml/2006/wordprocessingDrawing" xmlns:r="http://schemas.openxmlformats.org/officeDocument/2006/relationships" xmlns:w14="http://schemas.microsoft.com/office/word/2010/wordml">
+              <w:rPr>
+                <w:rFonts w:ascii="Arial" w:hAnsi="Arial" w:eastAsia="Arial" w:cs="Arial"/>
+                <w:sz w:val="22"/>
+                <w:szCs w:val="22"/>
+                <w:color w:val="000000"/>
+              </w:rPr>
+              <w:t xml:space="preserve">VC</w:t>
+            </w:r>
+          </w:p>
+        </w:tc>
+        <w:tc>
+          <w:tcPr>
+            <w:tcBorders>
+              <w:top w:val="single" w:sz="16" w:space="0" w:color="666666"/>
+            </w:tcBorders>
+            <w:shd w:val="clear" w:color="auto" w:fill="FFFFFF"/>
+            <w:tcMar>
+              <w:top w:w="0" w:type="dxa"/>
+              <w:bottom w:w="0" w:type="dxa"/>
+              <w:left w:w="0" w:type="dxa"/>
+              <w:right w:w="0" w:type="dxa"/>
+            </w:tcMar>
+            <w:vAlign w:val="center"/>
+          </w:tcPr>
+          <w:p>
+            <w:pPr>
+              <w:jc w:val="center"/>
+              <w:spacing w:after="100" w:before="100" w:line="240"/>
+              <w:ind w:firstLine="0" w:left="100" w:right="100"/>
+            </w:pPr>
+            <w:r xmlns:w="http://schemas.openxmlformats.org/wordprocessingml/2006/main" xmlns:wp="http://schemas.openxmlformats.org/drawingml/2006/wordprocessingDrawing" xmlns:r="http://schemas.openxmlformats.org/officeDocument/2006/relationships" xmlns:w14="http://schemas.microsoft.com/office/word/2010/wordml">
+              <w:rPr>
+                <w:rFonts w:ascii="Arial" w:hAnsi="Arial" w:eastAsia="Arial" w:cs="Arial"/>
+                <w:sz w:val="22"/>
+                <w:szCs w:val="22"/>
+                <w:color w:val="000000"/>
+              </w:rPr>
+              <w:t xml:space="preserve">Total</w:t>
+            </w:r>
+          </w:p>
+        </w:tc>
+        <w:tc>
+          <w:tcPr>
+            <w:tcBorders>
+              <w:top w:val="single" w:sz="16" w:space="0" w:color="666666"/>
+            </w:tcBorders>
+            <w:shd w:val="clear" w:color="auto" w:fill="FFFFFF"/>
+            <w:tcMar>
+              <w:top w:w="0" w:type="dxa"/>
+              <w:bottom w:w="0" w:type="dxa"/>
+              <w:left w:w="0" w:type="dxa"/>
+              <w:right w:w="0" w:type="dxa"/>
+            </w:tcMar>
+            <w:vAlign w:val="center"/>
+          </w:tcPr>
+          <w:p>
+            <w:pPr>
+              <w:jc w:val="center"/>
+              <w:spacing w:after="100" w:before="100" w:line="240"/>
+              <w:ind w:firstLine="0" w:left="100" w:right="100"/>
+            </w:pPr>
+            <w:r xmlns:w="http://schemas.openxmlformats.org/wordprocessingml/2006/main" xmlns:wp="http://schemas.openxmlformats.org/drawingml/2006/wordprocessingDrawing" xmlns:r="http://schemas.openxmlformats.org/officeDocument/2006/relationships" xmlns:w14="http://schemas.microsoft.com/office/word/2010/wordml">
+              <w:rPr>
+                <w:rFonts w:ascii="Arial" w:hAnsi="Arial" w:eastAsia="Arial" w:cs="Arial"/>
+                <w:sz w:val="22"/>
+                <w:szCs w:val="22"/>
+                <w:color w:val="000000"/>
+              </w:rPr>
+              <w:t xml:space="preserve">p</w:t>
+            </w:r>
+          </w:p>
+        </w:tc>
+        <w:tc>
+          <w:tcPr>
+            <w:tcBorders>
+              <w:top w:val="single" w:sz="16" w:space="0" w:color="666666"/>
+            </w:tcBorders>
+            <w:shd w:val="clear" w:color="auto" w:fill="FFFFFF"/>
+            <w:tcMar>
+              <w:top w:w="0" w:type="dxa"/>
+              <w:bottom w:w="0" w:type="dxa"/>
+              <w:left w:w="0" w:type="dxa"/>
+              <w:right w:w="0" w:type="dxa"/>
+            </w:tcMar>
+            <w:vAlign w:val="center"/>
+          </w:tcPr>
+          <w:p>
+            <w:pPr>
+              <w:jc w:val="center"/>
+              <w:spacing w:after="100" w:before="100" w:line="240"/>
+              <w:ind w:firstLine="0" w:left="100" w:right="100"/>
+            </w:pPr>
+            <w:r xmlns:w="http://schemas.openxmlformats.org/wordprocessingml/2006/main" xmlns:wp="http://schemas.openxmlformats.org/drawingml/2006/wordprocessingDrawing" xmlns:r="http://schemas.openxmlformats.org/officeDocument/2006/relationships" xmlns:w14="http://schemas.microsoft.com/office/word/2010/wordml">
+              <w:rPr>
+                <w:rFonts w:ascii="Arial" w:hAnsi="Arial" w:eastAsia="Arial" w:cs="Arial"/>
+                <w:sz w:val="22"/>
+                <w:szCs w:val="22"/>
+                <w:color w:val="000000"/>
+              </w:rPr>
+              <w:t xml:space="preserve">CI</w:t>
+            </w:r>
+          </w:p>
+        </w:tc>
+      </w:tr>
+      <w:tr>
+        <w:trPr>
+          <w:cantSplit/>
+          <w:trHeight w:val="617" w:hRule="auto"/>
+          <w:tblHeader/>
+        </w:trPr>
+        <w:tc>
+          <w:tcPr>
+            <w:tcBorders>
+              <w:bottom w:val="single" w:sz="16" w:space="0" w:color="000000"/>
+            </w:tcBorders>
+            <w:shd w:val="clear" w:color="auto" w:fill="FFFFFF"/>
+            <w:tcMar>
+              <w:top w:w="0" w:type="dxa"/>
+              <w:bottom w:w="0" w:type="dxa"/>
+              <w:left w:w="0" w:type="dxa"/>
+              <w:right w:w="0" w:type="dxa"/>
+            </w:tcMar>
+            <w:vAlign w:val="center"/>
+          </w:tcPr>
+          <w:p>
+            <w:pPr>
+              <w:jc w:val="left"/>
+              <w:spacing w:after="100" w:before="100" w:line="240"/>
+              <w:ind w:firstLine="0" w:left="100" w:right="100"/>
+            </w:pPr>
+            <w:r xmlns:w="http://schemas.openxmlformats.org/wordprocessingml/2006/main" xmlns:wp="http://schemas.openxmlformats.org/drawingml/2006/wordprocessingDrawing" xmlns:r="http://schemas.openxmlformats.org/officeDocument/2006/relationships" xmlns:w14="http://schemas.microsoft.com/office/word/2010/wordml">
+              <w:rPr>
+                <w:rFonts w:ascii="Arial" w:hAnsi="Arial" w:eastAsia="Arial" w:cs="Arial"/>
+                <w:sz w:val="22"/>
+                <w:szCs w:val="22"/>
+                <w:color w:val="000000"/>
+              </w:rPr>
+              <w:t xml:space="preserve"/>
+            </w:r>
+          </w:p>
+        </w:tc>
+        <w:tc>
+          <w:tcPr>
+            <w:tcBorders>
+              <w:bottom w:val="single" w:sz="16" w:space="0" w:color="000000"/>
+            </w:tcBorders>
+            <w:shd w:val="clear" w:color="auto" w:fill="FFFFFF"/>
+            <w:tcMar>
+              <w:top w:w="0" w:type="dxa"/>
+              <w:bottom w:w="0" w:type="dxa"/>
+              <w:left w:w="0" w:type="dxa"/>
+              <w:right w:w="0" w:type="dxa"/>
+            </w:tcMar>
+            <w:vAlign w:val="center"/>
+          </w:tcPr>
+          <w:p>
+            <w:pPr>
+              <w:jc w:val="center"/>
+              <w:spacing w:after="100" w:before="100" w:line="240"/>
+              <w:ind w:firstLine="0" w:left="100" w:right="100"/>
+            </w:pPr>
+            <w:r xmlns:w="http://schemas.openxmlformats.org/wordprocessingml/2006/main" xmlns:wp="http://schemas.openxmlformats.org/drawingml/2006/wordprocessingDrawing" xmlns:r="http://schemas.openxmlformats.org/officeDocument/2006/relationships" xmlns:w14="http://schemas.microsoft.com/office/word/2010/wordml">
+              <w:rPr>
+                <w:rFonts w:ascii="Arial" w:hAnsi="Arial" w:eastAsia="Arial" w:cs="Arial"/>
+                <w:sz w:val="22"/>
+                <w:szCs w:val="22"/>
+                <w:color w:val="000000"/>
+              </w:rPr>
+              <w:t xml:space="preserve">(N=30)</w:t>
+            </w:r>
+          </w:p>
+        </w:tc>
+        <w:tc>
+          <w:tcPr>
+            <w:tcBorders>
+              <w:bottom w:val="single" w:sz="16" w:space="0" w:color="000000"/>
+            </w:tcBorders>
+            <w:shd w:val="clear" w:color="auto" w:fill="FFFFFF"/>
+            <w:tcMar>
+              <w:top w:w="0" w:type="dxa"/>
+              <w:bottom w:w="0" w:type="dxa"/>
+              <w:left w:w="0" w:type="dxa"/>
+              <w:right w:w="0" w:type="dxa"/>
+            </w:tcMar>
+            <w:vAlign w:val="center"/>
+          </w:tcPr>
+          <w:p>
+            <w:pPr>
+              <w:jc w:val="center"/>
+              <w:spacing w:after="100" w:before="100" w:line="240"/>
+              <w:ind w:firstLine="0" w:left="100" w:right="100"/>
+            </w:pPr>
+            <w:r xmlns:w="http://schemas.openxmlformats.org/wordprocessingml/2006/main" xmlns:wp="http://schemas.openxmlformats.org/drawingml/2006/wordprocessingDrawing" xmlns:r="http://schemas.openxmlformats.org/officeDocument/2006/relationships" xmlns:w14="http://schemas.microsoft.com/office/word/2010/wordml">
+              <w:rPr>
+                <w:rFonts w:ascii="Arial" w:hAnsi="Arial" w:eastAsia="Arial" w:cs="Arial"/>
+                <w:sz w:val="22"/>
+                <w:szCs w:val="22"/>
+                <w:color w:val="000000"/>
+              </w:rPr>
+              <w:t xml:space="preserve">(N=30)</w:t>
+            </w:r>
+          </w:p>
+        </w:tc>
+        <w:tc>
+          <w:tcPr>
+            <w:tcBorders>
+              <w:bottom w:val="single" w:sz="16" w:space="0" w:color="000000"/>
+            </w:tcBorders>
+            <w:shd w:val="clear" w:color="auto" w:fill="FFFFFF"/>
+            <w:tcMar>
+              <w:top w:w="0" w:type="dxa"/>
+              <w:bottom w:w="0" w:type="dxa"/>
+              <w:left w:w="0" w:type="dxa"/>
+              <w:right w:w="0" w:type="dxa"/>
+            </w:tcMar>
+            <w:vAlign w:val="center"/>
+          </w:tcPr>
+          <w:p>
+            <w:pPr>
+              <w:jc w:val="center"/>
+              <w:spacing w:after="100" w:before="100" w:line="240"/>
+              <w:ind w:firstLine="0" w:left="100" w:right="100"/>
+            </w:pPr>
+            <w:r xmlns:w="http://schemas.openxmlformats.org/wordprocessingml/2006/main" xmlns:wp="http://schemas.openxmlformats.org/drawingml/2006/wordprocessingDrawing" xmlns:r="http://schemas.openxmlformats.org/officeDocument/2006/relationships" xmlns:w14="http://schemas.microsoft.com/office/word/2010/wordml">
+              <w:rPr>
+                <w:rFonts w:ascii="Arial" w:hAnsi="Arial" w:eastAsia="Arial" w:cs="Arial"/>
+                <w:sz w:val="22"/>
+                <w:szCs w:val="22"/>
+                <w:color w:val="000000"/>
+              </w:rPr>
+              <w:t xml:space="preserve">(N=60)</w:t>
+            </w:r>
+          </w:p>
+        </w:tc>
+        <w:tc>
+          <w:tcPr>
+            <w:tcBorders>
+              <w:bottom w:val="single" w:sz="16" w:space="0" w:color="000000"/>
+            </w:tcBorders>
+            <w:shd w:val="clear" w:color="auto" w:fill="FFFFFF"/>
+            <w:tcMar>
+              <w:top w:w="0" w:type="dxa"/>
+              <w:bottom w:w="0" w:type="dxa"/>
+              <w:left w:w="0" w:type="dxa"/>
+              <w:right w:w="0" w:type="dxa"/>
+            </w:tcMar>
+            <w:vAlign w:val="center"/>
+          </w:tcPr>
+          <w:p>
+            <w:pPr>
+              <w:jc w:val="center"/>
+              <w:spacing w:after="100" w:before="100" w:line="240"/>
+              <w:ind w:firstLine="0" w:left="100" w:right="100"/>
+            </w:pPr>
+            <w:r xmlns:w="http://schemas.openxmlformats.org/wordprocessingml/2006/main" xmlns:wp="http://schemas.openxmlformats.org/drawingml/2006/wordprocessingDrawing" xmlns:r="http://schemas.openxmlformats.org/officeDocument/2006/relationships" xmlns:w14="http://schemas.microsoft.com/office/word/2010/wordml">
+              <w:rPr>
+                <w:rFonts w:ascii="Arial" w:hAnsi="Arial" w:eastAsia="Arial" w:cs="Arial"/>
+                <w:sz w:val="22"/>
+                <w:szCs w:val="22"/>
+                <w:color w:val="000000"/>
+              </w:rPr>
+              <w:t xml:space="preserve"/>
+            </w:r>
+          </w:p>
+        </w:tc>
+        <w:tc>
+          <w:tcPr>
+            <w:tcBorders>
+              <w:bottom w:val="single" w:sz="16" w:space="0" w:color="000000"/>
+            </w:tcBorders>
+            <w:shd w:val="clear" w:color="auto" w:fill="FFFFFF"/>
+            <w:tcMar>
+              <w:top w:w="0" w:type="dxa"/>
+              <w:bottom w:w="0" w:type="dxa"/>
+              <w:left w:w="0" w:type="dxa"/>
+              <w:right w:w="0" w:type="dxa"/>
+            </w:tcMar>
+            <w:vAlign w:val="center"/>
+          </w:tcPr>
+          <w:p>
+            <w:pPr>
+              <w:jc w:val="center"/>
+              <w:spacing w:after="100" w:before="100" w:line="240"/>
+              <w:ind w:firstLine="0" w:left="100" w:right="100"/>
+            </w:pPr>
+            <w:r xmlns:w="http://schemas.openxmlformats.org/wordprocessingml/2006/main" xmlns:wp="http://schemas.openxmlformats.org/drawingml/2006/wordprocessingDrawing" xmlns:r="http://schemas.openxmlformats.org/officeDocument/2006/relationships" xmlns:w14="http://schemas.microsoft.com/office/word/2010/wordml">
+              <w:rPr>
+                <w:rFonts w:ascii="Arial" w:hAnsi="Arial" w:eastAsia="Arial" w:cs="Arial"/>
+                <w:sz w:val="22"/>
+                <w:szCs w:val="22"/>
+                <w:color w:val="000000"/>
+              </w:rPr>
+              <w:t xml:space="preserve"/>
+            </w:r>
+          </w:p>
+        </w:tc>
+      </w:tr>
+      <w:tr>
+        <w:trPr>
+          <w:cantSplit/>
+          <w:trHeight w:val="571" w:hRule="auto"/>
+        </w:trPr>
+        <w:tc>
+          <w:tcPr>
+            <w:tcBorders/>
+            <w:shd w:val="clear" w:color="auto" w:fill="FFFFFF"/>
+            <w:tcMar>
+              <w:top w:w="0" w:type="dxa"/>
+              <w:bottom w:w="0" w:type="dxa"/>
+              <w:left w:w="0" w:type="dxa"/>
+              <w:right w:w="0" w:type="dxa"/>
+            </w:tcMar>
+            <w:vAlign w:val="center"/>
+          </w:tcPr>
+          <w:p>
+            <w:pPr>
+              <w:jc w:val="left"/>
+              <w:spacing w:after="100" w:before="100" w:line="240"/>
+              <w:ind w:firstLine="0" w:left="100" w:right="100"/>
+            </w:pPr>
+            <w:r xmlns:w="http://schemas.openxmlformats.org/wordprocessingml/2006/main" xmlns:wp="http://schemas.openxmlformats.org/drawingml/2006/wordprocessingDrawing" xmlns:r="http://schemas.openxmlformats.org/officeDocument/2006/relationships" xmlns:w14="http://schemas.microsoft.com/office/word/2010/wordml">
+              <w:rPr>
+                <w:rFonts w:ascii="Arial" w:hAnsi="Arial" w:eastAsia="Arial" w:cs="Arial"/>
+                <w:b/>
+                <w:sz w:val="22"/>
+                <w:szCs w:val="22"/>
+                <w:color w:val="000000"/>
+              </w:rPr>
+              <w:t xml:space="preserve">len</w:t>
+            </w:r>
+          </w:p>
+        </w:tc>
+        <w:tc>
+          <w:tcPr>
+            <w:tcBorders/>
+            <w:shd w:val="clear" w:color="auto" w:fill="FFFFFF"/>
+            <w:tcMar>
+              <w:top w:w="0" w:type="dxa"/>
+              <w:bottom w:w="0" w:type="dxa"/>
+              <w:left w:w="0" w:type="dxa"/>
+              <w:right w:w="0" w:type="dxa"/>
+            </w:tcMar>
+            <w:vAlign w:val="center"/>
+          </w:tcPr>
+          <w:p>
+            <w:pPr>
+              <w:jc w:val="center"/>
+              <w:spacing w:after="100" w:before="100" w:line="240"/>
+              <w:ind w:firstLine="0" w:left="100" w:right="100"/>
+            </w:pPr>
+            <w:r xmlns:w="http://schemas.openxmlformats.org/wordprocessingml/2006/main" xmlns:wp="http://schemas.openxmlformats.org/drawingml/2006/wordprocessingDrawing" xmlns:r="http://schemas.openxmlformats.org/officeDocument/2006/relationships" xmlns:w14="http://schemas.microsoft.com/office/word/2010/wordml">
+              <w:rPr>
+                <w:rFonts w:ascii="Arial" w:hAnsi="Arial" w:eastAsia="Arial" w:cs="Arial"/>
+                <w:sz w:val="22"/>
+                <w:szCs w:val="22"/>
+                <w:color w:val="000000"/>
+              </w:rPr>
+              <w:t xml:space="preserve"/>
+            </w:r>
+          </w:p>
+        </w:tc>
+        <w:tc>
+          <w:tcPr>
+            <w:tcBorders/>
+            <w:shd w:val="clear" w:color="auto" w:fill="FFFFFF"/>
+            <w:tcMar>
+              <w:top w:w="0" w:type="dxa"/>
+              <w:bottom w:w="0" w:type="dxa"/>
+              <w:left w:w="0" w:type="dxa"/>
+              <w:right w:w="0" w:type="dxa"/>
+            </w:tcMar>
+            <w:vAlign w:val="center"/>
+          </w:tcPr>
+          <w:p>
+            <w:pPr>
+              <w:jc w:val="center"/>
+              <w:spacing w:after="100" w:before="100" w:line="240"/>
+              <w:ind w:firstLine="0" w:left="100" w:right="100"/>
+            </w:pPr>
+            <w:r xmlns:w="http://schemas.openxmlformats.org/wordprocessingml/2006/main" xmlns:wp="http://schemas.openxmlformats.org/drawingml/2006/wordprocessingDrawing" xmlns:r="http://schemas.openxmlformats.org/officeDocument/2006/relationships" xmlns:w14="http://schemas.microsoft.com/office/word/2010/wordml">
+              <w:rPr>
+                <w:rFonts w:ascii="Arial" w:hAnsi="Arial" w:eastAsia="Arial" w:cs="Arial"/>
+                <w:sz w:val="22"/>
+                <w:szCs w:val="22"/>
+                <w:color w:val="000000"/>
+              </w:rPr>
+              <w:t xml:space="preserve"/>
+            </w:r>
+          </w:p>
+        </w:tc>
+        <w:tc>
+          <w:tcPr>
+            <w:tcBorders/>
+            <w:shd w:val="clear" w:color="auto" w:fill="FFFFFF"/>
+            <w:tcMar>
+              <w:top w:w="0" w:type="dxa"/>
+              <w:bottom w:w="0" w:type="dxa"/>
+              <w:left w:w="0" w:type="dxa"/>
+              <w:right w:w="0" w:type="dxa"/>
+            </w:tcMar>
+            <w:vAlign w:val="center"/>
+          </w:tcPr>
+          <w:p>
+            <w:pPr>
+              <w:jc w:val="center"/>
+              <w:spacing w:after="100" w:before="100" w:line="240"/>
+              <w:ind w:firstLine="0" w:left="100" w:right="100"/>
+            </w:pPr>
+            <w:r xmlns:w="http://schemas.openxmlformats.org/wordprocessingml/2006/main" xmlns:wp="http://schemas.openxmlformats.org/drawingml/2006/wordprocessingDrawing" xmlns:r="http://schemas.openxmlformats.org/officeDocument/2006/relationships" xmlns:w14="http://schemas.microsoft.com/office/word/2010/wordml">
+              <w:rPr>
+                <w:rFonts w:ascii="Arial" w:hAnsi="Arial" w:eastAsia="Arial" w:cs="Arial"/>
+                <w:sz w:val="22"/>
+                <w:szCs w:val="22"/>
+                <w:color w:val="000000"/>
+              </w:rPr>
+              <w:t xml:space="preserve"/>
+            </w:r>
+          </w:p>
+        </w:tc>
+        <w:tc>
+          <w:tcPr>
+            <w:tcBorders/>
+            <w:shd w:val="clear" w:color="auto" w:fill="FFFFFF"/>
+            <w:tcMar>
+              <w:top w:w="0" w:type="dxa"/>
+              <w:bottom w:w="0" w:type="dxa"/>
+              <w:left w:w="0" w:type="dxa"/>
+              <w:right w:w="0" w:type="dxa"/>
+            </w:tcMar>
+            <w:vAlign w:val="center"/>
+          </w:tcPr>
+          <w:p>
+            <w:pPr>
+              <w:jc w:val="center"/>
+              <w:spacing w:after="100" w:before="100" w:line="240"/>
+              <w:ind w:firstLine="0" w:left="100" w:right="100"/>
+            </w:pPr>
+            <w:r xmlns:w="http://schemas.openxmlformats.org/wordprocessingml/2006/main" xmlns:wp="http://schemas.openxmlformats.org/drawingml/2006/wordprocessingDrawing" xmlns:r="http://schemas.openxmlformats.org/officeDocument/2006/relationships" xmlns:w14="http://schemas.microsoft.com/office/word/2010/wordml">
+              <w:rPr>
+                <w:rFonts w:ascii="Arial" w:hAnsi="Arial" w:eastAsia="Arial" w:cs="Arial"/>
+                <w:sz w:val="22"/>
+                <w:szCs w:val="22"/>
+                <w:color w:val="000000"/>
+              </w:rPr>
+              <w:t xml:space="preserve"/>
+            </w:r>
+          </w:p>
+        </w:tc>
+        <w:tc>
+          <w:tcPr>
+            <w:tcBorders/>
+            <w:shd w:val="clear" w:color="auto" w:fill="FFFFFF"/>
+            <w:tcMar>
+              <w:top w:w="0" w:type="dxa"/>
+              <w:bottom w:w="0" w:type="dxa"/>
+              <w:left w:w="0" w:type="dxa"/>
+              <w:right w:w="0" w:type="dxa"/>
+            </w:tcMar>
+            <w:vAlign w:val="center"/>
+          </w:tcPr>
+          <w:p>
+            <w:pPr>
+              <w:jc w:val="center"/>
+              <w:spacing w:after="100" w:before="100" w:line="240"/>
+              <w:ind w:firstLine="0" w:left="100" w:right="100"/>
+            </w:pPr>
+            <w:r xmlns:w="http://schemas.openxmlformats.org/wordprocessingml/2006/main" xmlns:wp="http://schemas.openxmlformats.org/drawingml/2006/wordprocessingDrawing" xmlns:r="http://schemas.openxmlformats.org/officeDocument/2006/relationships" xmlns:w14="http://schemas.microsoft.com/office/word/2010/wordml">
+              <w:rPr>
+                <w:rFonts w:ascii="Arial" w:hAnsi="Arial" w:eastAsia="Arial" w:cs="Arial"/>
+                <w:sz w:val="22"/>
+                <w:szCs w:val="22"/>
+                <w:color w:val="000000"/>
+              </w:rPr>
+              <w:t xml:space="preserve"/>
+            </w:r>
+          </w:p>
+        </w:tc>
+      </w:tr>
+      <w:tr>
+        <w:trPr>
+          <w:cantSplit/>
+          <w:trHeight w:val="613" w:hRule="auto"/>
+        </w:trPr>
+        <w:tc>
+          <w:tcPr>
+            <w:tcBorders/>
+            <w:shd w:val="clear" w:color="auto" w:fill="FFFFFF"/>
+            <w:tcMar>
+              <w:top w:w="0" w:type="dxa"/>
+              <w:bottom w:w="0" w:type="dxa"/>
+              <w:left w:w="0" w:type="dxa"/>
+              <w:right w:w="0" w:type="dxa"/>
+            </w:tcMar>
+            <w:vAlign w:val="center"/>
+          </w:tcPr>
+          <w:p>
+            <w:pPr>
+              <w:jc w:val="left"/>
+              <w:spacing w:after="100" w:before="100" w:line="240"/>
+              <w:ind w:firstLine="0" w:left="400" w:right="100"/>
+            </w:pPr>
+            <w:r xmlns:w="http://schemas.openxmlformats.org/wordprocessingml/2006/main" xmlns:wp="http://schemas.openxmlformats.org/drawingml/2006/wordprocessingDrawing" xmlns:r="http://schemas.openxmlformats.org/officeDocument/2006/relationships" xmlns:w14="http://schemas.microsoft.com/office/word/2010/wordml">
+              <w:rPr>
+                <w:rFonts w:ascii="Arial" w:hAnsi="Arial" w:eastAsia="Arial" w:cs="Arial"/>
+                <w:sz w:val="22"/>
+                <w:szCs w:val="22"/>
+                <w:color w:val="000000"/>
+              </w:rPr>
+              <w:t xml:space="preserve">N</w:t>
+            </w:r>
+          </w:p>
+        </w:tc>
+        <w:tc>
+          <w:tcPr>
+            <w:tcBorders/>
+            <w:shd w:val="clear" w:color="auto" w:fill="FFFFFF"/>
+            <w:tcMar>
+              <w:top w:w="0" w:type="dxa"/>
+              <w:bottom w:w="0" w:type="dxa"/>
+              <w:left w:w="0" w:type="dxa"/>
+              <w:right w:w="0" w:type="dxa"/>
+            </w:tcMar>
+            <w:vAlign w:val="center"/>
+          </w:tcPr>
+          <w:p>
+            <w:pPr>
+              <w:jc w:val="center"/>
+              <w:spacing w:after="100" w:before="100" w:line="240"/>
+              <w:ind w:firstLine="0" w:left="100" w:right="100"/>
+            </w:pPr>
+            <w:r xmlns:w="http://schemas.openxmlformats.org/wordprocessingml/2006/main" xmlns:wp="http://schemas.openxmlformats.org/drawingml/2006/wordprocessingDrawing" xmlns:r="http://schemas.openxmlformats.org/officeDocument/2006/relationships" xmlns:w14="http://schemas.microsoft.com/office/word/2010/wordml">
+              <w:rPr>
+                <w:rFonts w:ascii="Arial" w:hAnsi="Arial" w:eastAsia="Arial" w:cs="Arial"/>
+                <w:sz w:val="22"/>
+                <w:szCs w:val="22"/>
+                <w:color w:val="000000"/>
+              </w:rPr>
+              <w:t xml:space="preserve">30</w:t>
+            </w:r>
+          </w:p>
+        </w:tc>
+        <w:tc>
+          <w:tcPr>
+            <w:tcBorders/>
+            <w:shd w:val="clear" w:color="auto" w:fill="FFFFFF"/>
+            <w:tcMar>
+              <w:top w:w="0" w:type="dxa"/>
+              <w:bottom w:w="0" w:type="dxa"/>
+              <w:left w:w="0" w:type="dxa"/>
+              <w:right w:w="0" w:type="dxa"/>
+            </w:tcMar>
+            <w:vAlign w:val="center"/>
+          </w:tcPr>
+          <w:p>
+            <w:pPr>
+              <w:jc w:val="center"/>
+              <w:spacing w:after="100" w:before="100" w:line="240"/>
+              <w:ind w:firstLine="0" w:left="100" w:right="100"/>
+            </w:pPr>
+            <w:r xmlns:w="http://schemas.openxmlformats.org/wordprocessingml/2006/main" xmlns:wp="http://schemas.openxmlformats.org/drawingml/2006/wordprocessingDrawing" xmlns:r="http://schemas.openxmlformats.org/officeDocument/2006/relationships" xmlns:w14="http://schemas.microsoft.com/office/word/2010/wordml">
+              <w:rPr>
+                <w:rFonts w:ascii="Arial" w:hAnsi="Arial" w:eastAsia="Arial" w:cs="Arial"/>
+                <w:sz w:val="22"/>
+                <w:szCs w:val="22"/>
+                <w:color w:val="000000"/>
+              </w:rPr>
+              <w:t xml:space="preserve">30</w:t>
+            </w:r>
+          </w:p>
+        </w:tc>
+        <w:tc>
+          <w:tcPr>
+            <w:tcBorders/>
+            <w:shd w:val="clear" w:color="auto" w:fill="FFFFFF"/>
+            <w:tcMar>
+              <w:top w:w="0" w:type="dxa"/>
+              <w:bottom w:w="0" w:type="dxa"/>
+              <w:left w:w="0" w:type="dxa"/>
+              <w:right w:w="0" w:type="dxa"/>
+            </w:tcMar>
+            <w:vAlign w:val="center"/>
+          </w:tcPr>
+          <w:p>
+            <w:pPr>
+              <w:jc w:val="center"/>
+              <w:spacing w:after="100" w:before="100" w:line="240"/>
+              <w:ind w:firstLine="0" w:left="100" w:right="100"/>
+            </w:pPr>
+            <w:r xmlns:w="http://schemas.openxmlformats.org/wordprocessingml/2006/main" xmlns:wp="http://schemas.openxmlformats.org/drawingml/2006/wordprocessingDrawing" xmlns:r="http://schemas.openxmlformats.org/officeDocument/2006/relationships" xmlns:w14="http://schemas.microsoft.com/office/word/2010/wordml">
+              <w:rPr>
+                <w:rFonts w:ascii="Arial" w:hAnsi="Arial" w:eastAsia="Arial" w:cs="Arial"/>
+                <w:sz w:val="22"/>
+                <w:szCs w:val="22"/>
+                <w:color w:val="000000"/>
+              </w:rPr>
+              <w:t xml:space="preserve">60</w:t>
+            </w:r>
+          </w:p>
+        </w:tc>
+        <w:tc>
+          <w:tcPr>
+            <w:tcBorders/>
+            <w:shd w:val="clear" w:color="auto" w:fill="FFFFFF"/>
+            <w:tcMar>
+              <w:top w:w="0" w:type="dxa"/>
+              <w:bottom w:w="0" w:type="dxa"/>
+              <w:left w:w="0" w:type="dxa"/>
+              <w:right w:w="0" w:type="dxa"/>
+            </w:tcMar>
+            <w:vAlign w:val="center"/>
+          </w:tcPr>
+          <w:p>
+            <w:pPr>
+              <w:jc w:val="center"/>
+              <w:spacing w:after="100" w:before="100" w:line="240"/>
+              <w:ind w:firstLine="0" w:left="100" w:right="100"/>
+            </w:pPr>
+            <w:r xmlns:w="http://schemas.openxmlformats.org/wordprocessingml/2006/main" xmlns:wp="http://schemas.openxmlformats.org/drawingml/2006/wordprocessingDrawing" xmlns:r="http://schemas.openxmlformats.org/officeDocument/2006/relationships" xmlns:w14="http://schemas.microsoft.com/office/word/2010/wordml">
+              <w:rPr>
+                <w:rFonts w:ascii="Arial" w:hAnsi="Arial" w:eastAsia="Arial" w:cs="Arial"/>
+                <w:sz w:val="22"/>
+                <w:szCs w:val="22"/>
+                <w:color w:val="000000"/>
+              </w:rPr>
+              <w:t xml:space="preserve">0.061</w:t>
+            </w:r>
+            <w:r xmlns:w="http://schemas.openxmlformats.org/wordprocessingml/2006/main" xmlns:wp="http://schemas.openxmlformats.org/drawingml/2006/wordprocessingDrawing" xmlns:r="http://schemas.openxmlformats.org/officeDocument/2006/relationships" xmlns:w14="http://schemas.microsoft.com/office/word/2010/wordml">
+              <w:rPr>
+                <w:rFonts w:ascii="Arial" w:hAnsi="Arial" w:eastAsia="Arial" w:cs="Arial"/>
+                <w:vertAlign w:val="superscript"/>
+                <w:sz w:val="22"/>
+                <w:szCs w:val="22"/>
+                <w:color w:val="000000"/>
+              </w:rPr>
+              <w:t xml:space="preserve">tt2</w:t>
+            </w:r>
+          </w:p>
+        </w:tc>
+        <w:tc>
+          <w:tcPr>
+            <w:tcBorders/>
+            <w:shd w:val="clear" w:color="auto" w:fill="FFFFFF"/>
+            <w:tcMar>
+              <w:top w:w="0" w:type="dxa"/>
+              <w:bottom w:w="0" w:type="dxa"/>
+              <w:left w:w="0" w:type="dxa"/>
+              <w:right w:w="0" w:type="dxa"/>
+            </w:tcMar>
+            <w:vAlign w:val="center"/>
+          </w:tcPr>
+          <w:p>
+            <w:pPr>
+              <w:jc w:val="center"/>
+              <w:spacing w:after="100" w:before="100" w:line="240"/>
+              <w:ind w:firstLine="0" w:left="100" w:right="100"/>
+            </w:pPr>
+            <w:r xmlns:w="http://schemas.openxmlformats.org/wordprocessingml/2006/main" xmlns:wp="http://schemas.openxmlformats.org/drawingml/2006/wordprocessingDrawing" xmlns:r="http://schemas.openxmlformats.org/officeDocument/2006/relationships" xmlns:w14="http://schemas.microsoft.com/office/word/2010/wordml">
+              <w:rPr>
+                <w:rFonts w:ascii="Arial" w:hAnsi="Arial" w:eastAsia="Arial" w:cs="Arial"/>
+                <w:sz w:val="22"/>
+                <w:szCs w:val="22"/>
+                <w:color w:val="000000"/>
+              </w:rPr>
+              <w:t xml:space="preserve">[-0.17, 7.6]</w:t>
+            </w:r>
+            <w:r xmlns:w="http://schemas.openxmlformats.org/wordprocessingml/2006/main" xmlns:wp="http://schemas.openxmlformats.org/drawingml/2006/wordprocessingDrawing" xmlns:r="http://schemas.openxmlformats.org/officeDocument/2006/relationships" xmlns:w14="http://schemas.microsoft.com/office/word/2010/wordml">
+              <w:rPr>
+                <w:rFonts w:ascii="Arial" w:hAnsi="Arial" w:eastAsia="Arial" w:cs="Arial"/>
+                <w:vertAlign w:val="superscript"/>
+                <w:sz w:val="22"/>
+                <w:szCs w:val="22"/>
+                <w:color w:val="000000"/>
+              </w:rPr>
+              <w:t xml:space="preserve">t</w:t>
+            </w:r>
+          </w:p>
+        </w:tc>
+      </w:tr>
+      <w:tr>
+        <w:trPr>
+          <w:cantSplit/>
+          <w:trHeight w:val="571" w:hRule="auto"/>
+        </w:trPr>
+        <w:tc>
+          <w:tcPr>
+            <w:tcBorders/>
+            <w:shd w:val="clear" w:color="auto" w:fill="FFFFFF"/>
+            <w:tcMar>
+              <w:top w:w="0" w:type="dxa"/>
+              <w:bottom w:w="0" w:type="dxa"/>
+              <w:left w:w="0" w:type="dxa"/>
+              <w:right w:w="0" w:type="dxa"/>
+            </w:tcMar>
+            <w:vAlign w:val="center"/>
+          </w:tcPr>
+          <w:p>
+            <w:pPr>
+              <w:jc w:val="left"/>
+              <w:spacing w:after="100" w:before="100" w:line="240"/>
+              <w:ind w:firstLine="0" w:left="400" w:right="100"/>
+            </w:pPr>
+            <w:r xmlns:w="http://schemas.openxmlformats.org/wordprocessingml/2006/main" xmlns:wp="http://schemas.openxmlformats.org/drawingml/2006/wordprocessingDrawing" xmlns:r="http://schemas.openxmlformats.org/officeDocument/2006/relationships" xmlns:w14="http://schemas.microsoft.com/office/word/2010/wordml">
+              <w:rPr>
+                <w:rFonts w:ascii="Arial" w:hAnsi="Arial" w:eastAsia="Arial" w:cs="Arial"/>
+                <w:sz w:val="22"/>
+                <w:szCs w:val="22"/>
+                <w:color w:val="000000"/>
+              </w:rPr>
+              <w:t xml:space="preserve">mean</w:t>
+            </w:r>
+          </w:p>
+        </w:tc>
+        <w:tc>
+          <w:tcPr>
+            <w:tcBorders/>
+            <w:shd w:val="clear" w:color="auto" w:fill="FFFFFF"/>
+            <w:tcMar>
+              <w:top w:w="0" w:type="dxa"/>
+              <w:bottom w:w="0" w:type="dxa"/>
+              <w:left w:w="0" w:type="dxa"/>
+              <w:right w:w="0" w:type="dxa"/>
+            </w:tcMar>
+            <w:vAlign w:val="center"/>
+          </w:tcPr>
+          <w:p>
+            <w:pPr>
+              <w:jc w:val="center"/>
+              <w:spacing w:after="100" w:before="100" w:line="240"/>
+              <w:ind w:firstLine="0" w:left="100" w:right="100"/>
+            </w:pPr>
+            <w:r xmlns:w="http://schemas.openxmlformats.org/wordprocessingml/2006/main" xmlns:wp="http://schemas.openxmlformats.org/drawingml/2006/wordprocessingDrawing" xmlns:r="http://schemas.openxmlformats.org/officeDocument/2006/relationships" xmlns:w14="http://schemas.microsoft.com/office/word/2010/wordml">
+              <w:rPr>
+                <w:rFonts w:ascii="Arial" w:hAnsi="Arial" w:eastAsia="Arial" w:cs="Arial"/>
+                <w:sz w:val="22"/>
+                <w:szCs w:val="22"/>
+                <w:color w:val="000000"/>
+              </w:rPr>
+              <w:t xml:space="preserve">21</w:t>
+            </w:r>
+          </w:p>
+        </w:tc>
+        <w:tc>
+          <w:tcPr>
+            <w:tcBorders/>
+            <w:shd w:val="clear" w:color="auto" w:fill="FFFFFF"/>
+            <w:tcMar>
+              <w:top w:w="0" w:type="dxa"/>
+              <w:bottom w:w="0" w:type="dxa"/>
+              <w:left w:w="0" w:type="dxa"/>
+              <w:right w:w="0" w:type="dxa"/>
+            </w:tcMar>
+            <w:vAlign w:val="center"/>
+          </w:tcPr>
+          <w:p>
+            <w:pPr>
+              <w:jc w:val="center"/>
+              <w:spacing w:after="100" w:before="100" w:line="240"/>
+              <w:ind w:firstLine="0" w:left="100" w:right="100"/>
+            </w:pPr>
+            <w:r xmlns:w="http://schemas.openxmlformats.org/wordprocessingml/2006/main" xmlns:wp="http://schemas.openxmlformats.org/drawingml/2006/wordprocessingDrawing" xmlns:r="http://schemas.openxmlformats.org/officeDocument/2006/relationships" xmlns:w14="http://schemas.microsoft.com/office/word/2010/wordml">
+              <w:rPr>
+                <w:rFonts w:ascii="Arial" w:hAnsi="Arial" w:eastAsia="Arial" w:cs="Arial"/>
+                <w:sz w:val="22"/>
+                <w:szCs w:val="22"/>
+                <w:color w:val="000000"/>
+              </w:rPr>
+              <w:t xml:space="preserve">17</w:t>
+            </w:r>
+          </w:p>
+        </w:tc>
+        <w:tc>
+          <w:tcPr>
+            <w:tcBorders/>
+            <w:shd w:val="clear" w:color="auto" w:fill="FFFFFF"/>
+            <w:tcMar>
+              <w:top w:w="0" w:type="dxa"/>
+              <w:bottom w:w="0" w:type="dxa"/>
+              <w:left w:w="0" w:type="dxa"/>
+              <w:right w:w="0" w:type="dxa"/>
+            </w:tcMar>
+            <w:vAlign w:val="center"/>
+          </w:tcPr>
+          <w:p>
+            <w:pPr>
+              <w:jc w:val="center"/>
+              <w:spacing w:after="100" w:before="100" w:line="240"/>
+              <w:ind w:firstLine="0" w:left="100" w:right="100"/>
+            </w:pPr>
+            <w:r xmlns:w="http://schemas.openxmlformats.org/wordprocessingml/2006/main" xmlns:wp="http://schemas.openxmlformats.org/drawingml/2006/wordprocessingDrawing" xmlns:r="http://schemas.openxmlformats.org/officeDocument/2006/relationships" xmlns:w14="http://schemas.microsoft.com/office/word/2010/wordml">
+              <w:rPr>
+                <w:rFonts w:ascii="Arial" w:hAnsi="Arial" w:eastAsia="Arial" w:cs="Arial"/>
+                <w:sz w:val="22"/>
+                <w:szCs w:val="22"/>
+                <w:color w:val="000000"/>
+              </w:rPr>
+              <w:t xml:space="preserve">19</w:t>
+            </w:r>
+          </w:p>
+        </w:tc>
+        <w:tc>
+          <w:tcPr>
+            <w:tcBorders/>
+            <w:shd w:val="clear" w:color="auto" w:fill="FFFFFF"/>
+            <w:tcMar>
+              <w:top w:w="0" w:type="dxa"/>
+              <w:bottom w:w="0" w:type="dxa"/>
+              <w:left w:w="0" w:type="dxa"/>
+              <w:right w:w="0" w:type="dxa"/>
+            </w:tcMar>
+            <w:vAlign w:val="center"/>
+          </w:tcPr>
+          <w:p>
+            <w:pPr>
+              <w:jc w:val="center"/>
+              <w:spacing w:after="100" w:before="100" w:line="240"/>
+              <w:ind w:firstLine="0" w:left="100" w:right="100"/>
+            </w:pPr>
+            <w:r xmlns:w="http://schemas.openxmlformats.org/wordprocessingml/2006/main" xmlns:wp="http://schemas.openxmlformats.org/drawingml/2006/wordprocessingDrawing" xmlns:r="http://schemas.openxmlformats.org/officeDocument/2006/relationships" xmlns:w14="http://schemas.microsoft.com/office/word/2010/wordml">
+              <w:rPr>
+                <w:rFonts w:ascii="Arial" w:hAnsi="Arial" w:eastAsia="Arial" w:cs="Arial"/>
+                <w:sz w:val="22"/>
+                <w:szCs w:val="22"/>
+                <w:color w:val="000000"/>
+              </w:rPr>
+              <w:t xml:space="preserve"/>
+            </w:r>
+          </w:p>
+        </w:tc>
+        <w:tc>
+          <w:tcPr>
+            <w:tcBorders/>
+            <w:shd w:val="clear" w:color="auto" w:fill="FFFFFF"/>
+            <w:tcMar>
+              <w:top w:w="0" w:type="dxa"/>
+              <w:bottom w:w="0" w:type="dxa"/>
+              <w:left w:w="0" w:type="dxa"/>
+              <w:right w:w="0" w:type="dxa"/>
+            </w:tcMar>
+            <w:vAlign w:val="center"/>
+          </w:tcPr>
+          <w:p>
+            <w:pPr>
+              <w:jc w:val="center"/>
+              <w:spacing w:after="100" w:before="100" w:line="240"/>
+              <w:ind w:firstLine="0" w:left="100" w:right="100"/>
+            </w:pPr>
+            <w:r xmlns:w="http://schemas.openxmlformats.org/wordprocessingml/2006/main" xmlns:wp="http://schemas.openxmlformats.org/drawingml/2006/wordprocessingDrawing" xmlns:r="http://schemas.openxmlformats.org/officeDocument/2006/relationships" xmlns:w14="http://schemas.microsoft.com/office/word/2010/wordml">
+              <w:rPr>
+                <w:rFonts w:ascii="Arial" w:hAnsi="Arial" w:eastAsia="Arial" w:cs="Arial"/>
+                <w:sz w:val="22"/>
+                <w:szCs w:val="22"/>
+                <w:color w:val="000000"/>
+              </w:rPr>
+              <w:t xml:space="preserve"/>
+            </w:r>
+          </w:p>
+        </w:tc>
+      </w:tr>
+      <w:tr>
+        <w:trPr>
+          <w:cantSplit/>
+          <w:trHeight w:val="572" w:hRule="auto"/>
+        </w:trPr>
+        <w:tc>
+          <w:tcPr>
+            <w:tcBorders/>
+            <w:shd w:val="clear" w:color="auto" w:fill="FFFFFF"/>
+            <w:tcMar>
+              <w:top w:w="0" w:type="dxa"/>
+              <w:bottom w:w="0" w:type="dxa"/>
+              <w:left w:w="0" w:type="dxa"/>
+              <w:right w:w="0" w:type="dxa"/>
+            </w:tcMar>
+            <w:vAlign w:val="center"/>
+          </w:tcPr>
+          <w:p>
+            <w:pPr>
+              <w:jc w:val="left"/>
+              <w:spacing w:after="100" w:before="100" w:line="240"/>
+              <w:ind w:firstLine="0" w:left="400" w:right="100"/>
+            </w:pPr>
+            <w:r xmlns:w="http://schemas.openxmlformats.org/wordprocessingml/2006/main" xmlns:wp="http://schemas.openxmlformats.org/drawingml/2006/wordprocessingDrawing" xmlns:r="http://schemas.openxmlformats.org/officeDocument/2006/relationships" xmlns:w14="http://schemas.microsoft.com/office/word/2010/wordml">
+              <w:rPr>
+                <w:rFonts w:ascii="Arial" w:hAnsi="Arial" w:eastAsia="Arial" w:cs="Arial"/>
+                <w:sz w:val="22"/>
+                <w:szCs w:val="22"/>
+                <w:color w:val="000000"/>
+              </w:rPr>
+              <w:t xml:space="preserve">sd</w:t>
+            </w:r>
+          </w:p>
+        </w:tc>
+        <w:tc>
+          <w:tcPr>
+            <w:tcBorders/>
+            <w:shd w:val="clear" w:color="auto" w:fill="FFFFFF"/>
+            <w:tcMar>
+              <w:top w:w="0" w:type="dxa"/>
+              <w:bottom w:w="0" w:type="dxa"/>
+              <w:left w:w="0" w:type="dxa"/>
+              <w:right w:w="0" w:type="dxa"/>
+            </w:tcMar>
+            <w:vAlign w:val="center"/>
+          </w:tcPr>
+          <w:p>
+            <w:pPr>
+              <w:jc w:val="center"/>
+              <w:spacing w:after="100" w:before="100" w:line="240"/>
+              <w:ind w:firstLine="0" w:left="100" w:right="100"/>
+            </w:pPr>
+            <w:r xmlns:w="http://schemas.openxmlformats.org/wordprocessingml/2006/main" xmlns:wp="http://schemas.openxmlformats.org/drawingml/2006/wordprocessingDrawing" xmlns:r="http://schemas.openxmlformats.org/officeDocument/2006/relationships" xmlns:w14="http://schemas.microsoft.com/office/word/2010/wordml">
+              <w:rPr>
+                <w:rFonts w:ascii="Arial" w:hAnsi="Arial" w:eastAsia="Arial" w:cs="Arial"/>
+                <w:sz w:val="22"/>
+                <w:szCs w:val="22"/>
+                <w:color w:val="000000"/>
+              </w:rPr>
+              <w:t xml:space="preserve">6.6</w:t>
+            </w:r>
+          </w:p>
+        </w:tc>
+        <w:tc>
+          <w:tcPr>
+            <w:tcBorders/>
+            <w:shd w:val="clear" w:color="auto" w:fill="FFFFFF"/>
+            <w:tcMar>
+              <w:top w:w="0" w:type="dxa"/>
+              <w:bottom w:w="0" w:type="dxa"/>
+              <w:left w:w="0" w:type="dxa"/>
+              <w:right w:w="0" w:type="dxa"/>
+            </w:tcMar>
+            <w:vAlign w:val="center"/>
+          </w:tcPr>
+          <w:p>
+            <w:pPr>
+              <w:jc w:val="center"/>
+              <w:spacing w:after="100" w:before="100" w:line="240"/>
+              <w:ind w:firstLine="0" w:left="100" w:right="100"/>
+            </w:pPr>
+            <w:r xmlns:w="http://schemas.openxmlformats.org/wordprocessingml/2006/main" xmlns:wp="http://schemas.openxmlformats.org/drawingml/2006/wordprocessingDrawing" xmlns:r="http://schemas.openxmlformats.org/officeDocument/2006/relationships" xmlns:w14="http://schemas.microsoft.com/office/word/2010/wordml">
+              <w:rPr>
+                <w:rFonts w:ascii="Arial" w:hAnsi="Arial" w:eastAsia="Arial" w:cs="Arial"/>
+                <w:sz w:val="22"/>
+                <w:szCs w:val="22"/>
+                <w:color w:val="000000"/>
+              </w:rPr>
+              <w:t xml:space="preserve">8.3</w:t>
+            </w:r>
+          </w:p>
+        </w:tc>
+        <w:tc>
+          <w:tcPr>
+            <w:tcBorders/>
+            <w:shd w:val="clear" w:color="auto" w:fill="FFFFFF"/>
+            <w:tcMar>
+              <w:top w:w="0" w:type="dxa"/>
+              <w:bottom w:w="0" w:type="dxa"/>
+              <w:left w:w="0" w:type="dxa"/>
+              <w:right w:w="0" w:type="dxa"/>
+            </w:tcMar>
+            <w:vAlign w:val="center"/>
+          </w:tcPr>
+          <w:p>
+            <w:pPr>
+              <w:jc w:val="center"/>
+              <w:spacing w:after="100" w:before="100" w:line="240"/>
+              <w:ind w:firstLine="0" w:left="100" w:right="100"/>
+            </w:pPr>
+            <w:r xmlns:w="http://schemas.openxmlformats.org/wordprocessingml/2006/main" xmlns:wp="http://schemas.openxmlformats.org/drawingml/2006/wordprocessingDrawing" xmlns:r="http://schemas.openxmlformats.org/officeDocument/2006/relationships" xmlns:w14="http://schemas.microsoft.com/office/word/2010/wordml">
+              <w:rPr>
+                <w:rFonts w:ascii="Arial" w:hAnsi="Arial" w:eastAsia="Arial" w:cs="Arial"/>
+                <w:sz w:val="22"/>
+                <w:szCs w:val="22"/>
+                <w:color w:val="000000"/>
+              </w:rPr>
+              <w:t xml:space="preserve">7.6</w:t>
+            </w:r>
+          </w:p>
+        </w:tc>
+        <w:tc>
+          <w:tcPr>
+            <w:tcBorders/>
+            <w:shd w:val="clear" w:color="auto" w:fill="FFFFFF"/>
+            <w:tcMar>
+              <w:top w:w="0" w:type="dxa"/>
+              <w:bottom w:w="0" w:type="dxa"/>
+              <w:left w:w="0" w:type="dxa"/>
+              <w:right w:w="0" w:type="dxa"/>
+            </w:tcMar>
+            <w:vAlign w:val="center"/>
+          </w:tcPr>
+          <w:p>
+            <w:pPr>
+              <w:jc w:val="center"/>
+              <w:spacing w:after="100" w:before="100" w:line="240"/>
+              <w:ind w:firstLine="0" w:left="100" w:right="100"/>
+            </w:pPr>
+            <w:r xmlns:w="http://schemas.openxmlformats.org/wordprocessingml/2006/main" xmlns:wp="http://schemas.openxmlformats.org/drawingml/2006/wordprocessingDrawing" xmlns:r="http://schemas.openxmlformats.org/officeDocument/2006/relationships" xmlns:w14="http://schemas.microsoft.com/office/word/2010/wordml">
+              <w:rPr>
+                <w:rFonts w:ascii="Arial" w:hAnsi="Arial" w:eastAsia="Arial" w:cs="Arial"/>
+                <w:sz w:val="22"/>
+                <w:szCs w:val="22"/>
+                <w:color w:val="000000"/>
+              </w:rPr>
+              <w:t xml:space="preserve"/>
+            </w:r>
+          </w:p>
+        </w:tc>
+        <w:tc>
+          <w:tcPr>
+            <w:tcBorders/>
+            <w:shd w:val="clear" w:color="auto" w:fill="FFFFFF"/>
+            <w:tcMar>
+              <w:top w:w="0" w:type="dxa"/>
+              <w:bottom w:w="0" w:type="dxa"/>
+              <w:left w:w="0" w:type="dxa"/>
+              <w:right w:w="0" w:type="dxa"/>
+            </w:tcMar>
+            <w:vAlign w:val="center"/>
+          </w:tcPr>
+          <w:p>
+            <w:pPr>
+              <w:jc w:val="center"/>
+              <w:spacing w:after="100" w:before="100" w:line="240"/>
+              <w:ind w:firstLine="0" w:left="100" w:right="100"/>
+            </w:pPr>
+            <w:r xmlns:w="http://schemas.openxmlformats.org/wordprocessingml/2006/main" xmlns:wp="http://schemas.openxmlformats.org/drawingml/2006/wordprocessingDrawing" xmlns:r="http://schemas.openxmlformats.org/officeDocument/2006/relationships" xmlns:w14="http://schemas.microsoft.com/office/word/2010/wordml">
+              <w:rPr>
+                <w:rFonts w:ascii="Arial" w:hAnsi="Arial" w:eastAsia="Arial" w:cs="Arial"/>
+                <w:sz w:val="22"/>
+                <w:szCs w:val="22"/>
+                <w:color w:val="000000"/>
+              </w:rPr>
+              <w:t xml:space="preserve"/>
+            </w:r>
+          </w:p>
+        </w:tc>
+      </w:tr>
+      <w:tr>
+        <w:trPr>
+          <w:cantSplit/>
+          <w:trHeight w:val="572" w:hRule="auto"/>
+        </w:trPr>
+        <w:tc>
+          <w:tcPr>
+            <w:tcBorders/>
+            <w:shd w:val="clear" w:color="auto" w:fill="FFFFFF"/>
+            <w:tcMar>
+              <w:top w:w="0" w:type="dxa"/>
+              <w:bottom w:w="0" w:type="dxa"/>
+              <w:left w:w="0" w:type="dxa"/>
+              <w:right w:w="0" w:type="dxa"/>
+            </w:tcMar>
+            <w:vAlign w:val="center"/>
+          </w:tcPr>
+          <w:p>
+            <w:pPr>
+              <w:jc w:val="left"/>
+              <w:spacing w:after="100" w:before="100" w:line="240"/>
+              <w:ind w:firstLine="0" w:left="400" w:right="100"/>
+            </w:pPr>
+            <w:r xmlns:w="http://schemas.openxmlformats.org/wordprocessingml/2006/main" xmlns:wp="http://schemas.openxmlformats.org/drawingml/2006/wordprocessingDrawing" xmlns:r="http://schemas.openxmlformats.org/officeDocument/2006/relationships" xmlns:w14="http://schemas.microsoft.com/office/word/2010/wordml">
+              <w:rPr>
+                <w:rFonts w:ascii="Arial" w:hAnsi="Arial" w:eastAsia="Arial" w:cs="Arial"/>
+                <w:sz w:val="22"/>
+                <w:szCs w:val="22"/>
+                <w:color w:val="000000"/>
+              </w:rPr>
+              <w:t xml:space="preserve">median</w:t>
+            </w:r>
+          </w:p>
+        </w:tc>
+        <w:tc>
+          <w:tcPr>
+            <w:tcBorders/>
+            <w:shd w:val="clear" w:color="auto" w:fill="FFFFFF"/>
+            <w:tcMar>
+              <w:top w:w="0" w:type="dxa"/>
+              <w:bottom w:w="0" w:type="dxa"/>
+              <w:left w:w="0" w:type="dxa"/>
+              <w:right w:w="0" w:type="dxa"/>
+            </w:tcMar>
+            <w:vAlign w:val="center"/>
+          </w:tcPr>
+          <w:p>
+            <w:pPr>
+              <w:jc w:val="center"/>
+              <w:spacing w:after="100" w:before="100" w:line="240"/>
+              <w:ind w:firstLine="0" w:left="100" w:right="100"/>
+            </w:pPr>
+            <w:r xmlns:w="http://schemas.openxmlformats.org/wordprocessingml/2006/main" xmlns:wp="http://schemas.openxmlformats.org/drawingml/2006/wordprocessingDrawing" xmlns:r="http://schemas.openxmlformats.org/officeDocument/2006/relationships" xmlns:w14="http://schemas.microsoft.com/office/word/2010/wordml">
+              <w:rPr>
+                <w:rFonts w:ascii="Arial" w:hAnsi="Arial" w:eastAsia="Arial" w:cs="Arial"/>
+                <w:sz w:val="22"/>
+                <w:szCs w:val="22"/>
+                <w:color w:val="000000"/>
+              </w:rPr>
+              <w:t xml:space="preserve">23</w:t>
+            </w:r>
+          </w:p>
+        </w:tc>
+        <w:tc>
+          <w:tcPr>
+            <w:tcBorders/>
+            <w:shd w:val="clear" w:color="auto" w:fill="FFFFFF"/>
+            <w:tcMar>
+              <w:top w:w="0" w:type="dxa"/>
+              <w:bottom w:w="0" w:type="dxa"/>
+              <w:left w:w="0" w:type="dxa"/>
+              <w:right w:w="0" w:type="dxa"/>
+            </w:tcMar>
+            <w:vAlign w:val="center"/>
+          </w:tcPr>
+          <w:p>
+            <w:pPr>
+              <w:jc w:val="center"/>
+              <w:spacing w:after="100" w:before="100" w:line="240"/>
+              <w:ind w:firstLine="0" w:left="100" w:right="100"/>
+            </w:pPr>
+            <w:r xmlns:w="http://schemas.openxmlformats.org/wordprocessingml/2006/main" xmlns:wp="http://schemas.openxmlformats.org/drawingml/2006/wordprocessingDrawing" xmlns:r="http://schemas.openxmlformats.org/officeDocument/2006/relationships" xmlns:w14="http://schemas.microsoft.com/office/word/2010/wordml">
+              <w:rPr>
+                <w:rFonts w:ascii="Arial" w:hAnsi="Arial" w:eastAsia="Arial" w:cs="Arial"/>
+                <w:sz w:val="22"/>
+                <w:szCs w:val="22"/>
+                <w:color w:val="000000"/>
+              </w:rPr>
+              <w:t xml:space="preserve">16</w:t>
+            </w:r>
+          </w:p>
+        </w:tc>
+        <w:tc>
+          <w:tcPr>
+            <w:tcBorders/>
+            <w:shd w:val="clear" w:color="auto" w:fill="FFFFFF"/>
+            <w:tcMar>
+              <w:top w:w="0" w:type="dxa"/>
+              <w:bottom w:w="0" w:type="dxa"/>
+              <w:left w:w="0" w:type="dxa"/>
+              <w:right w:w="0" w:type="dxa"/>
+            </w:tcMar>
+            <w:vAlign w:val="center"/>
+          </w:tcPr>
+          <w:p>
+            <w:pPr>
+              <w:jc w:val="center"/>
+              <w:spacing w:after="100" w:before="100" w:line="240"/>
+              <w:ind w:firstLine="0" w:left="100" w:right="100"/>
+            </w:pPr>
+            <w:r xmlns:w="http://schemas.openxmlformats.org/wordprocessingml/2006/main" xmlns:wp="http://schemas.openxmlformats.org/drawingml/2006/wordprocessingDrawing" xmlns:r="http://schemas.openxmlformats.org/officeDocument/2006/relationships" xmlns:w14="http://schemas.microsoft.com/office/word/2010/wordml">
+              <w:rPr>
+                <w:rFonts w:ascii="Arial" w:hAnsi="Arial" w:eastAsia="Arial" w:cs="Arial"/>
+                <w:sz w:val="22"/>
+                <w:szCs w:val="22"/>
+                <w:color w:val="000000"/>
+              </w:rPr>
+              <w:t xml:space="preserve">19</w:t>
+            </w:r>
+          </w:p>
+        </w:tc>
+        <w:tc>
+          <w:tcPr>
+            <w:tcBorders/>
+            <w:shd w:val="clear" w:color="auto" w:fill="FFFFFF"/>
+            <w:tcMar>
+              <w:top w:w="0" w:type="dxa"/>
+              <w:bottom w:w="0" w:type="dxa"/>
+              <w:left w:w="0" w:type="dxa"/>
+              <w:right w:w="0" w:type="dxa"/>
+            </w:tcMar>
+            <w:vAlign w:val="center"/>
+          </w:tcPr>
+          <w:p>
+            <w:pPr>
+              <w:jc w:val="center"/>
+              <w:spacing w:after="100" w:before="100" w:line="240"/>
+              <w:ind w:firstLine="0" w:left="100" w:right="100"/>
+            </w:pPr>
+            <w:r xmlns:w="http://schemas.openxmlformats.org/wordprocessingml/2006/main" xmlns:wp="http://schemas.openxmlformats.org/drawingml/2006/wordprocessingDrawing" xmlns:r="http://schemas.openxmlformats.org/officeDocument/2006/relationships" xmlns:w14="http://schemas.microsoft.com/office/word/2010/wordml">
+              <w:rPr>
+                <w:rFonts w:ascii="Arial" w:hAnsi="Arial" w:eastAsia="Arial" w:cs="Arial"/>
+                <w:sz w:val="22"/>
+                <w:szCs w:val="22"/>
+                <w:color w:val="000000"/>
+              </w:rPr>
+              <w:t xml:space="preserve"/>
+            </w:r>
+          </w:p>
+        </w:tc>
+        <w:tc>
+          <w:tcPr>
+            <w:tcBorders/>
+            <w:shd w:val="clear" w:color="auto" w:fill="FFFFFF"/>
+            <w:tcMar>
+              <w:top w:w="0" w:type="dxa"/>
+              <w:bottom w:w="0" w:type="dxa"/>
+              <w:left w:w="0" w:type="dxa"/>
+              <w:right w:w="0" w:type="dxa"/>
+            </w:tcMar>
+            <w:vAlign w:val="center"/>
+          </w:tcPr>
+          <w:p>
+            <w:pPr>
+              <w:jc w:val="center"/>
+              <w:spacing w:after="100" w:before="100" w:line="240"/>
+              <w:ind w:firstLine="0" w:left="100" w:right="100"/>
+            </w:pPr>
+            <w:r xmlns:w="http://schemas.openxmlformats.org/wordprocessingml/2006/main" xmlns:wp="http://schemas.openxmlformats.org/drawingml/2006/wordprocessingDrawing" xmlns:r="http://schemas.openxmlformats.org/officeDocument/2006/relationships" xmlns:w14="http://schemas.microsoft.com/office/word/2010/wordml">
+              <w:rPr>
+                <w:rFonts w:ascii="Arial" w:hAnsi="Arial" w:eastAsia="Arial" w:cs="Arial"/>
+                <w:sz w:val="22"/>
+                <w:szCs w:val="22"/>
+                <w:color w:val="000000"/>
+              </w:rPr>
+              <w:t xml:space="preserve"/>
+            </w:r>
+          </w:p>
+        </w:tc>
+      </w:tr>
+      <w:tr>
+        <w:trPr>
+          <w:cantSplit/>
+          <w:trHeight w:val="583" w:hRule="auto"/>
+        </w:trPr>
+        <w:tc>
+          <w:tcPr>
+            <w:tcBorders/>
+            <w:shd w:val="clear" w:color="auto" w:fill="FFFFFF"/>
+            <w:tcMar>
+              <w:top w:w="0" w:type="dxa"/>
+              <w:bottom w:w="0" w:type="dxa"/>
+              <w:left w:w="0" w:type="dxa"/>
+              <w:right w:w="0" w:type="dxa"/>
+            </w:tcMar>
+            <w:vAlign w:val="center"/>
+          </w:tcPr>
+          <w:p>
+            <w:pPr>
+              <w:jc w:val="left"/>
+              <w:spacing w:after="100" w:before="100" w:line="240"/>
+              <w:ind w:firstLine="0" w:left="400" w:right="100"/>
+            </w:pPr>
+            <w:r xmlns:w="http://schemas.openxmlformats.org/wordprocessingml/2006/main" xmlns:wp="http://schemas.openxmlformats.org/drawingml/2006/wordprocessingDrawing" xmlns:r="http://schemas.openxmlformats.org/officeDocument/2006/relationships" xmlns:w14="http://schemas.microsoft.com/office/word/2010/wordml">
+              <w:rPr>
+                <w:rFonts w:ascii="Arial" w:hAnsi="Arial" w:eastAsia="Arial" w:cs="Arial"/>
+                <w:sz w:val="22"/>
+                <w:szCs w:val="22"/>
+                <w:color w:val="000000"/>
+              </w:rPr>
+              <w:t xml:space="preserve">Q1 - Q3</w:t>
+            </w:r>
+          </w:p>
+        </w:tc>
+        <w:tc>
+          <w:tcPr>
+            <w:tcBorders/>
+            <w:shd w:val="clear" w:color="auto" w:fill="FFFFFF"/>
+            <w:tcMar>
+              <w:top w:w="0" w:type="dxa"/>
+              <w:bottom w:w="0" w:type="dxa"/>
+              <w:left w:w="0" w:type="dxa"/>
+              <w:right w:w="0" w:type="dxa"/>
+            </w:tcMar>
+            <w:vAlign w:val="center"/>
+          </w:tcPr>
+          <w:p>
+            <w:pPr>
+              <w:jc w:val="center"/>
+              <w:spacing w:after="100" w:before="100" w:line="240"/>
+              <w:ind w:firstLine="0" w:left="100" w:right="100"/>
+            </w:pPr>
+            <w:r xmlns:w="http://schemas.openxmlformats.org/wordprocessingml/2006/main" xmlns:wp="http://schemas.openxmlformats.org/drawingml/2006/wordprocessingDrawing" xmlns:r="http://schemas.openxmlformats.org/officeDocument/2006/relationships" xmlns:w14="http://schemas.microsoft.com/office/word/2010/wordml">
+              <w:rPr>
+                <w:rFonts w:ascii="Arial" w:hAnsi="Arial" w:eastAsia="Arial" w:cs="Arial"/>
+                <w:sz w:val="22"/>
+                <w:szCs w:val="22"/>
+                <w:color w:val="000000"/>
+              </w:rPr>
+              <w:t xml:space="preserve">15 -- 26</w:t>
+            </w:r>
+          </w:p>
+        </w:tc>
+        <w:tc>
+          <w:tcPr>
+            <w:tcBorders/>
+            <w:shd w:val="clear" w:color="auto" w:fill="FFFFFF"/>
+            <w:tcMar>
+              <w:top w:w="0" w:type="dxa"/>
+              <w:bottom w:w="0" w:type="dxa"/>
+              <w:left w:w="0" w:type="dxa"/>
+              <w:right w:w="0" w:type="dxa"/>
+            </w:tcMar>
+            <w:vAlign w:val="center"/>
+          </w:tcPr>
+          <w:p>
+            <w:pPr>
+              <w:jc w:val="center"/>
+              <w:spacing w:after="100" w:before="100" w:line="240"/>
+              <w:ind w:firstLine="0" w:left="100" w:right="100"/>
+            </w:pPr>
+            <w:r xmlns:w="http://schemas.openxmlformats.org/wordprocessingml/2006/main" xmlns:wp="http://schemas.openxmlformats.org/drawingml/2006/wordprocessingDrawing" xmlns:r="http://schemas.openxmlformats.org/officeDocument/2006/relationships" xmlns:w14="http://schemas.microsoft.com/office/word/2010/wordml">
+              <w:rPr>
+                <w:rFonts w:ascii="Arial" w:hAnsi="Arial" w:eastAsia="Arial" w:cs="Arial"/>
+                <w:sz w:val="22"/>
+                <w:szCs w:val="22"/>
+                <w:color w:val="000000"/>
+              </w:rPr>
+              <w:t xml:space="preserve">11 -- 23</w:t>
+            </w:r>
+          </w:p>
+        </w:tc>
+        <w:tc>
+          <w:tcPr>
+            <w:tcBorders/>
+            <w:shd w:val="clear" w:color="auto" w:fill="FFFFFF"/>
+            <w:tcMar>
+              <w:top w:w="0" w:type="dxa"/>
+              <w:bottom w:w="0" w:type="dxa"/>
+              <w:left w:w="0" w:type="dxa"/>
+              <w:right w:w="0" w:type="dxa"/>
+            </w:tcMar>
+            <w:vAlign w:val="center"/>
+          </w:tcPr>
+          <w:p>
+            <w:pPr>
+              <w:jc w:val="center"/>
+              <w:spacing w:after="100" w:before="100" w:line="240"/>
+              <w:ind w:firstLine="0" w:left="100" w:right="100"/>
+            </w:pPr>
+            <w:r xmlns:w="http://schemas.openxmlformats.org/wordprocessingml/2006/main" xmlns:wp="http://schemas.openxmlformats.org/drawingml/2006/wordprocessingDrawing" xmlns:r="http://schemas.openxmlformats.org/officeDocument/2006/relationships" xmlns:w14="http://schemas.microsoft.com/office/word/2010/wordml">
+              <w:rPr>
+                <w:rFonts w:ascii="Arial" w:hAnsi="Arial" w:eastAsia="Arial" w:cs="Arial"/>
+                <w:sz w:val="22"/>
+                <w:szCs w:val="22"/>
+                <w:color w:val="000000"/>
+              </w:rPr>
+              <w:t xml:space="preserve">13 -- 25</w:t>
+            </w:r>
+          </w:p>
+        </w:tc>
+        <w:tc>
+          <w:tcPr>
+            <w:tcBorders/>
+            <w:shd w:val="clear" w:color="auto" w:fill="FFFFFF"/>
+            <w:tcMar>
+              <w:top w:w="0" w:type="dxa"/>
+              <w:bottom w:w="0" w:type="dxa"/>
+              <w:left w:w="0" w:type="dxa"/>
+              <w:right w:w="0" w:type="dxa"/>
+            </w:tcMar>
+            <w:vAlign w:val="center"/>
+          </w:tcPr>
+          <w:p>
+            <w:pPr>
+              <w:jc w:val="center"/>
+              <w:spacing w:after="100" w:before="100" w:line="240"/>
+              <w:ind w:firstLine="0" w:left="100" w:right="100"/>
+            </w:pPr>
+            <w:r xmlns:w="http://schemas.openxmlformats.org/wordprocessingml/2006/main" xmlns:wp="http://schemas.openxmlformats.org/drawingml/2006/wordprocessingDrawing" xmlns:r="http://schemas.openxmlformats.org/officeDocument/2006/relationships" xmlns:w14="http://schemas.microsoft.com/office/word/2010/wordml">
+              <w:rPr>
+                <w:rFonts w:ascii="Arial" w:hAnsi="Arial" w:eastAsia="Arial" w:cs="Arial"/>
+                <w:sz w:val="22"/>
+                <w:szCs w:val="22"/>
+                <w:color w:val="000000"/>
+              </w:rPr>
+              <w:t xml:space="preserve"/>
+            </w:r>
+          </w:p>
+        </w:tc>
+        <w:tc>
+          <w:tcPr>
+            <w:tcBorders/>
+            <w:shd w:val="clear" w:color="auto" w:fill="FFFFFF"/>
+            <w:tcMar>
+              <w:top w:w="0" w:type="dxa"/>
+              <w:bottom w:w="0" w:type="dxa"/>
+              <w:left w:w="0" w:type="dxa"/>
+              <w:right w:w="0" w:type="dxa"/>
+            </w:tcMar>
+            <w:vAlign w:val="center"/>
+          </w:tcPr>
+          <w:p>
+            <w:pPr>
+              <w:jc w:val="center"/>
+              <w:spacing w:after="100" w:before="100" w:line="240"/>
+              <w:ind w:firstLine="0" w:left="100" w:right="100"/>
+            </w:pPr>
+            <w:r xmlns:w="http://schemas.openxmlformats.org/wordprocessingml/2006/main" xmlns:wp="http://schemas.openxmlformats.org/drawingml/2006/wordprocessingDrawing" xmlns:r="http://schemas.openxmlformats.org/officeDocument/2006/relationships" xmlns:w14="http://schemas.microsoft.com/office/word/2010/wordml">
+              <w:rPr>
+                <w:rFonts w:ascii="Arial" w:hAnsi="Arial" w:eastAsia="Arial" w:cs="Arial"/>
+                <w:sz w:val="22"/>
+                <w:szCs w:val="22"/>
+                <w:color w:val="000000"/>
+              </w:rPr>
+              <w:t xml:space="preserve"/>
+            </w:r>
+          </w:p>
+        </w:tc>
+      </w:tr>
+      <w:tr>
+        <w:trPr>
+          <w:cantSplit/>
+          <w:trHeight w:val="572" w:hRule="auto"/>
+        </w:trPr>
+        <w:tc>
+          <w:tcPr>
+            <w:tcBorders/>
+            <w:shd w:val="clear" w:color="auto" w:fill="FFFFFF"/>
+            <w:tcMar>
+              <w:top w:w="0" w:type="dxa"/>
+              <w:bottom w:w="0" w:type="dxa"/>
+              <w:left w:w="0" w:type="dxa"/>
+              <w:right w:w="0" w:type="dxa"/>
+            </w:tcMar>
+            <w:vAlign w:val="center"/>
+          </w:tcPr>
+          <w:p>
+            <w:pPr>
+              <w:jc w:val="left"/>
+              <w:spacing w:after="100" w:before="100" w:line="240"/>
+              <w:ind w:firstLine="0" w:left="400" w:right="100"/>
+            </w:pPr>
+            <w:r xmlns:w="http://schemas.openxmlformats.org/wordprocessingml/2006/main" xmlns:wp="http://schemas.openxmlformats.org/drawingml/2006/wordprocessingDrawing" xmlns:r="http://schemas.openxmlformats.org/officeDocument/2006/relationships" xmlns:w14="http://schemas.microsoft.com/office/word/2010/wordml">
+              <w:rPr>
+                <w:rFonts w:ascii="Arial" w:hAnsi="Arial" w:eastAsia="Arial" w:cs="Arial"/>
+                <w:sz w:val="22"/>
+                <w:szCs w:val="22"/>
+                <w:color w:val="000000"/>
+              </w:rPr>
+              <w:t xml:space="preserve">min - max</w:t>
+            </w:r>
+          </w:p>
+        </w:tc>
+        <w:tc>
+          <w:tcPr>
+            <w:tcBorders/>
+            <w:shd w:val="clear" w:color="auto" w:fill="FFFFFF"/>
+            <w:tcMar>
+              <w:top w:w="0" w:type="dxa"/>
+              <w:bottom w:w="0" w:type="dxa"/>
+              <w:left w:w="0" w:type="dxa"/>
+              <w:right w:w="0" w:type="dxa"/>
+            </w:tcMar>
+            <w:vAlign w:val="center"/>
+          </w:tcPr>
+          <w:p>
+            <w:pPr>
+              <w:jc w:val="center"/>
+              <w:spacing w:after="100" w:before="100" w:line="240"/>
+              <w:ind w:firstLine="0" w:left="100" w:right="100"/>
+            </w:pPr>
+            <w:r xmlns:w="http://schemas.openxmlformats.org/wordprocessingml/2006/main" xmlns:wp="http://schemas.openxmlformats.org/drawingml/2006/wordprocessingDrawing" xmlns:r="http://schemas.openxmlformats.org/officeDocument/2006/relationships" xmlns:w14="http://schemas.microsoft.com/office/word/2010/wordml">
+              <w:rPr>
+                <w:rFonts w:ascii="Arial" w:hAnsi="Arial" w:eastAsia="Arial" w:cs="Arial"/>
+                <w:sz w:val="22"/>
+                <w:szCs w:val="22"/>
+                <w:color w:val="000000"/>
+              </w:rPr>
+              <w:t xml:space="preserve">8.2 -- 31</w:t>
+            </w:r>
+          </w:p>
+        </w:tc>
+        <w:tc>
+          <w:tcPr>
+            <w:tcBorders/>
+            <w:shd w:val="clear" w:color="auto" w:fill="FFFFFF"/>
+            <w:tcMar>
+              <w:top w:w="0" w:type="dxa"/>
+              <w:bottom w:w="0" w:type="dxa"/>
+              <w:left w:w="0" w:type="dxa"/>
+              <w:right w:w="0" w:type="dxa"/>
+            </w:tcMar>
+            <w:vAlign w:val="center"/>
+          </w:tcPr>
+          <w:p>
+            <w:pPr>
+              <w:jc w:val="center"/>
+              <w:spacing w:after="100" w:before="100" w:line="240"/>
+              <w:ind w:firstLine="0" w:left="100" w:right="100"/>
+            </w:pPr>
+            <w:r xmlns:w="http://schemas.openxmlformats.org/wordprocessingml/2006/main" xmlns:wp="http://schemas.openxmlformats.org/drawingml/2006/wordprocessingDrawing" xmlns:r="http://schemas.openxmlformats.org/officeDocument/2006/relationships" xmlns:w14="http://schemas.microsoft.com/office/word/2010/wordml">
+              <w:rPr>
+                <w:rFonts w:ascii="Arial" w:hAnsi="Arial" w:eastAsia="Arial" w:cs="Arial"/>
+                <w:sz w:val="22"/>
+                <w:szCs w:val="22"/>
+                <w:color w:val="000000"/>
+              </w:rPr>
+              <w:t xml:space="preserve">4.2 -- 34</w:t>
+            </w:r>
+          </w:p>
+        </w:tc>
+        <w:tc>
+          <w:tcPr>
+            <w:tcBorders/>
+            <w:shd w:val="clear" w:color="auto" w:fill="FFFFFF"/>
+            <w:tcMar>
+              <w:top w:w="0" w:type="dxa"/>
+              <w:bottom w:w="0" w:type="dxa"/>
+              <w:left w:w="0" w:type="dxa"/>
+              <w:right w:w="0" w:type="dxa"/>
+            </w:tcMar>
+            <w:vAlign w:val="center"/>
+          </w:tcPr>
+          <w:p>
+            <w:pPr>
+              <w:jc w:val="center"/>
+              <w:spacing w:after="100" w:before="100" w:line="240"/>
+              <w:ind w:firstLine="0" w:left="100" w:right="100"/>
+            </w:pPr>
+            <w:r xmlns:w="http://schemas.openxmlformats.org/wordprocessingml/2006/main" xmlns:wp="http://schemas.openxmlformats.org/drawingml/2006/wordprocessingDrawing" xmlns:r="http://schemas.openxmlformats.org/officeDocument/2006/relationships" xmlns:w14="http://schemas.microsoft.com/office/word/2010/wordml">
+              <w:rPr>
+                <w:rFonts w:ascii="Arial" w:hAnsi="Arial" w:eastAsia="Arial" w:cs="Arial"/>
+                <w:sz w:val="22"/>
+                <w:szCs w:val="22"/>
+                <w:color w:val="000000"/>
+              </w:rPr>
+              <w:t xml:space="preserve">4.2 -- 34</w:t>
+            </w:r>
+          </w:p>
+        </w:tc>
+        <w:tc>
+          <w:tcPr>
+            <w:tcBorders/>
+            <w:shd w:val="clear" w:color="auto" w:fill="FFFFFF"/>
+            <w:tcMar>
+              <w:top w:w="0" w:type="dxa"/>
+              <w:bottom w:w="0" w:type="dxa"/>
+              <w:left w:w="0" w:type="dxa"/>
+              <w:right w:w="0" w:type="dxa"/>
+            </w:tcMar>
+            <w:vAlign w:val="center"/>
+          </w:tcPr>
+          <w:p>
+            <w:pPr>
+              <w:jc w:val="center"/>
+              <w:spacing w:after="100" w:before="100" w:line="240"/>
+              <w:ind w:firstLine="0" w:left="100" w:right="100"/>
+            </w:pPr>
+            <w:r xmlns:w="http://schemas.openxmlformats.org/wordprocessingml/2006/main" xmlns:wp="http://schemas.openxmlformats.org/drawingml/2006/wordprocessingDrawing" xmlns:r="http://schemas.openxmlformats.org/officeDocument/2006/relationships" xmlns:w14="http://schemas.microsoft.com/office/word/2010/wordml">
+              <w:rPr>
+                <w:rFonts w:ascii="Arial" w:hAnsi="Arial" w:eastAsia="Arial" w:cs="Arial"/>
+                <w:sz w:val="22"/>
+                <w:szCs w:val="22"/>
+                <w:color w:val="000000"/>
+              </w:rPr>
+              <w:t xml:space="preserve"/>
+            </w:r>
+          </w:p>
+        </w:tc>
+        <w:tc>
+          <w:tcPr>
+            <w:tcBorders/>
+            <w:shd w:val="clear" w:color="auto" w:fill="FFFFFF"/>
+            <w:tcMar>
+              <w:top w:w="0" w:type="dxa"/>
+              <w:bottom w:w="0" w:type="dxa"/>
+              <w:left w:w="0" w:type="dxa"/>
+              <w:right w:w="0" w:type="dxa"/>
+            </w:tcMar>
+            <w:vAlign w:val="center"/>
+          </w:tcPr>
+          <w:p>
+            <w:pPr>
+              <w:jc w:val="center"/>
+              <w:spacing w:after="100" w:before="100" w:line="240"/>
+              <w:ind w:firstLine="0" w:left="100" w:right="100"/>
+            </w:pPr>
+            <w:r xmlns:w="http://schemas.openxmlformats.org/wordprocessingml/2006/main" xmlns:wp="http://schemas.openxmlformats.org/drawingml/2006/wordprocessingDrawing" xmlns:r="http://schemas.openxmlformats.org/officeDocument/2006/relationships" xmlns:w14="http://schemas.microsoft.com/office/word/2010/wordml">
+              <w:rPr>
+                <w:rFonts w:ascii="Arial" w:hAnsi="Arial" w:eastAsia="Arial" w:cs="Arial"/>
+                <w:sz w:val="22"/>
+                <w:szCs w:val="22"/>
+                <w:color w:val="000000"/>
+              </w:rPr>
+              <w:t xml:space="preserve"/>
+            </w:r>
+          </w:p>
+        </w:tc>
+      </w:tr>
+      <w:tr>
+        <w:trPr>
+          <w:cantSplit/>
+          <w:trHeight w:val="571" w:hRule="auto"/>
+        </w:trPr>
+        <w:tc>
+          <w:tcPr>
+            <w:tcBorders/>
+            <w:shd w:val="clear" w:color="auto" w:fill="FFFFFF"/>
+            <w:tcMar>
+              <w:top w:w="0" w:type="dxa"/>
+              <w:bottom w:w="0" w:type="dxa"/>
+              <w:left w:w="0" w:type="dxa"/>
+              <w:right w:w="0" w:type="dxa"/>
+            </w:tcMar>
+            <w:vAlign w:val="center"/>
+          </w:tcPr>
+          <w:p>
+            <w:pPr>
+              <w:jc w:val="left"/>
+              <w:spacing w:after="100" w:before="100" w:line="240"/>
+              <w:ind w:firstLine="0" w:left="100" w:right="100"/>
+            </w:pPr>
+            <w:r xmlns:w="http://schemas.openxmlformats.org/wordprocessingml/2006/main" xmlns:wp="http://schemas.openxmlformats.org/drawingml/2006/wordprocessingDrawing" xmlns:r="http://schemas.openxmlformats.org/officeDocument/2006/relationships" xmlns:w14="http://schemas.microsoft.com/office/word/2010/wordml">
+              <w:rPr>
+                <w:rFonts w:ascii="Arial" w:hAnsi="Arial" w:eastAsia="Arial" w:cs="Arial"/>
+                <w:b/>
+                <w:sz w:val="22"/>
+                <w:szCs w:val="22"/>
+                <w:color w:val="000000"/>
+              </w:rPr>
+              <w:t xml:space="preserve">dose</w:t>
+            </w:r>
+          </w:p>
+        </w:tc>
+        <w:tc>
+          <w:tcPr>
+            <w:tcBorders/>
+            <w:shd w:val="clear" w:color="auto" w:fill="FFFFFF"/>
+            <w:tcMar>
+              <w:top w:w="0" w:type="dxa"/>
+              <w:bottom w:w="0" w:type="dxa"/>
+              <w:left w:w="0" w:type="dxa"/>
+              <w:right w:w="0" w:type="dxa"/>
+            </w:tcMar>
+            <w:vAlign w:val="center"/>
+          </w:tcPr>
+          <w:p>
+            <w:pPr>
+              <w:jc w:val="center"/>
+              <w:spacing w:after="100" w:before="100" w:line="240"/>
+              <w:ind w:firstLine="0" w:left="100" w:right="100"/>
+            </w:pPr>
+            <w:r xmlns:w="http://schemas.openxmlformats.org/wordprocessingml/2006/main" xmlns:wp="http://schemas.openxmlformats.org/drawingml/2006/wordprocessingDrawing" xmlns:r="http://schemas.openxmlformats.org/officeDocument/2006/relationships" xmlns:w14="http://schemas.microsoft.com/office/word/2010/wordml">
+              <w:rPr>
+                <w:rFonts w:ascii="Arial" w:hAnsi="Arial" w:eastAsia="Arial" w:cs="Arial"/>
+                <w:sz w:val="22"/>
+                <w:szCs w:val="22"/>
+                <w:color w:val="000000"/>
+              </w:rPr>
+              <w:t xml:space="preserve"/>
+            </w:r>
+          </w:p>
+        </w:tc>
+        <w:tc>
+          <w:tcPr>
+            <w:tcBorders/>
+            <w:shd w:val="clear" w:color="auto" w:fill="FFFFFF"/>
+            <w:tcMar>
+              <w:top w:w="0" w:type="dxa"/>
+              <w:bottom w:w="0" w:type="dxa"/>
+              <w:left w:w="0" w:type="dxa"/>
+              <w:right w:w="0" w:type="dxa"/>
+            </w:tcMar>
+            <w:vAlign w:val="center"/>
+          </w:tcPr>
+          <w:p>
+            <w:pPr>
+              <w:jc w:val="center"/>
+              <w:spacing w:after="100" w:before="100" w:line="240"/>
+              <w:ind w:firstLine="0" w:left="100" w:right="100"/>
+            </w:pPr>
+            <w:r xmlns:w="http://schemas.openxmlformats.org/wordprocessingml/2006/main" xmlns:wp="http://schemas.openxmlformats.org/drawingml/2006/wordprocessingDrawing" xmlns:r="http://schemas.openxmlformats.org/officeDocument/2006/relationships" xmlns:w14="http://schemas.microsoft.com/office/word/2010/wordml">
+              <w:rPr>
+                <w:rFonts w:ascii="Arial" w:hAnsi="Arial" w:eastAsia="Arial" w:cs="Arial"/>
+                <w:sz w:val="22"/>
+                <w:szCs w:val="22"/>
+                <w:color w:val="000000"/>
+              </w:rPr>
+              <w:t xml:space="preserve"/>
+            </w:r>
+          </w:p>
+        </w:tc>
+        <w:tc>
+          <w:tcPr>
+            <w:tcBorders/>
+            <w:shd w:val="clear" w:color="auto" w:fill="FFFFFF"/>
+            <w:tcMar>
+              <w:top w:w="0" w:type="dxa"/>
+              <w:bottom w:w="0" w:type="dxa"/>
+              <w:left w:w="0" w:type="dxa"/>
+              <w:right w:w="0" w:type="dxa"/>
+            </w:tcMar>
+            <w:vAlign w:val="center"/>
+          </w:tcPr>
+          <w:p>
+            <w:pPr>
+              <w:jc w:val="center"/>
+              <w:spacing w:after="100" w:before="100" w:line="240"/>
+              <w:ind w:firstLine="0" w:left="100" w:right="100"/>
+            </w:pPr>
+            <w:r xmlns:w="http://schemas.openxmlformats.org/wordprocessingml/2006/main" xmlns:wp="http://schemas.openxmlformats.org/drawingml/2006/wordprocessingDrawing" xmlns:r="http://schemas.openxmlformats.org/officeDocument/2006/relationships" xmlns:w14="http://schemas.microsoft.com/office/word/2010/wordml">
+              <w:rPr>
+                <w:rFonts w:ascii="Arial" w:hAnsi="Arial" w:eastAsia="Arial" w:cs="Arial"/>
+                <w:sz w:val="22"/>
+                <w:szCs w:val="22"/>
+                <w:color w:val="000000"/>
+              </w:rPr>
+              <w:t xml:space="preserve"/>
+            </w:r>
+          </w:p>
+        </w:tc>
+        <w:tc>
+          <w:tcPr>
+            <w:tcBorders/>
+            <w:shd w:val="clear" w:color="auto" w:fill="FFFFFF"/>
+            <w:tcMar>
+              <w:top w:w="0" w:type="dxa"/>
+              <w:bottom w:w="0" w:type="dxa"/>
+              <w:left w:w="0" w:type="dxa"/>
+              <w:right w:w="0" w:type="dxa"/>
+            </w:tcMar>
+            <w:vAlign w:val="center"/>
+          </w:tcPr>
+          <w:p>
+            <w:pPr>
+              <w:jc w:val="center"/>
+              <w:spacing w:after="100" w:before="100" w:line="240"/>
+              <w:ind w:firstLine="0" w:left="100" w:right="100"/>
+            </w:pPr>
+            <w:r xmlns:w="http://schemas.openxmlformats.org/wordprocessingml/2006/main" xmlns:wp="http://schemas.openxmlformats.org/drawingml/2006/wordprocessingDrawing" xmlns:r="http://schemas.openxmlformats.org/officeDocument/2006/relationships" xmlns:w14="http://schemas.microsoft.com/office/word/2010/wordml">
+              <w:rPr>
+                <w:rFonts w:ascii="Arial" w:hAnsi="Arial" w:eastAsia="Arial" w:cs="Arial"/>
+                <w:sz w:val="22"/>
+                <w:szCs w:val="22"/>
+                <w:color w:val="000000"/>
+              </w:rPr>
+              <w:t xml:space="preserve"/>
+            </w:r>
+          </w:p>
+        </w:tc>
+        <w:tc>
+          <w:tcPr>
+            <w:tcBorders/>
+            <w:shd w:val="clear" w:color="auto" w:fill="FFFFFF"/>
+            <w:tcMar>
+              <w:top w:w="0" w:type="dxa"/>
+              <w:bottom w:w="0" w:type="dxa"/>
+              <w:left w:w="0" w:type="dxa"/>
+              <w:right w:w="0" w:type="dxa"/>
+            </w:tcMar>
+            <w:vAlign w:val="center"/>
+          </w:tcPr>
+          <w:p>
+            <w:pPr>
+              <w:jc w:val="center"/>
+              <w:spacing w:after="100" w:before="100" w:line="240"/>
+              <w:ind w:firstLine="0" w:left="100" w:right="100"/>
+            </w:pPr>
+            <w:r xmlns:w="http://schemas.openxmlformats.org/wordprocessingml/2006/main" xmlns:wp="http://schemas.openxmlformats.org/drawingml/2006/wordprocessingDrawing" xmlns:r="http://schemas.openxmlformats.org/officeDocument/2006/relationships" xmlns:w14="http://schemas.microsoft.com/office/word/2010/wordml">
+              <w:rPr>
+                <w:rFonts w:ascii="Arial" w:hAnsi="Arial" w:eastAsia="Arial" w:cs="Arial"/>
+                <w:sz w:val="22"/>
+                <w:szCs w:val="22"/>
+                <w:color w:val="000000"/>
+              </w:rPr>
+              <w:t xml:space="preserve"/>
+            </w:r>
+          </w:p>
+        </w:tc>
+      </w:tr>
+      <w:tr>
+        <w:trPr>
+          <w:cantSplit/>
+          <w:trHeight w:val="613" w:hRule="auto"/>
+        </w:trPr>
+        <w:tc>
+          <w:tcPr>
+            <w:tcBorders/>
+            <w:shd w:val="clear" w:color="auto" w:fill="FFFFFF"/>
+            <w:tcMar>
+              <w:top w:w="0" w:type="dxa"/>
+              <w:bottom w:w="0" w:type="dxa"/>
+              <w:left w:w="0" w:type="dxa"/>
+              <w:right w:w="0" w:type="dxa"/>
+            </w:tcMar>
+            <w:vAlign w:val="center"/>
+          </w:tcPr>
+          <w:p>
+            <w:pPr>
+              <w:jc w:val="left"/>
+              <w:spacing w:after="100" w:before="100" w:line="240"/>
+              <w:ind w:firstLine="0" w:left="400" w:right="100"/>
+            </w:pPr>
+            <w:r xmlns:w="http://schemas.openxmlformats.org/wordprocessingml/2006/main" xmlns:wp="http://schemas.openxmlformats.org/drawingml/2006/wordprocessingDrawing" xmlns:r="http://schemas.openxmlformats.org/officeDocument/2006/relationships" xmlns:w14="http://schemas.microsoft.com/office/word/2010/wordml">
+              <w:rPr>
+                <w:rFonts w:ascii="Arial" w:hAnsi="Arial" w:eastAsia="Arial" w:cs="Arial"/>
+                <w:sz w:val="22"/>
+                <w:szCs w:val="22"/>
+                <w:color w:val="000000"/>
+              </w:rPr>
+              <w:t xml:space="preserve">N</w:t>
+            </w:r>
+          </w:p>
+        </w:tc>
+        <w:tc>
+          <w:tcPr>
+            <w:tcBorders/>
+            <w:shd w:val="clear" w:color="auto" w:fill="FFFFFF"/>
+            <w:tcMar>
+              <w:top w:w="0" w:type="dxa"/>
+              <w:bottom w:w="0" w:type="dxa"/>
+              <w:left w:w="0" w:type="dxa"/>
+              <w:right w:w="0" w:type="dxa"/>
+            </w:tcMar>
+            <w:vAlign w:val="center"/>
+          </w:tcPr>
+          <w:p>
+            <w:pPr>
+              <w:jc w:val="center"/>
+              <w:spacing w:after="100" w:before="100" w:line="240"/>
+              <w:ind w:firstLine="0" w:left="100" w:right="100"/>
+            </w:pPr>
+            <w:r xmlns:w="http://schemas.openxmlformats.org/wordprocessingml/2006/main" xmlns:wp="http://schemas.openxmlformats.org/drawingml/2006/wordprocessingDrawing" xmlns:r="http://schemas.openxmlformats.org/officeDocument/2006/relationships" xmlns:w14="http://schemas.microsoft.com/office/word/2010/wordml">
+              <w:rPr>
+                <w:rFonts w:ascii="Arial" w:hAnsi="Arial" w:eastAsia="Arial" w:cs="Arial"/>
+                <w:sz w:val="22"/>
+                <w:szCs w:val="22"/>
+                <w:color w:val="000000"/>
+              </w:rPr>
+              <w:t xml:space="preserve">30</w:t>
+            </w:r>
+          </w:p>
+        </w:tc>
+        <w:tc>
+          <w:tcPr>
+            <w:tcBorders/>
+            <w:shd w:val="clear" w:color="auto" w:fill="FFFFFF"/>
+            <w:tcMar>
+              <w:top w:w="0" w:type="dxa"/>
+              <w:bottom w:w="0" w:type="dxa"/>
+              <w:left w:w="0" w:type="dxa"/>
+              <w:right w:w="0" w:type="dxa"/>
+            </w:tcMar>
+            <w:vAlign w:val="center"/>
+          </w:tcPr>
+          <w:p>
+            <w:pPr>
+              <w:jc w:val="center"/>
+              <w:spacing w:after="100" w:before="100" w:line="240"/>
+              <w:ind w:firstLine="0" w:left="100" w:right="100"/>
+            </w:pPr>
+            <w:r xmlns:w="http://schemas.openxmlformats.org/wordprocessingml/2006/main" xmlns:wp="http://schemas.openxmlformats.org/drawingml/2006/wordprocessingDrawing" xmlns:r="http://schemas.openxmlformats.org/officeDocument/2006/relationships" xmlns:w14="http://schemas.microsoft.com/office/word/2010/wordml">
+              <w:rPr>
+                <w:rFonts w:ascii="Arial" w:hAnsi="Arial" w:eastAsia="Arial" w:cs="Arial"/>
+                <w:sz w:val="22"/>
+                <w:szCs w:val="22"/>
+                <w:color w:val="000000"/>
+              </w:rPr>
+              <w:t xml:space="preserve">30</w:t>
+            </w:r>
+          </w:p>
+        </w:tc>
+        <w:tc>
+          <w:tcPr>
+            <w:tcBorders/>
+            <w:shd w:val="clear" w:color="auto" w:fill="FFFFFF"/>
+            <w:tcMar>
+              <w:top w:w="0" w:type="dxa"/>
+              <w:bottom w:w="0" w:type="dxa"/>
+              <w:left w:w="0" w:type="dxa"/>
+              <w:right w:w="0" w:type="dxa"/>
+            </w:tcMar>
+            <w:vAlign w:val="center"/>
+          </w:tcPr>
+          <w:p>
+            <w:pPr>
+              <w:jc w:val="center"/>
+              <w:spacing w:after="100" w:before="100" w:line="240"/>
+              <w:ind w:firstLine="0" w:left="100" w:right="100"/>
+            </w:pPr>
+            <w:r xmlns:w="http://schemas.openxmlformats.org/wordprocessingml/2006/main" xmlns:wp="http://schemas.openxmlformats.org/drawingml/2006/wordprocessingDrawing" xmlns:r="http://schemas.openxmlformats.org/officeDocument/2006/relationships" xmlns:w14="http://schemas.microsoft.com/office/word/2010/wordml">
+              <w:rPr>
+                <w:rFonts w:ascii="Arial" w:hAnsi="Arial" w:eastAsia="Arial" w:cs="Arial"/>
+                <w:sz w:val="22"/>
+                <w:szCs w:val="22"/>
+                <w:color w:val="000000"/>
+              </w:rPr>
+              <w:t xml:space="preserve">60</w:t>
+            </w:r>
+          </w:p>
+        </w:tc>
+        <w:tc>
+          <w:tcPr>
+            <w:tcBorders/>
+            <w:shd w:val="clear" w:color="auto" w:fill="FFFFFF"/>
+            <w:tcMar>
+              <w:top w:w="0" w:type="dxa"/>
+              <w:bottom w:w="0" w:type="dxa"/>
+              <w:left w:w="0" w:type="dxa"/>
+              <w:right w:w="0" w:type="dxa"/>
+            </w:tcMar>
+            <w:vAlign w:val="center"/>
+          </w:tcPr>
+          <w:p>
+            <w:pPr>
+              <w:jc w:val="center"/>
+              <w:spacing w:after="100" w:before="100" w:line="240"/>
+              <w:ind w:firstLine="0" w:left="100" w:right="100"/>
+            </w:pPr>
+            <w:r xmlns:w="http://schemas.openxmlformats.org/wordprocessingml/2006/main" xmlns:wp="http://schemas.openxmlformats.org/drawingml/2006/wordprocessingDrawing" xmlns:r="http://schemas.openxmlformats.org/officeDocument/2006/relationships" xmlns:w14="http://schemas.microsoft.com/office/word/2010/wordml">
+              <w:rPr>
+                <w:rFonts w:ascii="Arial" w:hAnsi="Arial" w:eastAsia="Arial" w:cs="Arial"/>
+                <w:sz w:val="22"/>
+                <w:szCs w:val="22"/>
+                <w:color w:val="000000"/>
+              </w:rPr>
+              <w:t xml:space="preserve">&gt;0.999</w:t>
+            </w:r>
+            <w:r xmlns:w="http://schemas.openxmlformats.org/wordprocessingml/2006/main" xmlns:wp="http://schemas.openxmlformats.org/drawingml/2006/wordprocessingDrawing" xmlns:r="http://schemas.openxmlformats.org/officeDocument/2006/relationships" xmlns:w14="http://schemas.microsoft.com/office/word/2010/wordml">
+              <w:rPr>
+                <w:rFonts w:ascii="Arial" w:hAnsi="Arial" w:eastAsia="Arial" w:cs="Arial"/>
+                <w:vertAlign w:val="superscript"/>
+                <w:sz w:val="22"/>
+                <w:szCs w:val="22"/>
+                <w:color w:val="000000"/>
+              </w:rPr>
+              <w:t xml:space="preserve">tt2</w:t>
+            </w:r>
+          </w:p>
+        </w:tc>
+        <w:tc>
+          <w:tcPr>
+            <w:tcBorders/>
+            <w:shd w:val="clear" w:color="auto" w:fill="FFFFFF"/>
+            <w:tcMar>
+              <w:top w:w="0" w:type="dxa"/>
+              <w:bottom w:w="0" w:type="dxa"/>
+              <w:left w:w="0" w:type="dxa"/>
+              <w:right w:w="0" w:type="dxa"/>
+            </w:tcMar>
+            <w:vAlign w:val="center"/>
+          </w:tcPr>
+          <w:p>
+            <w:pPr>
+              <w:jc w:val="center"/>
+              <w:spacing w:after="100" w:before="100" w:line="240"/>
+              <w:ind w:firstLine="0" w:left="100" w:right="100"/>
+            </w:pPr>
+            <w:r xmlns:w="http://schemas.openxmlformats.org/wordprocessingml/2006/main" xmlns:wp="http://schemas.openxmlformats.org/drawingml/2006/wordprocessingDrawing" xmlns:r="http://schemas.openxmlformats.org/officeDocument/2006/relationships" xmlns:w14="http://schemas.microsoft.com/office/word/2010/wordml">
+              <w:rPr>
+                <w:rFonts w:ascii="Arial" w:hAnsi="Arial" w:eastAsia="Arial" w:cs="Arial"/>
+                <w:sz w:val="22"/>
+                <w:szCs w:val="22"/>
+                <w:color w:val="000000"/>
+              </w:rPr>
+              <w:t xml:space="preserve">[-0.33, 0.33]</w:t>
+            </w:r>
+            <w:r xmlns:w="http://schemas.openxmlformats.org/wordprocessingml/2006/main" xmlns:wp="http://schemas.openxmlformats.org/drawingml/2006/wordprocessingDrawing" xmlns:r="http://schemas.openxmlformats.org/officeDocument/2006/relationships" xmlns:w14="http://schemas.microsoft.com/office/word/2010/wordml">
+              <w:rPr>
+                <w:rFonts w:ascii="Arial" w:hAnsi="Arial" w:eastAsia="Arial" w:cs="Arial"/>
+                <w:vertAlign w:val="superscript"/>
+                <w:sz w:val="22"/>
+                <w:szCs w:val="22"/>
+                <w:color w:val="000000"/>
+              </w:rPr>
+              <w:t xml:space="preserve">t</w:t>
+            </w:r>
+          </w:p>
+        </w:tc>
+      </w:tr>
+      <w:tr>
+        <w:trPr>
+          <w:cantSplit/>
+          <w:trHeight w:val="569" w:hRule="auto"/>
+        </w:trPr>
+        <w:tc>
+          <w:tcPr>
+            <w:tcBorders/>
+            <w:shd w:val="clear" w:color="auto" w:fill="FFFFFF"/>
+            <w:tcMar>
+              <w:top w:w="0" w:type="dxa"/>
+              <w:bottom w:w="0" w:type="dxa"/>
+              <w:left w:w="0" w:type="dxa"/>
+              <w:right w:w="0" w:type="dxa"/>
+            </w:tcMar>
+            <w:vAlign w:val="center"/>
+          </w:tcPr>
+          <w:p>
+            <w:pPr>
+              <w:jc w:val="left"/>
+              <w:spacing w:after="100" w:before="100" w:line="240"/>
+              <w:ind w:firstLine="0" w:left="400" w:right="100"/>
+            </w:pPr>
+            <w:r xmlns:w="http://schemas.openxmlformats.org/wordprocessingml/2006/main" xmlns:wp="http://schemas.openxmlformats.org/drawingml/2006/wordprocessingDrawing" xmlns:r="http://schemas.openxmlformats.org/officeDocument/2006/relationships" xmlns:w14="http://schemas.microsoft.com/office/word/2010/wordml">
+              <w:rPr>
+                <w:rFonts w:ascii="Arial" w:hAnsi="Arial" w:eastAsia="Arial" w:cs="Arial"/>
+                <w:sz w:val="22"/>
+                <w:szCs w:val="22"/>
+                <w:color w:val="000000"/>
+              </w:rPr>
+              <w:t xml:space="preserve">mean</w:t>
+            </w:r>
+          </w:p>
+        </w:tc>
+        <w:tc>
+          <w:tcPr>
+            <w:tcBorders/>
+            <w:shd w:val="clear" w:color="auto" w:fill="FFFFFF"/>
+            <w:tcMar>
+              <w:top w:w="0" w:type="dxa"/>
+              <w:bottom w:w="0" w:type="dxa"/>
+              <w:left w:w="0" w:type="dxa"/>
+              <w:right w:w="0" w:type="dxa"/>
+            </w:tcMar>
+            <w:vAlign w:val="center"/>
+          </w:tcPr>
+          <w:p>
+            <w:pPr>
+              <w:jc w:val="center"/>
+              <w:spacing w:after="100" w:before="100" w:line="240"/>
+              <w:ind w:firstLine="0" w:left="100" w:right="100"/>
+            </w:pPr>
+            <w:r xmlns:w="http://schemas.openxmlformats.org/wordprocessingml/2006/main" xmlns:wp="http://schemas.openxmlformats.org/drawingml/2006/wordprocessingDrawing" xmlns:r="http://schemas.openxmlformats.org/officeDocument/2006/relationships" xmlns:w14="http://schemas.microsoft.com/office/word/2010/wordml">
+              <w:rPr>
+                <w:rFonts w:ascii="Arial" w:hAnsi="Arial" w:eastAsia="Arial" w:cs="Arial"/>
+                <w:sz w:val="22"/>
+                <w:szCs w:val="22"/>
+                <w:color w:val="000000"/>
+              </w:rPr>
+              <w:t xml:space="preserve">1.2</w:t>
+            </w:r>
+          </w:p>
+        </w:tc>
+        <w:tc>
+          <w:tcPr>
+            <w:tcBorders/>
+            <w:shd w:val="clear" w:color="auto" w:fill="FFFFFF"/>
+            <w:tcMar>
+              <w:top w:w="0" w:type="dxa"/>
+              <w:bottom w:w="0" w:type="dxa"/>
+              <w:left w:w="0" w:type="dxa"/>
+              <w:right w:w="0" w:type="dxa"/>
+            </w:tcMar>
+            <w:vAlign w:val="center"/>
+          </w:tcPr>
+          <w:p>
+            <w:pPr>
+              <w:jc w:val="center"/>
+              <w:spacing w:after="100" w:before="100" w:line="240"/>
+              <w:ind w:firstLine="0" w:left="100" w:right="100"/>
+            </w:pPr>
+            <w:r xmlns:w="http://schemas.openxmlformats.org/wordprocessingml/2006/main" xmlns:wp="http://schemas.openxmlformats.org/drawingml/2006/wordprocessingDrawing" xmlns:r="http://schemas.openxmlformats.org/officeDocument/2006/relationships" xmlns:w14="http://schemas.microsoft.com/office/word/2010/wordml">
+              <w:rPr>
+                <w:rFonts w:ascii="Arial" w:hAnsi="Arial" w:eastAsia="Arial" w:cs="Arial"/>
+                <w:sz w:val="22"/>
+                <w:szCs w:val="22"/>
+                <w:color w:val="000000"/>
+              </w:rPr>
+              <w:t xml:space="preserve">1.2</w:t>
+            </w:r>
+          </w:p>
+        </w:tc>
+        <w:tc>
+          <w:tcPr>
+            <w:tcBorders/>
+            <w:shd w:val="clear" w:color="auto" w:fill="FFFFFF"/>
+            <w:tcMar>
+              <w:top w:w="0" w:type="dxa"/>
+              <w:bottom w:w="0" w:type="dxa"/>
+              <w:left w:w="0" w:type="dxa"/>
+              <w:right w:w="0" w:type="dxa"/>
+            </w:tcMar>
+            <w:vAlign w:val="center"/>
+          </w:tcPr>
+          <w:p>
+            <w:pPr>
+              <w:jc w:val="center"/>
+              <w:spacing w:after="100" w:before="100" w:line="240"/>
+              <w:ind w:firstLine="0" w:left="100" w:right="100"/>
+            </w:pPr>
+            <w:r xmlns:w="http://schemas.openxmlformats.org/wordprocessingml/2006/main" xmlns:wp="http://schemas.openxmlformats.org/drawingml/2006/wordprocessingDrawing" xmlns:r="http://schemas.openxmlformats.org/officeDocument/2006/relationships" xmlns:w14="http://schemas.microsoft.com/office/word/2010/wordml">
+              <w:rPr>
+                <w:rFonts w:ascii="Arial" w:hAnsi="Arial" w:eastAsia="Arial" w:cs="Arial"/>
+                <w:sz w:val="22"/>
+                <w:szCs w:val="22"/>
+                <w:color w:val="000000"/>
+              </w:rPr>
+              <w:t xml:space="preserve">1.2</w:t>
+            </w:r>
+          </w:p>
+        </w:tc>
+        <w:tc>
+          <w:tcPr>
+            <w:tcBorders/>
+            <w:shd w:val="clear" w:color="auto" w:fill="FFFFFF"/>
+            <w:tcMar>
+              <w:top w:w="0" w:type="dxa"/>
+              <w:bottom w:w="0" w:type="dxa"/>
+              <w:left w:w="0" w:type="dxa"/>
+              <w:right w:w="0" w:type="dxa"/>
+            </w:tcMar>
+            <w:vAlign w:val="center"/>
+          </w:tcPr>
+          <w:p>
+            <w:pPr>
+              <w:jc w:val="center"/>
+              <w:spacing w:after="100" w:before="100" w:line="240"/>
+              <w:ind w:firstLine="0" w:left="100" w:right="100"/>
+            </w:pPr>
+            <w:r xmlns:w="http://schemas.openxmlformats.org/wordprocessingml/2006/main" xmlns:wp="http://schemas.openxmlformats.org/drawingml/2006/wordprocessingDrawing" xmlns:r="http://schemas.openxmlformats.org/officeDocument/2006/relationships" xmlns:w14="http://schemas.microsoft.com/office/word/2010/wordml">
+              <w:rPr>
+                <w:rFonts w:ascii="Arial" w:hAnsi="Arial" w:eastAsia="Arial" w:cs="Arial"/>
+                <w:sz w:val="22"/>
+                <w:szCs w:val="22"/>
+                <w:color w:val="000000"/>
+              </w:rPr>
+              <w:t xml:space="preserve"/>
+            </w:r>
+          </w:p>
+        </w:tc>
+        <w:tc>
+          <w:tcPr>
+            <w:tcBorders/>
+            <w:shd w:val="clear" w:color="auto" w:fill="FFFFFF"/>
+            <w:tcMar>
+              <w:top w:w="0" w:type="dxa"/>
+              <w:bottom w:w="0" w:type="dxa"/>
+              <w:left w:w="0" w:type="dxa"/>
+              <w:right w:w="0" w:type="dxa"/>
+            </w:tcMar>
+            <w:vAlign w:val="center"/>
+          </w:tcPr>
+          <w:p>
+            <w:pPr>
+              <w:jc w:val="center"/>
+              <w:spacing w:after="100" w:before="100" w:line="240"/>
+              <w:ind w:firstLine="0" w:left="100" w:right="100"/>
+            </w:pPr>
+            <w:r xmlns:w="http://schemas.openxmlformats.org/wordprocessingml/2006/main" xmlns:wp="http://schemas.openxmlformats.org/drawingml/2006/wordprocessingDrawing" xmlns:r="http://schemas.openxmlformats.org/officeDocument/2006/relationships" xmlns:w14="http://schemas.microsoft.com/office/word/2010/wordml">
+              <w:rPr>
+                <w:rFonts w:ascii="Arial" w:hAnsi="Arial" w:eastAsia="Arial" w:cs="Arial"/>
+                <w:sz w:val="22"/>
+                <w:szCs w:val="22"/>
+                <w:color w:val="000000"/>
+              </w:rPr>
+              <w:t xml:space="preserve"/>
+            </w:r>
+          </w:p>
+        </w:tc>
+      </w:tr>
+      <w:tr>
+        <w:trPr>
+          <w:cantSplit/>
+          <w:trHeight w:val="572" w:hRule="auto"/>
+        </w:trPr>
+        <w:tc>
+          <w:tcPr>
+            <w:tcBorders/>
+            <w:shd w:val="clear" w:color="auto" w:fill="FFFFFF"/>
+            <w:tcMar>
+              <w:top w:w="0" w:type="dxa"/>
+              <w:bottom w:w="0" w:type="dxa"/>
+              <w:left w:w="0" w:type="dxa"/>
+              <w:right w:w="0" w:type="dxa"/>
+            </w:tcMar>
+            <w:vAlign w:val="center"/>
+          </w:tcPr>
+          <w:p>
+            <w:pPr>
+              <w:jc w:val="left"/>
+              <w:spacing w:after="100" w:before="100" w:line="240"/>
+              <w:ind w:firstLine="0" w:left="400" w:right="100"/>
+            </w:pPr>
+            <w:r xmlns:w="http://schemas.openxmlformats.org/wordprocessingml/2006/main" xmlns:wp="http://schemas.openxmlformats.org/drawingml/2006/wordprocessingDrawing" xmlns:r="http://schemas.openxmlformats.org/officeDocument/2006/relationships" xmlns:w14="http://schemas.microsoft.com/office/word/2010/wordml">
+              <w:rPr>
+                <w:rFonts w:ascii="Arial" w:hAnsi="Arial" w:eastAsia="Arial" w:cs="Arial"/>
+                <w:sz w:val="22"/>
+                <w:szCs w:val="22"/>
+                <w:color w:val="000000"/>
+              </w:rPr>
+              <w:t xml:space="preserve">sd</w:t>
+            </w:r>
+          </w:p>
+        </w:tc>
+        <w:tc>
+          <w:tcPr>
+            <w:tcBorders/>
+            <w:shd w:val="clear" w:color="auto" w:fill="FFFFFF"/>
+            <w:tcMar>
+              <w:top w:w="0" w:type="dxa"/>
+              <w:bottom w:w="0" w:type="dxa"/>
+              <w:left w:w="0" w:type="dxa"/>
+              <w:right w:w="0" w:type="dxa"/>
+            </w:tcMar>
+            <w:vAlign w:val="center"/>
+          </w:tcPr>
+          <w:p>
+            <w:pPr>
+              <w:jc w:val="center"/>
+              <w:spacing w:after="100" w:before="100" w:line="240"/>
+              <w:ind w:firstLine="0" w:left="100" w:right="100"/>
+            </w:pPr>
+            <w:r xmlns:w="http://schemas.openxmlformats.org/wordprocessingml/2006/main" xmlns:wp="http://schemas.openxmlformats.org/drawingml/2006/wordprocessingDrawing" xmlns:r="http://schemas.openxmlformats.org/officeDocument/2006/relationships" xmlns:w14="http://schemas.microsoft.com/office/word/2010/wordml">
+              <w:rPr>
+                <w:rFonts w:ascii="Arial" w:hAnsi="Arial" w:eastAsia="Arial" w:cs="Arial"/>
+                <w:sz w:val="22"/>
+                <w:szCs w:val="22"/>
+                <w:color w:val="000000"/>
+              </w:rPr>
+              <w:t xml:space="preserve">0.63</w:t>
+            </w:r>
+          </w:p>
+        </w:tc>
+        <w:tc>
+          <w:tcPr>
+            <w:tcBorders/>
+            <w:shd w:val="clear" w:color="auto" w:fill="FFFFFF"/>
+            <w:tcMar>
+              <w:top w:w="0" w:type="dxa"/>
+              <w:bottom w:w="0" w:type="dxa"/>
+              <w:left w:w="0" w:type="dxa"/>
+              <w:right w:w="0" w:type="dxa"/>
+            </w:tcMar>
+            <w:vAlign w:val="center"/>
+          </w:tcPr>
+          <w:p>
+            <w:pPr>
+              <w:jc w:val="center"/>
+              <w:spacing w:after="100" w:before="100" w:line="240"/>
+              <w:ind w:firstLine="0" w:left="100" w:right="100"/>
+            </w:pPr>
+            <w:r xmlns:w="http://schemas.openxmlformats.org/wordprocessingml/2006/main" xmlns:wp="http://schemas.openxmlformats.org/drawingml/2006/wordprocessingDrawing" xmlns:r="http://schemas.openxmlformats.org/officeDocument/2006/relationships" xmlns:w14="http://schemas.microsoft.com/office/word/2010/wordml">
+              <w:rPr>
+                <w:rFonts w:ascii="Arial" w:hAnsi="Arial" w:eastAsia="Arial" w:cs="Arial"/>
+                <w:sz w:val="22"/>
+                <w:szCs w:val="22"/>
+                <w:color w:val="000000"/>
+              </w:rPr>
+              <w:t xml:space="preserve">0.63</w:t>
+            </w:r>
+          </w:p>
+        </w:tc>
+        <w:tc>
+          <w:tcPr>
+            <w:tcBorders/>
+            <w:shd w:val="clear" w:color="auto" w:fill="FFFFFF"/>
+            <w:tcMar>
+              <w:top w:w="0" w:type="dxa"/>
+              <w:bottom w:w="0" w:type="dxa"/>
+              <w:left w:w="0" w:type="dxa"/>
+              <w:right w:w="0" w:type="dxa"/>
+            </w:tcMar>
+            <w:vAlign w:val="center"/>
+          </w:tcPr>
+          <w:p>
+            <w:pPr>
+              <w:jc w:val="center"/>
+              <w:spacing w:after="100" w:before="100" w:line="240"/>
+              <w:ind w:firstLine="0" w:left="100" w:right="100"/>
+            </w:pPr>
+            <w:r xmlns:w="http://schemas.openxmlformats.org/wordprocessingml/2006/main" xmlns:wp="http://schemas.openxmlformats.org/drawingml/2006/wordprocessingDrawing" xmlns:r="http://schemas.openxmlformats.org/officeDocument/2006/relationships" xmlns:w14="http://schemas.microsoft.com/office/word/2010/wordml">
+              <w:rPr>
+                <w:rFonts w:ascii="Arial" w:hAnsi="Arial" w:eastAsia="Arial" w:cs="Arial"/>
+                <w:sz w:val="22"/>
+                <w:szCs w:val="22"/>
+                <w:color w:val="000000"/>
+              </w:rPr>
+              <w:t xml:space="preserve">0.63</w:t>
+            </w:r>
+          </w:p>
+        </w:tc>
+        <w:tc>
+          <w:tcPr>
+            <w:tcBorders/>
+            <w:shd w:val="clear" w:color="auto" w:fill="FFFFFF"/>
+            <w:tcMar>
+              <w:top w:w="0" w:type="dxa"/>
+              <w:bottom w:w="0" w:type="dxa"/>
+              <w:left w:w="0" w:type="dxa"/>
+              <w:right w:w="0" w:type="dxa"/>
+            </w:tcMar>
+            <w:vAlign w:val="center"/>
+          </w:tcPr>
+          <w:p>
+            <w:pPr>
+              <w:jc w:val="center"/>
+              <w:spacing w:after="100" w:before="100" w:line="240"/>
+              <w:ind w:firstLine="0" w:left="100" w:right="100"/>
+            </w:pPr>
+            <w:r xmlns:w="http://schemas.openxmlformats.org/wordprocessingml/2006/main" xmlns:wp="http://schemas.openxmlformats.org/drawingml/2006/wordprocessingDrawing" xmlns:r="http://schemas.openxmlformats.org/officeDocument/2006/relationships" xmlns:w14="http://schemas.microsoft.com/office/word/2010/wordml">
+              <w:rPr>
+                <w:rFonts w:ascii="Arial" w:hAnsi="Arial" w:eastAsia="Arial" w:cs="Arial"/>
+                <w:sz w:val="22"/>
+                <w:szCs w:val="22"/>
+                <w:color w:val="000000"/>
+              </w:rPr>
+              <w:t xml:space="preserve"/>
+            </w:r>
+          </w:p>
+        </w:tc>
+        <w:tc>
+          <w:tcPr>
+            <w:tcBorders/>
+            <w:shd w:val="clear" w:color="auto" w:fill="FFFFFF"/>
+            <w:tcMar>
+              <w:top w:w="0" w:type="dxa"/>
+              <w:bottom w:w="0" w:type="dxa"/>
+              <w:left w:w="0" w:type="dxa"/>
+              <w:right w:w="0" w:type="dxa"/>
+            </w:tcMar>
+            <w:vAlign w:val="center"/>
+          </w:tcPr>
+          <w:p>
+            <w:pPr>
+              <w:jc w:val="center"/>
+              <w:spacing w:after="100" w:before="100" w:line="240"/>
+              <w:ind w:firstLine="0" w:left="100" w:right="100"/>
+            </w:pPr>
+            <w:r xmlns:w="http://schemas.openxmlformats.org/wordprocessingml/2006/main" xmlns:wp="http://schemas.openxmlformats.org/drawingml/2006/wordprocessingDrawing" xmlns:r="http://schemas.openxmlformats.org/officeDocument/2006/relationships" xmlns:w14="http://schemas.microsoft.com/office/word/2010/wordml">
+              <w:rPr>
+                <w:rFonts w:ascii="Arial" w:hAnsi="Arial" w:eastAsia="Arial" w:cs="Arial"/>
+                <w:sz w:val="22"/>
+                <w:szCs w:val="22"/>
+                <w:color w:val="000000"/>
+              </w:rPr>
+              <w:t xml:space="preserve"/>
+            </w:r>
+          </w:p>
+        </w:tc>
+      </w:tr>
+      <w:tr>
+        <w:trPr>
+          <w:cantSplit/>
+          <w:trHeight w:val="571" w:hRule="auto"/>
+        </w:trPr>
+        <w:tc>
+          <w:tcPr>
+            <w:tcBorders/>
+            <w:shd w:val="clear" w:color="auto" w:fill="FFFFFF"/>
+            <w:tcMar>
+              <w:top w:w="0" w:type="dxa"/>
+              <w:bottom w:w="0" w:type="dxa"/>
+              <w:left w:w="0" w:type="dxa"/>
+              <w:right w:w="0" w:type="dxa"/>
+            </w:tcMar>
+            <w:vAlign w:val="center"/>
+          </w:tcPr>
+          <w:p>
+            <w:pPr>
+              <w:jc w:val="left"/>
+              <w:spacing w:after="100" w:before="100" w:line="240"/>
+              <w:ind w:firstLine="0" w:left="400" w:right="100"/>
+            </w:pPr>
+            <w:r xmlns:w="http://schemas.openxmlformats.org/wordprocessingml/2006/main" xmlns:wp="http://schemas.openxmlformats.org/drawingml/2006/wordprocessingDrawing" xmlns:r="http://schemas.openxmlformats.org/officeDocument/2006/relationships" xmlns:w14="http://schemas.microsoft.com/office/word/2010/wordml">
+              <w:rPr>
+                <w:rFonts w:ascii="Arial" w:hAnsi="Arial" w:eastAsia="Arial" w:cs="Arial"/>
+                <w:sz w:val="22"/>
+                <w:szCs w:val="22"/>
+                <w:color w:val="000000"/>
+              </w:rPr>
+              <w:t xml:space="preserve">median</w:t>
+            </w:r>
+          </w:p>
+        </w:tc>
+        <w:tc>
+          <w:tcPr>
+            <w:tcBorders/>
+            <w:shd w:val="clear" w:color="auto" w:fill="FFFFFF"/>
+            <w:tcMar>
+              <w:top w:w="0" w:type="dxa"/>
+              <w:bottom w:w="0" w:type="dxa"/>
+              <w:left w:w="0" w:type="dxa"/>
+              <w:right w:w="0" w:type="dxa"/>
+            </w:tcMar>
+            <w:vAlign w:val="center"/>
+          </w:tcPr>
+          <w:p>
+            <w:pPr>
+              <w:jc w:val="center"/>
+              <w:spacing w:after="100" w:before="100" w:line="240"/>
+              <w:ind w:firstLine="0" w:left="100" w:right="100"/>
+            </w:pPr>
+            <w:r xmlns:w="http://schemas.openxmlformats.org/wordprocessingml/2006/main" xmlns:wp="http://schemas.openxmlformats.org/drawingml/2006/wordprocessingDrawing" xmlns:r="http://schemas.openxmlformats.org/officeDocument/2006/relationships" xmlns:w14="http://schemas.microsoft.com/office/word/2010/wordml">
+              <w:rPr>
+                <w:rFonts w:ascii="Arial" w:hAnsi="Arial" w:eastAsia="Arial" w:cs="Arial"/>
+                <w:sz w:val="22"/>
+                <w:szCs w:val="22"/>
+                <w:color w:val="000000"/>
+              </w:rPr>
+              <w:t xml:space="preserve">1</w:t>
+            </w:r>
+          </w:p>
+        </w:tc>
+        <w:tc>
+          <w:tcPr>
+            <w:tcBorders/>
+            <w:shd w:val="clear" w:color="auto" w:fill="FFFFFF"/>
+            <w:tcMar>
+              <w:top w:w="0" w:type="dxa"/>
+              <w:bottom w:w="0" w:type="dxa"/>
+              <w:left w:w="0" w:type="dxa"/>
+              <w:right w:w="0" w:type="dxa"/>
+            </w:tcMar>
+            <w:vAlign w:val="center"/>
+          </w:tcPr>
+          <w:p>
+            <w:pPr>
+              <w:jc w:val="center"/>
+              <w:spacing w:after="100" w:before="100" w:line="240"/>
+              <w:ind w:firstLine="0" w:left="100" w:right="100"/>
+            </w:pPr>
+            <w:r xmlns:w="http://schemas.openxmlformats.org/wordprocessingml/2006/main" xmlns:wp="http://schemas.openxmlformats.org/drawingml/2006/wordprocessingDrawing" xmlns:r="http://schemas.openxmlformats.org/officeDocument/2006/relationships" xmlns:w14="http://schemas.microsoft.com/office/word/2010/wordml">
+              <w:rPr>
+                <w:rFonts w:ascii="Arial" w:hAnsi="Arial" w:eastAsia="Arial" w:cs="Arial"/>
+                <w:sz w:val="22"/>
+                <w:szCs w:val="22"/>
+                <w:color w:val="000000"/>
+              </w:rPr>
+              <w:t xml:space="preserve">1</w:t>
+            </w:r>
+          </w:p>
+        </w:tc>
+        <w:tc>
+          <w:tcPr>
+            <w:tcBorders/>
+            <w:shd w:val="clear" w:color="auto" w:fill="FFFFFF"/>
+            <w:tcMar>
+              <w:top w:w="0" w:type="dxa"/>
+              <w:bottom w:w="0" w:type="dxa"/>
+              <w:left w:w="0" w:type="dxa"/>
+              <w:right w:w="0" w:type="dxa"/>
+            </w:tcMar>
+            <w:vAlign w:val="center"/>
+          </w:tcPr>
+          <w:p>
+            <w:pPr>
+              <w:jc w:val="center"/>
+              <w:spacing w:after="100" w:before="100" w:line="240"/>
+              <w:ind w:firstLine="0" w:left="100" w:right="100"/>
+            </w:pPr>
+            <w:r xmlns:w="http://schemas.openxmlformats.org/wordprocessingml/2006/main" xmlns:wp="http://schemas.openxmlformats.org/drawingml/2006/wordprocessingDrawing" xmlns:r="http://schemas.openxmlformats.org/officeDocument/2006/relationships" xmlns:w14="http://schemas.microsoft.com/office/word/2010/wordml">
+              <w:rPr>
+                <w:rFonts w:ascii="Arial" w:hAnsi="Arial" w:eastAsia="Arial" w:cs="Arial"/>
+                <w:sz w:val="22"/>
+                <w:szCs w:val="22"/>
+                <w:color w:val="000000"/>
+              </w:rPr>
+              <w:t xml:space="preserve">1</w:t>
+            </w:r>
+          </w:p>
+        </w:tc>
+        <w:tc>
+          <w:tcPr>
+            <w:tcBorders/>
+            <w:shd w:val="clear" w:color="auto" w:fill="FFFFFF"/>
+            <w:tcMar>
+              <w:top w:w="0" w:type="dxa"/>
+              <w:bottom w:w="0" w:type="dxa"/>
+              <w:left w:w="0" w:type="dxa"/>
+              <w:right w:w="0" w:type="dxa"/>
+            </w:tcMar>
+            <w:vAlign w:val="center"/>
+          </w:tcPr>
+          <w:p>
+            <w:pPr>
+              <w:jc w:val="center"/>
+              <w:spacing w:after="100" w:before="100" w:line="240"/>
+              <w:ind w:firstLine="0" w:left="100" w:right="100"/>
+            </w:pPr>
+            <w:r xmlns:w="http://schemas.openxmlformats.org/wordprocessingml/2006/main" xmlns:wp="http://schemas.openxmlformats.org/drawingml/2006/wordprocessingDrawing" xmlns:r="http://schemas.openxmlformats.org/officeDocument/2006/relationships" xmlns:w14="http://schemas.microsoft.com/office/word/2010/wordml">
+              <w:rPr>
+                <w:rFonts w:ascii="Arial" w:hAnsi="Arial" w:eastAsia="Arial" w:cs="Arial"/>
+                <w:sz w:val="22"/>
+                <w:szCs w:val="22"/>
+                <w:color w:val="000000"/>
+              </w:rPr>
+              <w:t xml:space="preserve"/>
+            </w:r>
+          </w:p>
+        </w:tc>
+        <w:tc>
+          <w:tcPr>
+            <w:tcBorders/>
+            <w:shd w:val="clear" w:color="auto" w:fill="FFFFFF"/>
+            <w:tcMar>
+              <w:top w:w="0" w:type="dxa"/>
+              <w:bottom w:w="0" w:type="dxa"/>
+              <w:left w:w="0" w:type="dxa"/>
+              <w:right w:w="0" w:type="dxa"/>
+            </w:tcMar>
+            <w:vAlign w:val="center"/>
+          </w:tcPr>
+          <w:p>
+            <w:pPr>
+              <w:jc w:val="center"/>
+              <w:spacing w:after="100" w:before="100" w:line="240"/>
+              <w:ind w:firstLine="0" w:left="100" w:right="100"/>
+            </w:pPr>
+            <w:r xmlns:w="http://schemas.openxmlformats.org/wordprocessingml/2006/main" xmlns:wp="http://schemas.openxmlformats.org/drawingml/2006/wordprocessingDrawing" xmlns:r="http://schemas.openxmlformats.org/officeDocument/2006/relationships" xmlns:w14="http://schemas.microsoft.com/office/word/2010/wordml">
+              <w:rPr>
+                <w:rFonts w:ascii="Arial" w:hAnsi="Arial" w:eastAsia="Arial" w:cs="Arial"/>
+                <w:sz w:val="22"/>
+                <w:szCs w:val="22"/>
+                <w:color w:val="000000"/>
+              </w:rPr>
+              <w:t xml:space="preserve"/>
+            </w:r>
+          </w:p>
+        </w:tc>
+      </w:tr>
+      <w:tr>
+        <w:trPr>
+          <w:cantSplit/>
+          <w:trHeight w:val="583" w:hRule="auto"/>
+        </w:trPr>
+        <w:tc>
+          <w:tcPr>
+            <w:tcBorders/>
+            <w:shd w:val="clear" w:color="auto" w:fill="FFFFFF"/>
+            <w:tcMar>
+              <w:top w:w="0" w:type="dxa"/>
+              <w:bottom w:w="0" w:type="dxa"/>
+              <w:left w:w="0" w:type="dxa"/>
+              <w:right w:w="0" w:type="dxa"/>
+            </w:tcMar>
+            <w:vAlign w:val="center"/>
+          </w:tcPr>
+          <w:p>
+            <w:pPr>
+              <w:jc w:val="left"/>
+              <w:spacing w:after="100" w:before="100" w:line="240"/>
+              <w:ind w:firstLine="0" w:left="400" w:right="100"/>
+            </w:pPr>
+            <w:r xmlns:w="http://schemas.openxmlformats.org/wordprocessingml/2006/main" xmlns:wp="http://schemas.openxmlformats.org/drawingml/2006/wordprocessingDrawing" xmlns:r="http://schemas.openxmlformats.org/officeDocument/2006/relationships" xmlns:w14="http://schemas.microsoft.com/office/word/2010/wordml">
+              <w:rPr>
+                <w:rFonts w:ascii="Arial" w:hAnsi="Arial" w:eastAsia="Arial" w:cs="Arial"/>
+                <w:sz w:val="22"/>
+                <w:szCs w:val="22"/>
+                <w:color w:val="000000"/>
+              </w:rPr>
+              <w:t xml:space="preserve">Q1 - Q3</w:t>
+            </w:r>
+          </w:p>
+        </w:tc>
+        <w:tc>
+          <w:tcPr>
+            <w:tcBorders/>
+            <w:shd w:val="clear" w:color="auto" w:fill="FFFFFF"/>
+            <w:tcMar>
+              <w:top w:w="0" w:type="dxa"/>
+              <w:bottom w:w="0" w:type="dxa"/>
+              <w:left w:w="0" w:type="dxa"/>
+              <w:right w:w="0" w:type="dxa"/>
+            </w:tcMar>
+            <w:vAlign w:val="center"/>
+          </w:tcPr>
+          <w:p>
+            <w:pPr>
+              <w:jc w:val="center"/>
+              <w:spacing w:after="100" w:before="100" w:line="240"/>
+              <w:ind w:firstLine="0" w:left="100" w:right="100"/>
+            </w:pPr>
+            <w:r xmlns:w="http://schemas.openxmlformats.org/wordprocessingml/2006/main" xmlns:wp="http://schemas.openxmlformats.org/drawingml/2006/wordprocessingDrawing" xmlns:r="http://schemas.openxmlformats.org/officeDocument/2006/relationships" xmlns:w14="http://schemas.microsoft.com/office/word/2010/wordml">
+              <w:rPr>
+                <w:rFonts w:ascii="Arial" w:hAnsi="Arial" w:eastAsia="Arial" w:cs="Arial"/>
+                <w:sz w:val="22"/>
+                <w:szCs w:val="22"/>
+                <w:color w:val="000000"/>
+              </w:rPr>
+              <w:t xml:space="preserve">0.5 -- 2</w:t>
+            </w:r>
+          </w:p>
+        </w:tc>
+        <w:tc>
+          <w:tcPr>
+            <w:tcBorders/>
+            <w:shd w:val="clear" w:color="auto" w:fill="FFFFFF"/>
+            <w:tcMar>
+              <w:top w:w="0" w:type="dxa"/>
+              <w:bottom w:w="0" w:type="dxa"/>
+              <w:left w:w="0" w:type="dxa"/>
+              <w:right w:w="0" w:type="dxa"/>
+            </w:tcMar>
+            <w:vAlign w:val="center"/>
+          </w:tcPr>
+          <w:p>
+            <w:pPr>
+              <w:jc w:val="center"/>
+              <w:spacing w:after="100" w:before="100" w:line="240"/>
+              <w:ind w:firstLine="0" w:left="100" w:right="100"/>
+            </w:pPr>
+            <w:r xmlns:w="http://schemas.openxmlformats.org/wordprocessingml/2006/main" xmlns:wp="http://schemas.openxmlformats.org/drawingml/2006/wordprocessingDrawing" xmlns:r="http://schemas.openxmlformats.org/officeDocument/2006/relationships" xmlns:w14="http://schemas.microsoft.com/office/word/2010/wordml">
+              <w:rPr>
+                <w:rFonts w:ascii="Arial" w:hAnsi="Arial" w:eastAsia="Arial" w:cs="Arial"/>
+                <w:sz w:val="22"/>
+                <w:szCs w:val="22"/>
+                <w:color w:val="000000"/>
+              </w:rPr>
+              <w:t xml:space="preserve">0.5 -- 2</w:t>
+            </w:r>
+          </w:p>
+        </w:tc>
+        <w:tc>
+          <w:tcPr>
+            <w:tcBorders/>
+            <w:shd w:val="clear" w:color="auto" w:fill="FFFFFF"/>
+            <w:tcMar>
+              <w:top w:w="0" w:type="dxa"/>
+              <w:bottom w:w="0" w:type="dxa"/>
+              <w:left w:w="0" w:type="dxa"/>
+              <w:right w:w="0" w:type="dxa"/>
+            </w:tcMar>
+            <w:vAlign w:val="center"/>
+          </w:tcPr>
+          <w:p>
+            <w:pPr>
+              <w:jc w:val="center"/>
+              <w:spacing w:after="100" w:before="100" w:line="240"/>
+              <w:ind w:firstLine="0" w:left="100" w:right="100"/>
+            </w:pPr>
+            <w:r xmlns:w="http://schemas.openxmlformats.org/wordprocessingml/2006/main" xmlns:wp="http://schemas.openxmlformats.org/drawingml/2006/wordprocessingDrawing" xmlns:r="http://schemas.openxmlformats.org/officeDocument/2006/relationships" xmlns:w14="http://schemas.microsoft.com/office/word/2010/wordml">
+              <w:rPr>
+                <w:rFonts w:ascii="Arial" w:hAnsi="Arial" w:eastAsia="Arial" w:cs="Arial"/>
+                <w:sz w:val="22"/>
+                <w:szCs w:val="22"/>
+                <w:color w:val="000000"/>
+              </w:rPr>
+              <w:t xml:space="preserve">0.5 -- 2</w:t>
+            </w:r>
+          </w:p>
+        </w:tc>
+        <w:tc>
+          <w:tcPr>
+            <w:tcBorders/>
+            <w:shd w:val="clear" w:color="auto" w:fill="FFFFFF"/>
+            <w:tcMar>
+              <w:top w:w="0" w:type="dxa"/>
+              <w:bottom w:w="0" w:type="dxa"/>
+              <w:left w:w="0" w:type="dxa"/>
+              <w:right w:w="0" w:type="dxa"/>
+            </w:tcMar>
+            <w:vAlign w:val="center"/>
+          </w:tcPr>
+          <w:p>
+            <w:pPr>
+              <w:jc w:val="center"/>
+              <w:spacing w:after="100" w:before="100" w:line="240"/>
+              <w:ind w:firstLine="0" w:left="100" w:right="100"/>
+            </w:pPr>
+            <w:r xmlns:w="http://schemas.openxmlformats.org/wordprocessingml/2006/main" xmlns:wp="http://schemas.openxmlformats.org/drawingml/2006/wordprocessingDrawing" xmlns:r="http://schemas.openxmlformats.org/officeDocument/2006/relationships" xmlns:w14="http://schemas.microsoft.com/office/word/2010/wordml">
+              <w:rPr>
+                <w:rFonts w:ascii="Arial" w:hAnsi="Arial" w:eastAsia="Arial" w:cs="Arial"/>
+                <w:sz w:val="22"/>
+                <w:szCs w:val="22"/>
+                <w:color w:val="000000"/>
+              </w:rPr>
+              <w:t xml:space="preserve"/>
+            </w:r>
+          </w:p>
+        </w:tc>
+        <w:tc>
+          <w:tcPr>
+            <w:tcBorders/>
+            <w:shd w:val="clear" w:color="auto" w:fill="FFFFFF"/>
+            <w:tcMar>
+              <w:top w:w="0" w:type="dxa"/>
+              <w:bottom w:w="0" w:type="dxa"/>
+              <w:left w:w="0" w:type="dxa"/>
+              <w:right w:w="0" w:type="dxa"/>
+            </w:tcMar>
+            <w:vAlign w:val="center"/>
+          </w:tcPr>
+          <w:p>
+            <w:pPr>
+              <w:jc w:val="center"/>
+              <w:spacing w:after="100" w:before="100" w:line="240"/>
+              <w:ind w:firstLine="0" w:left="100" w:right="100"/>
+            </w:pPr>
+            <w:r xmlns:w="http://schemas.openxmlformats.org/wordprocessingml/2006/main" xmlns:wp="http://schemas.openxmlformats.org/drawingml/2006/wordprocessingDrawing" xmlns:r="http://schemas.openxmlformats.org/officeDocument/2006/relationships" xmlns:w14="http://schemas.microsoft.com/office/word/2010/wordml">
+              <w:rPr>
+                <w:rFonts w:ascii="Arial" w:hAnsi="Arial" w:eastAsia="Arial" w:cs="Arial"/>
+                <w:sz w:val="22"/>
+                <w:szCs w:val="22"/>
+                <w:color w:val="000000"/>
+              </w:rPr>
+              <w:t xml:space="preserve"/>
+            </w:r>
+          </w:p>
+        </w:tc>
+      </w:tr>
+      <w:tr>
+        <w:trPr>
+          <w:cantSplit/>
+          <w:trHeight w:val="571" w:hRule="auto"/>
+        </w:trPr>
+        <w:tc>
+          <w:tcPr>
+            <w:tcBorders/>
+            <w:shd w:val="clear" w:color="auto" w:fill="FFFFFF"/>
+            <w:tcMar>
+              <w:top w:w="0" w:type="dxa"/>
+              <w:bottom w:w="0" w:type="dxa"/>
+              <w:left w:w="0" w:type="dxa"/>
+              <w:right w:w="0" w:type="dxa"/>
+            </w:tcMar>
+            <w:vAlign w:val="center"/>
+          </w:tcPr>
+          <w:p>
+            <w:pPr>
+              <w:jc w:val="left"/>
+              <w:spacing w:after="100" w:before="100" w:line="240"/>
+              <w:ind w:firstLine="0" w:left="400" w:right="100"/>
+            </w:pPr>
+            <w:r xmlns:w="http://schemas.openxmlformats.org/wordprocessingml/2006/main" xmlns:wp="http://schemas.openxmlformats.org/drawingml/2006/wordprocessingDrawing" xmlns:r="http://schemas.openxmlformats.org/officeDocument/2006/relationships" xmlns:w14="http://schemas.microsoft.com/office/word/2010/wordml">
+              <w:rPr>
+                <w:rFonts w:ascii="Arial" w:hAnsi="Arial" w:eastAsia="Arial" w:cs="Arial"/>
+                <w:sz w:val="22"/>
+                <w:szCs w:val="22"/>
+                <w:color w:val="000000"/>
+              </w:rPr>
+              <w:t xml:space="preserve">min - max</w:t>
+            </w:r>
+          </w:p>
+        </w:tc>
+        <w:tc>
+          <w:tcPr>
+            <w:tcBorders/>
+            <w:shd w:val="clear" w:color="auto" w:fill="FFFFFF"/>
+            <w:tcMar>
+              <w:top w:w="0" w:type="dxa"/>
+              <w:bottom w:w="0" w:type="dxa"/>
+              <w:left w:w="0" w:type="dxa"/>
+              <w:right w:w="0" w:type="dxa"/>
+            </w:tcMar>
+            <w:vAlign w:val="center"/>
+          </w:tcPr>
+          <w:p>
+            <w:pPr>
+              <w:jc w:val="center"/>
+              <w:spacing w:after="100" w:before="100" w:line="240"/>
+              <w:ind w:firstLine="0" w:left="100" w:right="100"/>
+            </w:pPr>
+            <w:r xmlns:w="http://schemas.openxmlformats.org/wordprocessingml/2006/main" xmlns:wp="http://schemas.openxmlformats.org/drawingml/2006/wordprocessingDrawing" xmlns:r="http://schemas.openxmlformats.org/officeDocument/2006/relationships" xmlns:w14="http://schemas.microsoft.com/office/word/2010/wordml">
+              <w:rPr>
+                <w:rFonts w:ascii="Arial" w:hAnsi="Arial" w:eastAsia="Arial" w:cs="Arial"/>
+                <w:sz w:val="22"/>
+                <w:szCs w:val="22"/>
+                <w:color w:val="000000"/>
+              </w:rPr>
+              <w:t xml:space="preserve">0.5 -- 2</w:t>
+            </w:r>
+          </w:p>
+        </w:tc>
+        <w:tc>
+          <w:tcPr>
+            <w:tcBorders/>
+            <w:shd w:val="clear" w:color="auto" w:fill="FFFFFF"/>
+            <w:tcMar>
+              <w:top w:w="0" w:type="dxa"/>
+              <w:bottom w:w="0" w:type="dxa"/>
+              <w:left w:w="0" w:type="dxa"/>
+              <w:right w:w="0" w:type="dxa"/>
+            </w:tcMar>
+            <w:vAlign w:val="center"/>
+          </w:tcPr>
+          <w:p>
+            <w:pPr>
+              <w:jc w:val="center"/>
+              <w:spacing w:after="100" w:before="100" w:line="240"/>
+              <w:ind w:firstLine="0" w:left="100" w:right="100"/>
+            </w:pPr>
+            <w:r xmlns:w="http://schemas.openxmlformats.org/wordprocessingml/2006/main" xmlns:wp="http://schemas.openxmlformats.org/drawingml/2006/wordprocessingDrawing" xmlns:r="http://schemas.openxmlformats.org/officeDocument/2006/relationships" xmlns:w14="http://schemas.microsoft.com/office/word/2010/wordml">
+              <w:rPr>
+                <w:rFonts w:ascii="Arial" w:hAnsi="Arial" w:eastAsia="Arial" w:cs="Arial"/>
+                <w:sz w:val="22"/>
+                <w:szCs w:val="22"/>
+                <w:color w:val="000000"/>
+              </w:rPr>
+              <w:t xml:space="preserve">0.5 -- 2</w:t>
+            </w:r>
+          </w:p>
+        </w:tc>
+        <w:tc>
+          <w:tcPr>
+            <w:tcBorders/>
+            <w:shd w:val="clear" w:color="auto" w:fill="FFFFFF"/>
+            <w:tcMar>
+              <w:top w:w="0" w:type="dxa"/>
+              <w:bottom w:w="0" w:type="dxa"/>
+              <w:left w:w="0" w:type="dxa"/>
+              <w:right w:w="0" w:type="dxa"/>
+            </w:tcMar>
+            <w:vAlign w:val="center"/>
+          </w:tcPr>
+          <w:p>
+            <w:pPr>
+              <w:jc w:val="center"/>
+              <w:spacing w:after="100" w:before="100" w:line="240"/>
+              <w:ind w:firstLine="0" w:left="100" w:right="100"/>
+            </w:pPr>
+            <w:r xmlns:w="http://schemas.openxmlformats.org/wordprocessingml/2006/main" xmlns:wp="http://schemas.openxmlformats.org/drawingml/2006/wordprocessingDrawing" xmlns:r="http://schemas.openxmlformats.org/officeDocument/2006/relationships" xmlns:w14="http://schemas.microsoft.com/office/word/2010/wordml">
+              <w:rPr>
+                <w:rFonts w:ascii="Arial" w:hAnsi="Arial" w:eastAsia="Arial" w:cs="Arial"/>
+                <w:sz w:val="22"/>
+                <w:szCs w:val="22"/>
+                <w:color w:val="000000"/>
+              </w:rPr>
+              <w:t xml:space="preserve">0.5 -- 2</w:t>
+            </w:r>
+          </w:p>
+        </w:tc>
+        <w:tc>
+          <w:tcPr>
+            <w:tcBorders/>
+            <w:shd w:val="clear" w:color="auto" w:fill="FFFFFF"/>
+            <w:tcMar>
+              <w:top w:w="0" w:type="dxa"/>
+              <w:bottom w:w="0" w:type="dxa"/>
+              <w:left w:w="0" w:type="dxa"/>
+              <w:right w:w="0" w:type="dxa"/>
+            </w:tcMar>
+            <w:vAlign w:val="center"/>
+          </w:tcPr>
+          <w:p>
+            <w:pPr>
+              <w:jc w:val="center"/>
+              <w:spacing w:after="100" w:before="100" w:line="240"/>
+              <w:ind w:firstLine="0" w:left="100" w:right="100"/>
+            </w:pPr>
+            <w:r xmlns:w="http://schemas.openxmlformats.org/wordprocessingml/2006/main" xmlns:wp="http://schemas.openxmlformats.org/drawingml/2006/wordprocessingDrawing" xmlns:r="http://schemas.openxmlformats.org/officeDocument/2006/relationships" xmlns:w14="http://schemas.microsoft.com/office/word/2010/wordml">
+              <w:rPr>
+                <w:rFonts w:ascii="Arial" w:hAnsi="Arial" w:eastAsia="Arial" w:cs="Arial"/>
+                <w:sz w:val="22"/>
+                <w:szCs w:val="22"/>
+                <w:color w:val="000000"/>
+              </w:rPr>
+              <w:t xml:space="preserve"/>
+            </w:r>
+          </w:p>
+        </w:tc>
+        <w:tc>
+          <w:tcPr>
+            <w:tcBorders/>
+            <w:shd w:val="clear" w:color="auto" w:fill="FFFFFF"/>
+            <w:tcMar>
+              <w:top w:w="0" w:type="dxa"/>
+              <w:bottom w:w="0" w:type="dxa"/>
+              <w:left w:w="0" w:type="dxa"/>
+              <w:right w:w="0" w:type="dxa"/>
+            </w:tcMar>
+            <w:vAlign w:val="center"/>
+          </w:tcPr>
+          <w:p>
+            <w:pPr>
+              <w:jc w:val="center"/>
+              <w:spacing w:after="100" w:before="100" w:line="240"/>
+              <w:ind w:firstLine="0" w:left="100" w:right="100"/>
+            </w:pPr>
+            <w:r xmlns:w="http://schemas.openxmlformats.org/wordprocessingml/2006/main" xmlns:wp="http://schemas.openxmlformats.org/drawingml/2006/wordprocessingDrawing" xmlns:r="http://schemas.openxmlformats.org/officeDocument/2006/relationships" xmlns:w14="http://schemas.microsoft.com/office/word/2010/wordml">
+              <w:rPr>
+                <w:rFonts w:ascii="Arial" w:hAnsi="Arial" w:eastAsia="Arial" w:cs="Arial"/>
+                <w:sz w:val="22"/>
+                <w:szCs w:val="22"/>
+                <w:color w:val="000000"/>
+              </w:rPr>
+              <w:t xml:space="preserve"/>
+            </w:r>
+          </w:p>
+        </w:tc>
+      </w:tr>
+      <w:tr>
+        <w:trPr>
+          <w:cantSplit/>
+          <w:trHeight w:val="614" w:hRule="auto"/>
+        </w:trPr>
+        <w:tc>
+          <w:tcPr>
+            <w:tcBorders/>
+            <w:shd w:val="clear" w:color="auto" w:fill="FFFFFF"/>
+            <w:tcMar>
+              <w:top w:w="0" w:type="dxa"/>
+              <w:bottom w:w="0" w:type="dxa"/>
+              <w:left w:w="0" w:type="dxa"/>
+              <w:right w:w="0" w:type="dxa"/>
+            </w:tcMar>
+            <w:vAlign w:val="center"/>
+          </w:tcPr>
+          <w:p>
+            <w:pPr>
+              <w:jc w:val="left"/>
+              <w:spacing w:after="100" w:before="100" w:line="240"/>
+              <w:ind w:firstLine="0" w:left="100" w:right="100"/>
+            </w:pPr>
+            <w:r xmlns:w="http://schemas.openxmlformats.org/wordprocessingml/2006/main" xmlns:wp="http://schemas.openxmlformats.org/drawingml/2006/wordprocessingDrawing" xmlns:r="http://schemas.openxmlformats.org/officeDocument/2006/relationships" xmlns:w14="http://schemas.microsoft.com/office/word/2010/wordml">
+              <w:rPr>
+                <w:rFonts w:ascii="Arial" w:hAnsi="Arial" w:eastAsia="Arial" w:cs="Arial"/>
+                <w:b/>
+                <w:sz w:val="22"/>
+                <w:szCs w:val="22"/>
+                <w:color w:val="000000"/>
+              </w:rPr>
+              <w:t xml:space="preserve">categorical</w:t>
+            </w:r>
+          </w:p>
+        </w:tc>
+        <w:tc>
+          <w:tcPr>
+            <w:tcBorders/>
+            <w:shd w:val="clear" w:color="auto" w:fill="FFFFFF"/>
+            <w:tcMar>
+              <w:top w:w="0" w:type="dxa"/>
+              <w:bottom w:w="0" w:type="dxa"/>
+              <w:left w:w="0" w:type="dxa"/>
+              <w:right w:w="0" w:type="dxa"/>
+            </w:tcMar>
+            <w:vAlign w:val="center"/>
+          </w:tcPr>
+          <w:p>
+            <w:pPr>
+              <w:jc w:val="center"/>
+              <w:spacing w:after="100" w:before="100" w:line="240"/>
+              <w:ind w:firstLine="0" w:left="100" w:right="100"/>
+            </w:pPr>
+            <w:r xmlns:w="http://schemas.openxmlformats.org/wordprocessingml/2006/main" xmlns:wp="http://schemas.openxmlformats.org/drawingml/2006/wordprocessingDrawing" xmlns:r="http://schemas.openxmlformats.org/officeDocument/2006/relationships" xmlns:w14="http://schemas.microsoft.com/office/word/2010/wordml">
+              <w:rPr>
+                <w:rFonts w:ascii="Arial" w:hAnsi="Arial" w:eastAsia="Arial" w:cs="Arial"/>
+                <w:sz w:val="22"/>
+                <w:szCs w:val="22"/>
+                <w:color w:val="000000"/>
+              </w:rPr>
+              <w:t xml:space="preserve"/>
+            </w:r>
+          </w:p>
+        </w:tc>
+        <w:tc>
+          <w:tcPr>
+            <w:tcBorders/>
+            <w:shd w:val="clear" w:color="auto" w:fill="FFFFFF"/>
+            <w:tcMar>
+              <w:top w:w="0" w:type="dxa"/>
+              <w:bottom w:w="0" w:type="dxa"/>
+              <w:left w:w="0" w:type="dxa"/>
+              <w:right w:w="0" w:type="dxa"/>
+            </w:tcMar>
+            <w:vAlign w:val="center"/>
+          </w:tcPr>
+          <w:p>
+            <w:pPr>
+              <w:jc w:val="center"/>
+              <w:spacing w:after="100" w:before="100" w:line="240"/>
+              <w:ind w:firstLine="0" w:left="100" w:right="100"/>
+            </w:pPr>
+            <w:r xmlns:w="http://schemas.openxmlformats.org/wordprocessingml/2006/main" xmlns:wp="http://schemas.openxmlformats.org/drawingml/2006/wordprocessingDrawing" xmlns:r="http://schemas.openxmlformats.org/officeDocument/2006/relationships" xmlns:w14="http://schemas.microsoft.com/office/word/2010/wordml">
+              <w:rPr>
+                <w:rFonts w:ascii="Arial" w:hAnsi="Arial" w:eastAsia="Arial" w:cs="Arial"/>
+                <w:sz w:val="22"/>
+                <w:szCs w:val="22"/>
+                <w:color w:val="000000"/>
+              </w:rPr>
+              <w:t xml:space="preserve"/>
+            </w:r>
+          </w:p>
+        </w:tc>
+        <w:tc>
+          <w:tcPr>
+            <w:tcBorders/>
+            <w:shd w:val="clear" w:color="auto" w:fill="FFFFFF"/>
+            <w:tcMar>
+              <w:top w:w="0" w:type="dxa"/>
+              <w:bottom w:w="0" w:type="dxa"/>
+              <w:left w:w="0" w:type="dxa"/>
+              <w:right w:w="0" w:type="dxa"/>
+            </w:tcMar>
+            <w:vAlign w:val="center"/>
+          </w:tcPr>
+          <w:p>
+            <w:pPr>
+              <w:jc w:val="center"/>
+              <w:spacing w:after="100" w:before="100" w:line="240"/>
+              <w:ind w:firstLine="0" w:left="100" w:right="100"/>
+            </w:pPr>
+            <w:r xmlns:w="http://schemas.openxmlformats.org/wordprocessingml/2006/main" xmlns:wp="http://schemas.openxmlformats.org/drawingml/2006/wordprocessingDrawing" xmlns:r="http://schemas.openxmlformats.org/officeDocument/2006/relationships" xmlns:w14="http://schemas.microsoft.com/office/word/2010/wordml">
+              <w:rPr>
+                <w:rFonts w:ascii="Arial" w:hAnsi="Arial" w:eastAsia="Arial" w:cs="Arial"/>
+                <w:sz w:val="22"/>
+                <w:szCs w:val="22"/>
+                <w:color w:val="000000"/>
+              </w:rPr>
+              <w:t xml:space="preserve"/>
+            </w:r>
+          </w:p>
+        </w:tc>
+        <w:tc>
+          <w:tcPr>
+            <w:tcBorders/>
+            <w:shd w:val="clear" w:color="auto" w:fill="FFFFFF"/>
+            <w:tcMar>
+              <w:top w:w="0" w:type="dxa"/>
+              <w:bottom w:w="0" w:type="dxa"/>
+              <w:left w:w="0" w:type="dxa"/>
+              <w:right w:w="0" w:type="dxa"/>
+            </w:tcMar>
+            <w:vAlign w:val="center"/>
+          </w:tcPr>
+          <w:p>
+            <w:pPr>
+              <w:jc w:val="center"/>
+              <w:spacing w:after="100" w:before="100" w:line="240"/>
+              <w:ind w:firstLine="0" w:left="100" w:right="100"/>
+            </w:pPr>
+            <w:r xmlns:w="http://schemas.openxmlformats.org/wordprocessingml/2006/main" xmlns:wp="http://schemas.openxmlformats.org/drawingml/2006/wordprocessingDrawing" xmlns:r="http://schemas.openxmlformats.org/officeDocument/2006/relationships" xmlns:w14="http://schemas.microsoft.com/office/word/2010/wordml">
+              <w:rPr>
+                <w:rFonts w:ascii="Arial" w:hAnsi="Arial" w:eastAsia="Arial" w:cs="Arial"/>
+                <w:sz w:val="22"/>
+                <w:szCs w:val="22"/>
+                <w:color w:val="000000"/>
+              </w:rPr>
+              <w:t xml:space="preserve"/>
+            </w:r>
+          </w:p>
+        </w:tc>
+        <w:tc>
+          <w:tcPr>
+            <w:tcBorders/>
+            <w:shd w:val="clear" w:color="auto" w:fill="FFFFFF"/>
+            <w:tcMar>
+              <w:top w:w="0" w:type="dxa"/>
+              <w:bottom w:w="0" w:type="dxa"/>
+              <w:left w:w="0" w:type="dxa"/>
+              <w:right w:w="0" w:type="dxa"/>
+            </w:tcMar>
+            <w:vAlign w:val="center"/>
+          </w:tcPr>
+          <w:p>
+            <w:pPr>
+              <w:jc w:val="center"/>
+              <w:spacing w:after="100" w:before="100" w:line="240"/>
+              <w:ind w:firstLine="0" w:left="100" w:right="100"/>
+            </w:pPr>
+            <w:r xmlns:w="http://schemas.openxmlformats.org/wordprocessingml/2006/main" xmlns:wp="http://schemas.openxmlformats.org/drawingml/2006/wordprocessingDrawing" xmlns:r="http://schemas.openxmlformats.org/officeDocument/2006/relationships" xmlns:w14="http://schemas.microsoft.com/office/word/2010/wordml">
+              <w:rPr>
+                <w:rFonts w:ascii="Arial" w:hAnsi="Arial" w:eastAsia="Arial" w:cs="Arial"/>
+                <w:sz w:val="22"/>
+                <w:szCs w:val="22"/>
+                <w:color w:val="000000"/>
+              </w:rPr>
+              <w:t xml:space="preserve"/>
+            </w:r>
+          </w:p>
+        </w:tc>
+      </w:tr>
+      <w:tr>
+        <w:trPr>
+          <w:cantSplit/>
+          <w:trHeight w:val="617" w:hRule="auto"/>
+        </w:trPr>
+        <w:tc>
+          <w:tcPr>
+            <w:tcBorders/>
+            <w:shd w:val="clear" w:color="auto" w:fill="FFFFFF"/>
+            <w:tcMar>
+              <w:top w:w="0" w:type="dxa"/>
+              <w:bottom w:w="0" w:type="dxa"/>
+              <w:left w:w="0" w:type="dxa"/>
+              <w:right w:w="0" w:type="dxa"/>
+            </w:tcMar>
+            <w:vAlign w:val="center"/>
+          </w:tcPr>
+          <w:p>
+            <w:pPr>
+              <w:jc w:val="left"/>
+              <w:spacing w:after="100" w:before="100" w:line="240"/>
+              <w:ind w:firstLine="0" w:left="400" w:right="100"/>
+            </w:pPr>
+            <w:r xmlns:w="http://schemas.openxmlformats.org/wordprocessingml/2006/main" xmlns:wp="http://schemas.openxmlformats.org/drawingml/2006/wordprocessingDrawing" xmlns:r="http://schemas.openxmlformats.org/officeDocument/2006/relationships" xmlns:w14="http://schemas.microsoft.com/office/word/2010/wordml">
+              <w:rPr>
+                <w:rFonts w:ascii="Arial" w:hAnsi="Arial" w:eastAsia="Arial" w:cs="Arial"/>
+                <w:sz w:val="22"/>
+                <w:szCs w:val="22"/>
+                <w:color w:val="000000"/>
+              </w:rPr>
+              <w:t xml:space="preserve">a</w:t>
+            </w:r>
+          </w:p>
+        </w:tc>
+        <w:tc>
+          <w:tcPr>
+            <w:tcBorders/>
+            <w:shd w:val="clear" w:color="auto" w:fill="FFFFFF"/>
+            <w:tcMar>
+              <w:top w:w="0" w:type="dxa"/>
+              <w:bottom w:w="0" w:type="dxa"/>
+              <w:left w:w="0" w:type="dxa"/>
+              <w:right w:w="0" w:type="dxa"/>
+            </w:tcMar>
+            <w:vAlign w:val="center"/>
+          </w:tcPr>
+          <w:p>
+            <w:pPr>
+              <w:jc w:val="center"/>
+              <w:spacing w:after="100" w:before="100" w:line="240"/>
+              <w:ind w:firstLine="0" w:left="100" w:right="100"/>
+            </w:pPr>
+            <w:r xmlns:w="http://schemas.openxmlformats.org/wordprocessingml/2006/main" xmlns:wp="http://schemas.openxmlformats.org/drawingml/2006/wordprocessingDrawing" xmlns:r="http://schemas.openxmlformats.org/officeDocument/2006/relationships" xmlns:w14="http://schemas.microsoft.com/office/word/2010/wordml">
+              <w:rPr>
+                <w:rFonts w:ascii="Arial" w:hAnsi="Arial" w:eastAsia="Arial" w:cs="Arial"/>
+                <w:sz w:val="22"/>
+                <w:szCs w:val="22"/>
+                <w:color w:val="000000"/>
+              </w:rPr>
+              <w:t xml:space="preserve">14 (47%)</w:t>
+            </w:r>
+          </w:p>
+        </w:tc>
+        <w:tc>
+          <w:tcPr>
+            <w:tcBorders/>
+            <w:shd w:val="clear" w:color="auto" w:fill="FFFFFF"/>
+            <w:tcMar>
+              <w:top w:w="0" w:type="dxa"/>
+              <w:bottom w:w="0" w:type="dxa"/>
+              <w:left w:w="0" w:type="dxa"/>
+              <w:right w:w="0" w:type="dxa"/>
+            </w:tcMar>
+            <w:vAlign w:val="center"/>
+          </w:tcPr>
+          <w:p>
+            <w:pPr>
+              <w:jc w:val="center"/>
+              <w:spacing w:after="100" w:before="100" w:line="240"/>
+              <w:ind w:firstLine="0" w:left="100" w:right="100"/>
+            </w:pPr>
+            <w:r xmlns:w="http://schemas.openxmlformats.org/wordprocessingml/2006/main" xmlns:wp="http://schemas.openxmlformats.org/drawingml/2006/wordprocessingDrawing" xmlns:r="http://schemas.openxmlformats.org/officeDocument/2006/relationships" xmlns:w14="http://schemas.microsoft.com/office/word/2010/wordml">
+              <w:rPr>
+                <w:rFonts w:ascii="Arial" w:hAnsi="Arial" w:eastAsia="Arial" w:cs="Arial"/>
+                <w:sz w:val="22"/>
+                <w:szCs w:val="22"/>
+                <w:color w:val="000000"/>
+              </w:rPr>
+              <w:t xml:space="preserve">18 (60%)</w:t>
+            </w:r>
+          </w:p>
+        </w:tc>
+        <w:tc>
+          <w:tcPr>
+            <w:tcBorders/>
+            <w:shd w:val="clear" w:color="auto" w:fill="FFFFFF"/>
+            <w:tcMar>
+              <w:top w:w="0" w:type="dxa"/>
+              <w:bottom w:w="0" w:type="dxa"/>
+              <w:left w:w="0" w:type="dxa"/>
+              <w:right w:w="0" w:type="dxa"/>
+            </w:tcMar>
+            <w:vAlign w:val="center"/>
+          </w:tcPr>
+          <w:p>
+            <w:pPr>
+              <w:jc w:val="center"/>
+              <w:spacing w:after="100" w:before="100" w:line="240"/>
+              <w:ind w:firstLine="0" w:left="100" w:right="100"/>
+            </w:pPr>
+            <w:r xmlns:w="http://schemas.openxmlformats.org/wordprocessingml/2006/main" xmlns:wp="http://schemas.openxmlformats.org/drawingml/2006/wordprocessingDrawing" xmlns:r="http://schemas.openxmlformats.org/officeDocument/2006/relationships" xmlns:w14="http://schemas.microsoft.com/office/word/2010/wordml">
+              <w:rPr>
+                <w:rFonts w:ascii="Arial" w:hAnsi="Arial" w:eastAsia="Arial" w:cs="Arial"/>
+                <w:sz w:val="22"/>
+                <w:szCs w:val="22"/>
+                <w:color w:val="000000"/>
+              </w:rPr>
+              <w:t xml:space="preserve">32 (53%)</w:t>
+            </w:r>
+          </w:p>
+        </w:tc>
+        <w:tc>
+          <w:tcPr>
+            <w:tcBorders/>
+            <w:shd w:val="clear" w:color="auto" w:fill="FFFFFF"/>
+            <w:tcMar>
+              <w:top w:w="0" w:type="dxa"/>
+              <w:bottom w:w="0" w:type="dxa"/>
+              <w:left w:w="0" w:type="dxa"/>
+              <w:right w:w="0" w:type="dxa"/>
+            </w:tcMar>
+            <w:vAlign w:val="center"/>
+          </w:tcPr>
+          <w:p>
+            <w:pPr>
+              <w:jc w:val="center"/>
+              <w:spacing w:after="100" w:before="100" w:line="240"/>
+              <w:ind w:firstLine="0" w:left="100" w:right="100"/>
+            </w:pPr>
+            <w:r xmlns:w="http://schemas.openxmlformats.org/wordprocessingml/2006/main" xmlns:wp="http://schemas.openxmlformats.org/drawingml/2006/wordprocessingDrawing" xmlns:r="http://schemas.openxmlformats.org/officeDocument/2006/relationships" xmlns:w14="http://schemas.microsoft.com/office/word/2010/wordml">
+              <w:rPr>
+                <w:rFonts w:ascii="Arial" w:hAnsi="Arial" w:eastAsia="Arial" w:cs="Arial"/>
+                <w:sz w:val="22"/>
+                <w:szCs w:val="22"/>
+                <w:color w:val="000000"/>
+              </w:rPr>
+              <w:t xml:space="preserve">0.301</w:t>
+            </w:r>
+            <w:r xmlns:w="http://schemas.openxmlformats.org/wordprocessingml/2006/main" xmlns:wp="http://schemas.openxmlformats.org/drawingml/2006/wordprocessingDrawing" xmlns:r="http://schemas.openxmlformats.org/officeDocument/2006/relationships" xmlns:w14="http://schemas.microsoft.com/office/word/2010/wordml">
+              <w:rPr>
+                <w:rFonts w:ascii="Arial" w:hAnsi="Arial" w:eastAsia="Arial" w:cs="Arial"/>
+                <w:vertAlign w:val="superscript"/>
+                <w:sz w:val="22"/>
+                <w:szCs w:val="22"/>
+                <w:color w:val="000000"/>
+              </w:rPr>
+              <w:t xml:space="preserve">chi2</w:t>
+            </w:r>
+          </w:p>
+        </w:tc>
+        <w:tc>
+          <w:tcPr>
+            <w:tcBorders/>
+            <w:shd w:val="clear" w:color="auto" w:fill="FFFFFF"/>
+            <w:tcMar>
+              <w:top w:w="0" w:type="dxa"/>
+              <w:bottom w:w="0" w:type="dxa"/>
+              <w:left w:w="0" w:type="dxa"/>
+              <w:right w:w="0" w:type="dxa"/>
+            </w:tcMar>
+            <w:vAlign w:val="center"/>
+          </w:tcPr>
+          <w:p>
+            <w:pPr>
+              <w:jc w:val="center"/>
+              <w:spacing w:after="100" w:before="100" w:line="240"/>
+              <w:ind w:firstLine="0" w:left="100" w:right="100"/>
+            </w:pPr>
+            <w:r xmlns:w="http://schemas.openxmlformats.org/wordprocessingml/2006/main" xmlns:wp="http://schemas.openxmlformats.org/drawingml/2006/wordprocessingDrawing" xmlns:r="http://schemas.openxmlformats.org/officeDocument/2006/relationships" xmlns:w14="http://schemas.microsoft.com/office/word/2010/wordml">
+              <w:rPr>
+                <w:rFonts w:ascii="Arial" w:hAnsi="Arial" w:eastAsia="Arial" w:cs="Arial"/>
+                <w:sz w:val="22"/>
+                <w:szCs w:val="22"/>
+                <w:color w:val="000000"/>
+              </w:rPr>
+              <w:t xml:space="preserve">[-0.39, 0.12]</w:t>
+            </w:r>
+            <w:r xmlns:w="http://schemas.openxmlformats.org/wordprocessingml/2006/main" xmlns:wp="http://schemas.openxmlformats.org/drawingml/2006/wordprocessingDrawing" xmlns:r="http://schemas.openxmlformats.org/officeDocument/2006/relationships" xmlns:w14="http://schemas.microsoft.com/office/word/2010/wordml">
+              <w:rPr>
+                <w:rFonts w:ascii="Arial" w:hAnsi="Arial" w:eastAsia="Arial" w:cs="Arial"/>
+                <w:vertAlign w:val="superscript"/>
+                <w:sz w:val="22"/>
+                <w:szCs w:val="22"/>
+                <w:color w:val="000000"/>
+              </w:rPr>
+              <w:t xml:space="preserve">PWa</w:t>
+            </w:r>
+          </w:p>
+        </w:tc>
+      </w:tr>
+      <w:tr>
+        <w:trPr>
+          <w:cantSplit/>
+          <w:trHeight w:val="617" w:hRule="auto"/>
+        </w:trPr>
+        <w:tc>
+          <w:tcPr>
+            <w:tcBorders>
+              <w:bottom w:val="single" w:sz="16" w:space="0" w:color="666666"/>
+            </w:tcBorders>
+            <w:shd w:val="clear" w:color="auto" w:fill="FFFFFF"/>
+            <w:tcMar>
+              <w:top w:w="0" w:type="dxa"/>
+              <w:bottom w:w="0" w:type="dxa"/>
+              <w:left w:w="0" w:type="dxa"/>
+              <w:right w:w="0" w:type="dxa"/>
+            </w:tcMar>
+            <w:vAlign w:val="center"/>
+          </w:tcPr>
+          <w:p>
+            <w:pPr>
+              <w:jc w:val="left"/>
+              <w:spacing w:after="100" w:before="100" w:line="240"/>
+              <w:ind w:firstLine="0" w:left="400" w:right="100"/>
+            </w:pPr>
+            <w:r xmlns:w="http://schemas.openxmlformats.org/wordprocessingml/2006/main" xmlns:wp="http://schemas.openxmlformats.org/drawingml/2006/wordprocessingDrawing" xmlns:r="http://schemas.openxmlformats.org/officeDocument/2006/relationships" xmlns:w14="http://schemas.microsoft.com/office/word/2010/wordml">
+              <w:rPr>
+                <w:rFonts w:ascii="Arial" w:hAnsi="Arial" w:eastAsia="Arial" w:cs="Arial"/>
+                <w:sz w:val="22"/>
+                <w:szCs w:val="22"/>
+                <w:color w:val="000000"/>
+              </w:rPr>
+              <w:t xml:space="preserve">b</w:t>
+            </w:r>
+          </w:p>
+        </w:tc>
+        <w:tc>
+          <w:tcPr>
+            <w:tcBorders>
+              <w:bottom w:val="single" w:sz="16" w:space="0" w:color="666666"/>
+            </w:tcBorders>
+            <w:shd w:val="clear" w:color="auto" w:fill="FFFFFF"/>
+            <w:tcMar>
+              <w:top w:w="0" w:type="dxa"/>
+              <w:bottom w:w="0" w:type="dxa"/>
+              <w:left w:w="0" w:type="dxa"/>
+              <w:right w:w="0" w:type="dxa"/>
+            </w:tcMar>
+            <w:vAlign w:val="center"/>
+          </w:tcPr>
+          <w:p>
+            <w:pPr>
+              <w:jc w:val="center"/>
+              <w:spacing w:after="100" w:before="100" w:line="240"/>
+              <w:ind w:firstLine="0" w:left="100" w:right="100"/>
+            </w:pPr>
+            <w:r xmlns:w="http://schemas.openxmlformats.org/wordprocessingml/2006/main" xmlns:wp="http://schemas.openxmlformats.org/drawingml/2006/wordprocessingDrawing" xmlns:r="http://schemas.openxmlformats.org/officeDocument/2006/relationships" xmlns:w14="http://schemas.microsoft.com/office/word/2010/wordml">
+              <w:rPr>
+                <w:rFonts w:ascii="Arial" w:hAnsi="Arial" w:eastAsia="Arial" w:cs="Arial"/>
+                <w:sz w:val="22"/>
+                <w:szCs w:val="22"/>
+                <w:color w:val="000000"/>
+              </w:rPr>
+              <w:t xml:space="preserve">16 (53%)</w:t>
+            </w:r>
+          </w:p>
+        </w:tc>
+        <w:tc>
+          <w:tcPr>
+            <w:tcBorders>
+              <w:bottom w:val="single" w:sz="16" w:space="0" w:color="666666"/>
+            </w:tcBorders>
+            <w:shd w:val="clear" w:color="auto" w:fill="FFFFFF"/>
+            <w:tcMar>
+              <w:top w:w="0" w:type="dxa"/>
+              <w:bottom w:w="0" w:type="dxa"/>
+              <w:left w:w="0" w:type="dxa"/>
+              <w:right w:w="0" w:type="dxa"/>
+            </w:tcMar>
+            <w:vAlign w:val="center"/>
+          </w:tcPr>
+          <w:p>
+            <w:pPr>
+              <w:jc w:val="center"/>
+              <w:spacing w:after="100" w:before="100" w:line="240"/>
+              <w:ind w:firstLine="0" w:left="100" w:right="100"/>
+            </w:pPr>
+            <w:r xmlns:w="http://schemas.openxmlformats.org/wordprocessingml/2006/main" xmlns:wp="http://schemas.openxmlformats.org/drawingml/2006/wordprocessingDrawing" xmlns:r="http://schemas.openxmlformats.org/officeDocument/2006/relationships" xmlns:w14="http://schemas.microsoft.com/office/word/2010/wordml">
+              <w:rPr>
+                <w:rFonts w:ascii="Arial" w:hAnsi="Arial" w:eastAsia="Arial" w:cs="Arial"/>
+                <w:sz w:val="22"/>
+                <w:szCs w:val="22"/>
+                <w:color w:val="000000"/>
+              </w:rPr>
+              <w:t xml:space="preserve">12 (40%)</w:t>
+            </w:r>
+          </w:p>
+        </w:tc>
+        <w:tc>
+          <w:tcPr>
+            <w:tcBorders>
+              <w:bottom w:val="single" w:sz="16" w:space="0" w:color="666666"/>
+            </w:tcBorders>
+            <w:shd w:val="clear" w:color="auto" w:fill="FFFFFF"/>
+            <w:tcMar>
+              <w:top w:w="0" w:type="dxa"/>
+              <w:bottom w:w="0" w:type="dxa"/>
+              <w:left w:w="0" w:type="dxa"/>
+              <w:right w:w="0" w:type="dxa"/>
+            </w:tcMar>
+            <w:vAlign w:val="center"/>
+          </w:tcPr>
+          <w:p>
+            <w:pPr>
+              <w:jc w:val="center"/>
+              <w:spacing w:after="100" w:before="100" w:line="240"/>
+              <w:ind w:firstLine="0" w:left="100" w:right="100"/>
+            </w:pPr>
+            <w:r xmlns:w="http://schemas.openxmlformats.org/wordprocessingml/2006/main" xmlns:wp="http://schemas.openxmlformats.org/drawingml/2006/wordprocessingDrawing" xmlns:r="http://schemas.openxmlformats.org/officeDocument/2006/relationships" xmlns:w14="http://schemas.microsoft.com/office/word/2010/wordml">
+              <w:rPr>
+                <w:rFonts w:ascii="Arial" w:hAnsi="Arial" w:eastAsia="Arial" w:cs="Arial"/>
+                <w:sz w:val="22"/>
+                <w:szCs w:val="22"/>
+                <w:color w:val="000000"/>
+              </w:rPr>
+              <w:t xml:space="preserve">28 (47%)</w:t>
+            </w:r>
+          </w:p>
+        </w:tc>
+        <w:tc>
+          <w:tcPr>
+            <w:tcBorders>
+              <w:bottom w:val="single" w:sz="16" w:space="0" w:color="666666"/>
+            </w:tcBorders>
+            <w:shd w:val="clear" w:color="auto" w:fill="FFFFFF"/>
+            <w:tcMar>
+              <w:top w:w="0" w:type="dxa"/>
+              <w:bottom w:w="0" w:type="dxa"/>
+              <w:left w:w="0" w:type="dxa"/>
+              <w:right w:w="0" w:type="dxa"/>
+            </w:tcMar>
+            <w:vAlign w:val="center"/>
+          </w:tcPr>
+          <w:p>
+            <w:pPr>
+              <w:jc w:val="center"/>
+              <w:spacing w:after="100" w:before="100" w:line="240"/>
+              <w:ind w:firstLine="0" w:left="100" w:right="100"/>
+            </w:pPr>
+            <w:r xmlns:w="http://schemas.openxmlformats.org/wordprocessingml/2006/main" xmlns:wp="http://schemas.openxmlformats.org/drawingml/2006/wordprocessingDrawing" xmlns:r="http://schemas.openxmlformats.org/officeDocument/2006/relationships" xmlns:w14="http://schemas.microsoft.com/office/word/2010/wordml">
+              <w:rPr>
+                <w:rFonts w:ascii="Arial" w:hAnsi="Arial" w:eastAsia="Arial" w:cs="Arial"/>
+                <w:sz w:val="22"/>
+                <w:szCs w:val="22"/>
+                <w:color w:val="000000"/>
+              </w:rPr>
+              <w:t xml:space="preserve"/>
+            </w:r>
+          </w:p>
+        </w:tc>
+        <w:tc>
+          <w:tcPr>
+            <w:tcBorders>
+              <w:bottom w:val="single" w:sz="16" w:space="0" w:color="666666"/>
+            </w:tcBorders>
+            <w:shd w:val="clear" w:color="auto" w:fill="FFFFFF"/>
+            <w:tcMar>
+              <w:top w:w="0" w:type="dxa"/>
+              <w:bottom w:w="0" w:type="dxa"/>
+              <w:left w:w="0" w:type="dxa"/>
+              <w:right w:w="0" w:type="dxa"/>
+            </w:tcMar>
+            <w:vAlign w:val="center"/>
+          </w:tcPr>
+          <w:p>
+            <w:pPr>
+              <w:jc w:val="center"/>
+              <w:spacing w:after="100" w:before="100" w:line="240"/>
+              <w:ind w:firstLine="0" w:left="100" w:right="100"/>
+            </w:pPr>
+            <w:r xmlns:w="http://schemas.openxmlformats.org/wordprocessingml/2006/main" xmlns:wp="http://schemas.openxmlformats.org/drawingml/2006/wordprocessingDrawing" xmlns:r="http://schemas.openxmlformats.org/officeDocument/2006/relationships" xmlns:w14="http://schemas.microsoft.com/office/word/2010/wordml">
+              <w:rPr>
+                <w:rFonts w:ascii="Arial" w:hAnsi="Arial" w:eastAsia="Arial" w:cs="Arial"/>
+                <w:sz w:val="22"/>
+                <w:szCs w:val="22"/>
+                <w:color w:val="000000"/>
+              </w:rPr>
+              <w:t xml:space="preserve"/>
+            </w:r>
+          </w:p>
+        </w:tc>
+      </w:tr>
+      <w:tr>
+        <w:trPr>
+          <w:cantSplit/>
+          <w:trHeight w:val="360" w:hRule="auto"/>
+        </w:trPr>
+        <w:tc>
+          <w:tcPr>
+            <w:gridSpan w:val="6"/>
+            <w:tcBorders/>
+            <w:shd w:val="clear" w:color="auto" w:fill="FFFFFF"/>
+            <w:tcMar>
+              <w:top w:w="0" w:type="dxa"/>
+              <w:bottom w:w="0" w:type="dxa"/>
+              <w:left w:w="0" w:type="dxa"/>
+              <w:right w:w="0" w:type="dxa"/>
+            </w:tcMar>
+            <w:vAlign w:val="center"/>
+          </w:tcPr>
+          <w:p>
+            <w:pPr>
+              <w:jc w:val="left"/>
+              <w:spacing w:after="100" w:before="100" w:line="240"/>
+              <w:ind w:firstLine="0" w:left="100" w:right="100"/>
+            </w:pPr>
+            <w:r xmlns:w="http://schemas.openxmlformats.org/wordprocessingml/2006/main" xmlns:wp="http://schemas.openxmlformats.org/drawingml/2006/wordprocessingDrawing" xmlns:r="http://schemas.openxmlformats.org/officeDocument/2006/relationships" xmlns:w14="http://schemas.microsoft.com/office/word/2010/wordml">
+              <w:rPr>
+                <w:rFonts w:ascii="Arial" w:hAnsi="Arial" w:eastAsia="Arial" w:cs="Arial"/>
+                <w:vertAlign w:val="superscript"/>
+                <w:sz w:val="22"/>
+                <w:szCs w:val="22"/>
+                <w:color w:val="000000"/>
+              </w:rPr>
+              <w:t xml:space="preserve">tt2</w:t>
+            </w:r>
+            <w:r xmlns:w="http://schemas.openxmlformats.org/wordprocessingml/2006/main" xmlns:wp="http://schemas.openxmlformats.org/drawingml/2006/wordprocessingDrawing" xmlns:r="http://schemas.openxmlformats.org/officeDocument/2006/relationships" xmlns:w14="http://schemas.microsoft.com/office/word/2010/wordml">
+              <w:rPr>
+                <w:rFonts w:ascii="Arial" w:hAnsi="Arial" w:eastAsia="Arial" w:cs="Arial"/>
+                <w:sz w:val="22"/>
+                <w:szCs w:val="22"/>
+                <w:color w:val="000000"/>
+              </w:rPr>
+              <w:t xml:space="preserve">Welch's two-sample t-test</w:t>
+            </w:r>
+          </w:p>
+        </w:tc>
+      </w:tr>
+      <w:tr>
+        <w:trPr>
+          <w:cantSplit/>
+          <w:trHeight w:val="360" w:hRule="auto"/>
+        </w:trPr>
+        <w:tc>
+          <w:tcPr>
+            <w:gridSpan w:val="6"/>
+            <w:tcBorders/>
+            <w:shd w:val="clear" w:color="auto" w:fill="FFFFFF"/>
+            <w:tcMar>
+              <w:top w:w="0" w:type="dxa"/>
+              <w:bottom w:w="0" w:type="dxa"/>
+              <w:left w:w="0" w:type="dxa"/>
+              <w:right w:w="0" w:type="dxa"/>
+            </w:tcMar>
+            <w:vAlign w:val="center"/>
+          </w:tcPr>
+          <w:p>
+            <w:pPr>
+              <w:jc w:val="left"/>
+              <w:spacing w:after="100" w:before="100" w:line="240"/>
+              <w:ind w:firstLine="0" w:left="100" w:right="100"/>
+            </w:pPr>
+            <w:r xmlns:w="http://schemas.openxmlformats.org/wordprocessingml/2006/main" xmlns:wp="http://schemas.openxmlformats.org/drawingml/2006/wordprocessingDrawing" xmlns:r="http://schemas.openxmlformats.org/officeDocument/2006/relationships" xmlns:w14="http://schemas.microsoft.com/office/word/2010/wordml">
+              <w:rPr>
+                <w:rFonts w:ascii="Arial" w:hAnsi="Arial" w:eastAsia="Arial" w:cs="Arial"/>
+                <w:vertAlign w:val="superscript"/>
+                <w:sz w:val="22"/>
+                <w:szCs w:val="22"/>
+                <w:color w:val="000000"/>
+              </w:rPr>
+              <w:t xml:space="preserve">chi2</w:t>
+            </w:r>
+            <w:r xmlns:w="http://schemas.openxmlformats.org/wordprocessingml/2006/main" xmlns:wp="http://schemas.openxmlformats.org/drawingml/2006/wordprocessingDrawing" xmlns:r="http://schemas.openxmlformats.org/officeDocument/2006/relationships" xmlns:w14="http://schemas.microsoft.com/office/word/2010/wordml">
+              <w:rPr>
+                <w:rFonts w:ascii="Arial" w:hAnsi="Arial" w:eastAsia="Arial" w:cs="Arial"/>
+                <w:sz w:val="22"/>
+                <w:szCs w:val="22"/>
+                <w:color w:val="000000"/>
+              </w:rPr>
+              <w:t xml:space="preserve">Pearson's chi-squared test</w:t>
+            </w:r>
+          </w:p>
+        </w:tc>
+      </w:tr>
+      <w:tr>
+        <w:trPr>
+          <w:cantSplit/>
+          <w:trHeight w:val="360" w:hRule="auto"/>
+        </w:trPr>
+        <w:tc>
+          <w:tcPr>
+            <w:gridSpan w:val="6"/>
+            <w:tcBorders/>
+            <w:shd w:val="clear" w:color="auto" w:fill="FFFFFF"/>
+            <w:tcMar>
+              <w:top w:w="0" w:type="dxa"/>
+              <w:bottom w:w="0" w:type="dxa"/>
+              <w:left w:w="0" w:type="dxa"/>
+              <w:right w:w="0" w:type="dxa"/>
+            </w:tcMar>
+            <w:vAlign w:val="center"/>
+          </w:tcPr>
+          <w:p>
+            <w:pPr>
+              <w:jc w:val="left"/>
+              <w:spacing w:after="100" w:before="100" w:line="240"/>
+              <w:ind w:firstLine="0" w:left="100" w:right="100"/>
+            </w:pPr>
+            <w:r xmlns:w="http://schemas.openxmlformats.org/wordprocessingml/2006/main" xmlns:wp="http://schemas.openxmlformats.org/drawingml/2006/wordprocessingDrawing" xmlns:r="http://schemas.openxmlformats.org/officeDocument/2006/relationships" xmlns:w14="http://schemas.microsoft.com/office/word/2010/wordml">
+              <w:rPr>
+                <w:rFonts w:ascii="Arial" w:hAnsi="Arial" w:eastAsia="Arial" w:cs="Arial"/>
+                <w:vertAlign w:val="superscript"/>
+                <w:sz w:val="22"/>
+                <w:szCs w:val="22"/>
+                <w:color w:val="000000"/>
+              </w:rPr>
+              <w:t xml:space="preserve">t</w:t>
+            </w:r>
+            <w:r xmlns:w="http://schemas.openxmlformats.org/wordprocessingml/2006/main" xmlns:wp="http://schemas.openxmlformats.org/drawingml/2006/wordprocessingDrawing" xmlns:r="http://schemas.openxmlformats.org/officeDocument/2006/relationships" xmlns:w14="http://schemas.microsoft.com/office/word/2010/wordml">
+              <w:rPr>
+                <w:rFonts w:ascii="Arial" w:hAnsi="Arial" w:eastAsia="Arial" w:cs="Arial"/>
+                <w:sz w:val="22"/>
+                <w:szCs w:val="22"/>
+                <w:color w:val="000000"/>
+              </w:rPr>
+              <w:t xml:space="preserve">CI for difference in means derived from the t-distribution</w:t>
+            </w:r>
+          </w:p>
+        </w:tc>
+      </w:tr>
+      <w:tr>
+        <w:trPr>
+          <w:cantSplit/>
+          <w:trHeight w:val="360" w:hRule="auto"/>
+        </w:trPr>
+        <w:tc>
+          <w:tcPr>
+            <w:gridSpan w:val="6"/>
+            <w:tcBorders/>
+            <w:shd w:val="clear" w:color="auto" w:fill="FFFFFF"/>
+            <w:tcMar>
+              <w:top w:w="0" w:type="dxa"/>
+              <w:bottom w:w="0" w:type="dxa"/>
+              <w:left w:w="0" w:type="dxa"/>
+              <w:right w:w="0" w:type="dxa"/>
+            </w:tcMar>
+            <w:vAlign w:val="center"/>
+          </w:tcPr>
+          <w:p>
+            <w:pPr>
+              <w:jc w:val="left"/>
+              <w:spacing w:after="100" w:before="100" w:line="240"/>
+              <w:ind w:firstLine="0" w:left="100" w:right="100"/>
+            </w:pPr>
+            <w:r xmlns:w="http://schemas.openxmlformats.org/wordprocessingml/2006/main" xmlns:wp="http://schemas.openxmlformats.org/drawingml/2006/wordprocessingDrawing" xmlns:r="http://schemas.openxmlformats.org/officeDocument/2006/relationships" xmlns:w14="http://schemas.microsoft.com/office/word/2010/wordml">
+              <w:rPr>
+                <w:rFonts w:ascii="Arial" w:hAnsi="Arial" w:eastAsia="Arial" w:cs="Arial"/>
+                <w:vertAlign w:val="superscript"/>
+                <w:sz w:val="22"/>
+                <w:szCs w:val="22"/>
+                <w:color w:val="000000"/>
+              </w:rPr>
+              <w:t xml:space="preserve">PWa</w:t>
+            </w:r>
+            <w:r xmlns:w="http://schemas.openxmlformats.org/wordprocessingml/2006/main" xmlns:wp="http://schemas.openxmlformats.org/drawingml/2006/wordprocessingDrawing" xmlns:r="http://schemas.openxmlformats.org/officeDocument/2006/relationships" xmlns:w14="http://schemas.microsoft.com/office/word/2010/wordml">
+              <w:rPr>
+                <w:rFonts w:ascii="Arial" w:hAnsi="Arial" w:eastAsia="Arial" w:cs="Arial"/>
+                <w:sz w:val="22"/>
+                <w:szCs w:val="22"/>
+                <w:color w:val="000000"/>
+              </w:rPr>
+              <w:t xml:space="preserve">CI for difference in proportions derived from a normal ("Wald") approximation</w:t>
             </w:r>
           </w:p>
         </w:tc>

</xml_diff>

<commit_message>
* Added lapply_descr function which allows applying descr to a list of datasets
</commit_message>
<xml_diff>
--- a/tests/rmds/word_doc.docx
+++ b/tests/rmds/word_doc.docx
@@ -15091,7 +15091,7 @@
         <w:gridCol w:w="1303"/>
         <w:gridCol w:w="1303"/>
         <w:gridCol w:w="1303"/>
-        <w:gridCol w:w="1212"/>
+        <w:gridCol w:w="1291"/>
         <w:gridCol w:w="1823"/>
       </w:tblGrid>
       <w:tr>
@@ -18282,94 +18282,94 @@
                 <w:szCs w:val="22"/>
                 <w:color w:val="000000"/>
               </w:rPr>
-              <w:t xml:space="preserve">14 (47%)</w:t>
-            </w:r>
-          </w:p>
-        </w:tc>
-        <w:tc>
-          <w:tcPr>
-            <w:tcBorders/>
-            <w:shd w:val="clear" w:color="auto" w:fill="FFFFFF"/>
-            <w:tcMar>
-              <w:top w:w="0" w:type="dxa"/>
-              <w:bottom w:w="0" w:type="dxa"/>
-              <w:left w:w="0" w:type="dxa"/>
-              <w:right w:w="0" w:type="dxa"/>
-            </w:tcMar>
-            <w:vAlign w:val="center"/>
-          </w:tcPr>
-          <w:p>
-            <w:pPr>
-              <w:jc w:val="center"/>
-              <w:spacing w:after="100" w:before="100" w:line="240"/>
-              <w:ind w:firstLine="0" w:left="100" w:right="100"/>
-            </w:pPr>
-            <w:r xmlns:w="http://schemas.openxmlformats.org/wordprocessingml/2006/main" xmlns:wp="http://schemas.openxmlformats.org/drawingml/2006/wordprocessingDrawing" xmlns:r="http://schemas.openxmlformats.org/officeDocument/2006/relationships" xmlns:w14="http://schemas.microsoft.com/office/word/2010/wordml">
-              <w:rPr>
-                <w:rFonts w:ascii="Arial" w:hAnsi="Arial" w:eastAsia="Arial" w:cs="Arial"/>
-                <w:sz w:val="22"/>
-                <w:szCs w:val="22"/>
-                <w:color w:val="000000"/>
-              </w:rPr>
-              <w:t xml:space="preserve">18 (60%)</w:t>
-            </w:r>
-          </w:p>
-        </w:tc>
-        <w:tc>
-          <w:tcPr>
-            <w:tcBorders/>
-            <w:shd w:val="clear" w:color="auto" w:fill="FFFFFF"/>
-            <w:tcMar>
-              <w:top w:w="0" w:type="dxa"/>
-              <w:bottom w:w="0" w:type="dxa"/>
-              <w:left w:w="0" w:type="dxa"/>
-              <w:right w:w="0" w:type="dxa"/>
-            </w:tcMar>
-            <w:vAlign w:val="center"/>
-          </w:tcPr>
-          <w:p>
-            <w:pPr>
-              <w:jc w:val="center"/>
-              <w:spacing w:after="100" w:before="100" w:line="240"/>
-              <w:ind w:firstLine="0" w:left="100" w:right="100"/>
-            </w:pPr>
-            <w:r xmlns:w="http://schemas.openxmlformats.org/wordprocessingml/2006/main" xmlns:wp="http://schemas.openxmlformats.org/drawingml/2006/wordprocessingDrawing" xmlns:r="http://schemas.openxmlformats.org/officeDocument/2006/relationships" xmlns:w14="http://schemas.microsoft.com/office/word/2010/wordml">
-              <w:rPr>
-                <w:rFonts w:ascii="Arial" w:hAnsi="Arial" w:eastAsia="Arial" w:cs="Arial"/>
-                <w:sz w:val="22"/>
-                <w:szCs w:val="22"/>
-                <w:color w:val="000000"/>
-              </w:rPr>
-              <w:t xml:space="preserve">32 (53%)</w:t>
-            </w:r>
-          </w:p>
-        </w:tc>
-        <w:tc>
-          <w:tcPr>
-            <w:tcBorders/>
-            <w:shd w:val="clear" w:color="auto" w:fill="FFFFFF"/>
-            <w:tcMar>
-              <w:top w:w="0" w:type="dxa"/>
-              <w:bottom w:w="0" w:type="dxa"/>
-              <w:left w:w="0" w:type="dxa"/>
-              <w:right w:w="0" w:type="dxa"/>
-            </w:tcMar>
-            <w:vAlign w:val="center"/>
-          </w:tcPr>
-          <w:p>
-            <w:pPr>
-              <w:jc w:val="center"/>
-              <w:spacing w:after="100" w:before="100" w:line="240"/>
-              <w:ind w:firstLine="0" w:left="100" w:right="100"/>
-            </w:pPr>
-            <w:r xmlns:w="http://schemas.openxmlformats.org/wordprocessingml/2006/main" xmlns:wp="http://schemas.openxmlformats.org/drawingml/2006/wordprocessingDrawing" xmlns:r="http://schemas.openxmlformats.org/officeDocument/2006/relationships" xmlns:w14="http://schemas.microsoft.com/office/word/2010/wordml">
-              <w:rPr>
-                <w:rFonts w:ascii="Arial" w:hAnsi="Arial" w:eastAsia="Arial" w:cs="Arial"/>
-                <w:sz w:val="22"/>
-                <w:szCs w:val="22"/>
-                <w:color w:val="000000"/>
-              </w:rPr>
-              <w:t xml:space="preserve">0.301</w:t>
+              <w:t xml:space="preserve">15 (50%)</w:t>
+            </w:r>
+          </w:p>
+        </w:tc>
+        <w:tc>
+          <w:tcPr>
+            <w:tcBorders/>
+            <w:shd w:val="clear" w:color="auto" w:fill="FFFFFF"/>
+            <w:tcMar>
+              <w:top w:w="0" w:type="dxa"/>
+              <w:bottom w:w="0" w:type="dxa"/>
+              <w:left w:w="0" w:type="dxa"/>
+              <w:right w:w="0" w:type="dxa"/>
+            </w:tcMar>
+            <w:vAlign w:val="center"/>
+          </w:tcPr>
+          <w:p>
+            <w:pPr>
+              <w:jc w:val="center"/>
+              <w:spacing w:after="100" w:before="100" w:line="240"/>
+              <w:ind w:firstLine="0" w:left="100" w:right="100"/>
+            </w:pPr>
+            <w:r xmlns:w="http://schemas.openxmlformats.org/wordprocessingml/2006/main" xmlns:wp="http://schemas.openxmlformats.org/drawingml/2006/wordprocessingDrawing" xmlns:r="http://schemas.openxmlformats.org/officeDocument/2006/relationships" xmlns:w14="http://schemas.microsoft.com/office/word/2010/wordml">
+              <w:rPr>
+                <w:rFonts w:ascii="Arial" w:hAnsi="Arial" w:eastAsia="Arial" w:cs="Arial"/>
+                <w:sz w:val="22"/>
+                <w:szCs w:val="22"/>
+                <w:color w:val="000000"/>
+              </w:rPr>
+              <w:t xml:space="preserve">15 (50%)</w:t>
+            </w:r>
+          </w:p>
+        </w:tc>
+        <w:tc>
+          <w:tcPr>
+            <w:tcBorders/>
+            <w:shd w:val="clear" w:color="auto" w:fill="FFFFFF"/>
+            <w:tcMar>
+              <w:top w:w="0" w:type="dxa"/>
+              <w:bottom w:w="0" w:type="dxa"/>
+              <w:left w:w="0" w:type="dxa"/>
+              <w:right w:w="0" w:type="dxa"/>
+            </w:tcMar>
+            <w:vAlign w:val="center"/>
+          </w:tcPr>
+          <w:p>
+            <w:pPr>
+              <w:jc w:val="center"/>
+              <w:spacing w:after="100" w:before="100" w:line="240"/>
+              <w:ind w:firstLine="0" w:left="100" w:right="100"/>
+            </w:pPr>
+            <w:r xmlns:w="http://schemas.openxmlformats.org/wordprocessingml/2006/main" xmlns:wp="http://schemas.openxmlformats.org/drawingml/2006/wordprocessingDrawing" xmlns:r="http://schemas.openxmlformats.org/officeDocument/2006/relationships" xmlns:w14="http://schemas.microsoft.com/office/word/2010/wordml">
+              <w:rPr>
+                <w:rFonts w:ascii="Arial" w:hAnsi="Arial" w:eastAsia="Arial" w:cs="Arial"/>
+                <w:sz w:val="22"/>
+                <w:szCs w:val="22"/>
+                <w:color w:val="000000"/>
+              </w:rPr>
+              <w:t xml:space="preserve">30 (50%)</w:t>
+            </w:r>
+          </w:p>
+        </w:tc>
+        <w:tc>
+          <w:tcPr>
+            <w:tcBorders/>
+            <w:shd w:val="clear" w:color="auto" w:fill="FFFFFF"/>
+            <w:tcMar>
+              <w:top w:w="0" w:type="dxa"/>
+              <w:bottom w:w="0" w:type="dxa"/>
+              <w:left w:w="0" w:type="dxa"/>
+              <w:right w:w="0" w:type="dxa"/>
+            </w:tcMar>
+            <w:vAlign w:val="center"/>
+          </w:tcPr>
+          <w:p>
+            <w:pPr>
+              <w:jc w:val="center"/>
+              <w:spacing w:after="100" w:before="100" w:line="240"/>
+              <w:ind w:firstLine="0" w:left="100" w:right="100"/>
+            </w:pPr>
+            <w:r xmlns:w="http://schemas.openxmlformats.org/wordprocessingml/2006/main" xmlns:wp="http://schemas.openxmlformats.org/drawingml/2006/wordprocessingDrawing" xmlns:r="http://schemas.openxmlformats.org/officeDocument/2006/relationships" xmlns:w14="http://schemas.microsoft.com/office/word/2010/wordml">
+              <w:rPr>
+                <w:rFonts w:ascii="Arial" w:hAnsi="Arial" w:eastAsia="Arial" w:cs="Arial"/>
+                <w:sz w:val="22"/>
+                <w:szCs w:val="22"/>
+                <w:color w:val="000000"/>
+              </w:rPr>
+              <w:t xml:space="preserve">&gt;0.999</w:t>
             </w:r>
             <w:r xmlns:w="http://schemas.openxmlformats.org/wordprocessingml/2006/main" xmlns:wp="http://schemas.openxmlformats.org/drawingml/2006/wordprocessingDrawing" xmlns:r="http://schemas.openxmlformats.org/officeDocument/2006/relationships" xmlns:w14="http://schemas.microsoft.com/office/word/2010/wordml">
               <w:rPr>
@@ -18408,7 +18408,7 @@
                 <w:szCs w:val="22"/>
                 <w:color w:val="000000"/>
               </w:rPr>
-              <w:t xml:space="preserve">[-0.39, 0.12]</w:t>
+              <w:t xml:space="preserve">[-0.25, 0.25]</w:t>
             </w:r>
             <w:r xmlns:w="http://schemas.openxmlformats.org/wordprocessingml/2006/main" xmlns:wp="http://schemas.openxmlformats.org/drawingml/2006/wordprocessingDrawing" xmlns:r="http://schemas.openxmlformats.org/officeDocument/2006/relationships" xmlns:w14="http://schemas.microsoft.com/office/word/2010/wordml">
               <w:rPr>
@@ -18486,7 +18486,7 @@
                 <w:szCs w:val="22"/>
                 <w:color w:val="000000"/>
               </w:rPr>
-              <w:t xml:space="preserve">16 (53%)</w:t>
+              <w:t xml:space="preserve">15 (50%)</w:t>
             </w:r>
           </w:p>
         </w:tc>
@@ -18517,7 +18517,7 @@
                 <w:szCs w:val="22"/>
                 <w:color w:val="000000"/>
               </w:rPr>
-              <w:t xml:space="preserve">12 (40%)</w:t>
+              <w:t xml:space="preserve">15 (50%)</w:t>
             </w:r>
           </w:p>
         </w:tc>
@@ -18548,7 +18548,7 @@
                 <w:szCs w:val="22"/>
                 <w:color w:val="000000"/>
               </w:rPr>
-              <w:t xml:space="preserve">28 (47%)</w:t>
+              <w:t xml:space="preserve">30 (50%)</w:t>
             </w:r>
           </w:p>
         </w:tc>

</xml_diff>

<commit_message>
* Add hline between footnotes and table in tex mode * make pagebreak alogrithm less aggressive
</commit_message>
<xml_diff>
--- a/tests/rmds/word_doc.docx
+++ b/tests/rmds/word_doc.docx
@@ -3833,7 +3833,7 @@
                 <w:szCs w:val="22"/>
                 <w:color w:val="000000"/>
               </w:rPr>
-              <w:t xml:space="preserve"/>
+              <w:t xml:space="preserve">(N=50)</w:t>
             </w:r>
           </w:p>
         </w:tc>
@@ -9642,7 +9642,7 @@
                 <w:szCs w:val="22"/>
                 <w:color w:val="000000"/>
               </w:rPr>
-              <w:t xml:space="preserve"/>
+              <w:t xml:space="preserve">(N=50)</w:t>
             </w:r>
           </w:p>
         </w:tc>
@@ -15091,7 +15091,7 @@
         <w:gridCol w:w="1303"/>
         <w:gridCol w:w="1303"/>
         <w:gridCol w:w="1303"/>
-        <w:gridCol w:w="1291"/>
+        <w:gridCol w:w="1212"/>
         <w:gridCol w:w="1823"/>
       </w:tblGrid>
       <w:tr>
@@ -18282,94 +18282,94 @@
                 <w:szCs w:val="22"/>
                 <w:color w:val="000000"/>
               </w:rPr>
-              <w:t xml:space="preserve">15 (50%)</w:t>
-            </w:r>
-          </w:p>
-        </w:tc>
-        <w:tc>
-          <w:tcPr>
-            <w:tcBorders/>
-            <w:shd w:val="clear" w:color="auto" w:fill="FFFFFF"/>
-            <w:tcMar>
-              <w:top w:w="0" w:type="dxa"/>
-              <w:bottom w:w="0" w:type="dxa"/>
-              <w:left w:w="0" w:type="dxa"/>
-              <w:right w:w="0" w:type="dxa"/>
-            </w:tcMar>
-            <w:vAlign w:val="center"/>
-          </w:tcPr>
-          <w:p>
-            <w:pPr>
-              <w:jc w:val="center"/>
-              <w:spacing w:after="100" w:before="100" w:line="240"/>
-              <w:ind w:firstLine="0" w:left="100" w:right="100"/>
-            </w:pPr>
-            <w:r xmlns:w="http://schemas.openxmlformats.org/wordprocessingml/2006/main" xmlns:wp="http://schemas.openxmlformats.org/drawingml/2006/wordprocessingDrawing" xmlns:r="http://schemas.openxmlformats.org/officeDocument/2006/relationships" xmlns:w14="http://schemas.microsoft.com/office/word/2010/wordml">
-              <w:rPr>
-                <w:rFonts w:ascii="Arial" w:hAnsi="Arial" w:eastAsia="Arial" w:cs="Arial"/>
-                <w:sz w:val="22"/>
-                <w:szCs w:val="22"/>
-                <w:color w:val="000000"/>
-              </w:rPr>
-              <w:t xml:space="preserve">15 (50%)</w:t>
-            </w:r>
-          </w:p>
-        </w:tc>
-        <w:tc>
-          <w:tcPr>
-            <w:tcBorders/>
-            <w:shd w:val="clear" w:color="auto" w:fill="FFFFFF"/>
-            <w:tcMar>
-              <w:top w:w="0" w:type="dxa"/>
-              <w:bottom w:w="0" w:type="dxa"/>
-              <w:left w:w="0" w:type="dxa"/>
-              <w:right w:w="0" w:type="dxa"/>
-            </w:tcMar>
-            <w:vAlign w:val="center"/>
-          </w:tcPr>
-          <w:p>
-            <w:pPr>
-              <w:jc w:val="center"/>
-              <w:spacing w:after="100" w:before="100" w:line="240"/>
-              <w:ind w:firstLine="0" w:left="100" w:right="100"/>
-            </w:pPr>
-            <w:r xmlns:w="http://schemas.openxmlformats.org/wordprocessingml/2006/main" xmlns:wp="http://schemas.openxmlformats.org/drawingml/2006/wordprocessingDrawing" xmlns:r="http://schemas.openxmlformats.org/officeDocument/2006/relationships" xmlns:w14="http://schemas.microsoft.com/office/word/2010/wordml">
-              <w:rPr>
-                <w:rFonts w:ascii="Arial" w:hAnsi="Arial" w:eastAsia="Arial" w:cs="Arial"/>
-                <w:sz w:val="22"/>
-                <w:szCs w:val="22"/>
-                <w:color w:val="000000"/>
-              </w:rPr>
-              <w:t xml:space="preserve">30 (50%)</w:t>
-            </w:r>
-          </w:p>
-        </w:tc>
-        <w:tc>
-          <w:tcPr>
-            <w:tcBorders/>
-            <w:shd w:val="clear" w:color="auto" w:fill="FFFFFF"/>
-            <w:tcMar>
-              <w:top w:w="0" w:type="dxa"/>
-              <w:bottom w:w="0" w:type="dxa"/>
-              <w:left w:w="0" w:type="dxa"/>
-              <w:right w:w="0" w:type="dxa"/>
-            </w:tcMar>
-            <w:vAlign w:val="center"/>
-          </w:tcPr>
-          <w:p>
-            <w:pPr>
-              <w:jc w:val="center"/>
-              <w:spacing w:after="100" w:before="100" w:line="240"/>
-              <w:ind w:firstLine="0" w:left="100" w:right="100"/>
-            </w:pPr>
-            <w:r xmlns:w="http://schemas.openxmlformats.org/wordprocessingml/2006/main" xmlns:wp="http://schemas.openxmlformats.org/drawingml/2006/wordprocessingDrawing" xmlns:r="http://schemas.openxmlformats.org/officeDocument/2006/relationships" xmlns:w14="http://schemas.microsoft.com/office/word/2010/wordml">
-              <w:rPr>
-                <w:rFonts w:ascii="Arial" w:hAnsi="Arial" w:eastAsia="Arial" w:cs="Arial"/>
-                <w:sz w:val="22"/>
-                <w:szCs w:val="22"/>
-                <w:color w:val="000000"/>
-              </w:rPr>
-              <w:t xml:space="preserve">&gt;0.999</w:t>
+              <w:t xml:space="preserve">17 (57%)</w:t>
+            </w:r>
+          </w:p>
+        </w:tc>
+        <w:tc>
+          <w:tcPr>
+            <w:tcBorders/>
+            <w:shd w:val="clear" w:color="auto" w:fill="FFFFFF"/>
+            <w:tcMar>
+              <w:top w:w="0" w:type="dxa"/>
+              <w:bottom w:w="0" w:type="dxa"/>
+              <w:left w:w="0" w:type="dxa"/>
+              <w:right w:w="0" w:type="dxa"/>
+            </w:tcMar>
+            <w:vAlign w:val="center"/>
+          </w:tcPr>
+          <w:p>
+            <w:pPr>
+              <w:jc w:val="center"/>
+              <w:spacing w:after="100" w:before="100" w:line="240"/>
+              <w:ind w:firstLine="0" w:left="100" w:right="100"/>
+            </w:pPr>
+            <w:r xmlns:w="http://schemas.openxmlformats.org/wordprocessingml/2006/main" xmlns:wp="http://schemas.openxmlformats.org/drawingml/2006/wordprocessingDrawing" xmlns:r="http://schemas.openxmlformats.org/officeDocument/2006/relationships" xmlns:w14="http://schemas.microsoft.com/office/word/2010/wordml">
+              <w:rPr>
+                <w:rFonts w:ascii="Arial" w:hAnsi="Arial" w:eastAsia="Arial" w:cs="Arial"/>
+                <w:sz w:val="22"/>
+                <w:szCs w:val="22"/>
+                <w:color w:val="000000"/>
+              </w:rPr>
+              <w:t xml:space="preserve">14 (47%)</w:t>
+            </w:r>
+          </w:p>
+        </w:tc>
+        <w:tc>
+          <w:tcPr>
+            <w:tcBorders/>
+            <w:shd w:val="clear" w:color="auto" w:fill="FFFFFF"/>
+            <w:tcMar>
+              <w:top w:w="0" w:type="dxa"/>
+              <w:bottom w:w="0" w:type="dxa"/>
+              <w:left w:w="0" w:type="dxa"/>
+              <w:right w:w="0" w:type="dxa"/>
+            </w:tcMar>
+            <w:vAlign w:val="center"/>
+          </w:tcPr>
+          <w:p>
+            <w:pPr>
+              <w:jc w:val="center"/>
+              <w:spacing w:after="100" w:before="100" w:line="240"/>
+              <w:ind w:firstLine="0" w:left="100" w:right="100"/>
+            </w:pPr>
+            <w:r xmlns:w="http://schemas.openxmlformats.org/wordprocessingml/2006/main" xmlns:wp="http://schemas.openxmlformats.org/drawingml/2006/wordprocessingDrawing" xmlns:r="http://schemas.openxmlformats.org/officeDocument/2006/relationships" xmlns:w14="http://schemas.microsoft.com/office/word/2010/wordml">
+              <w:rPr>
+                <w:rFonts w:ascii="Arial" w:hAnsi="Arial" w:eastAsia="Arial" w:cs="Arial"/>
+                <w:sz w:val="22"/>
+                <w:szCs w:val="22"/>
+                <w:color w:val="000000"/>
+              </w:rPr>
+              <w:t xml:space="preserve">31 (52%)</w:t>
+            </w:r>
+          </w:p>
+        </w:tc>
+        <w:tc>
+          <w:tcPr>
+            <w:tcBorders/>
+            <w:shd w:val="clear" w:color="auto" w:fill="FFFFFF"/>
+            <w:tcMar>
+              <w:top w:w="0" w:type="dxa"/>
+              <w:bottom w:w="0" w:type="dxa"/>
+              <w:left w:w="0" w:type="dxa"/>
+              <w:right w:w="0" w:type="dxa"/>
+            </w:tcMar>
+            <w:vAlign w:val="center"/>
+          </w:tcPr>
+          <w:p>
+            <w:pPr>
+              <w:jc w:val="center"/>
+              <w:spacing w:after="100" w:before="100" w:line="240"/>
+              <w:ind w:firstLine="0" w:left="100" w:right="100"/>
+            </w:pPr>
+            <w:r xmlns:w="http://schemas.openxmlformats.org/wordprocessingml/2006/main" xmlns:wp="http://schemas.openxmlformats.org/drawingml/2006/wordprocessingDrawing" xmlns:r="http://schemas.openxmlformats.org/officeDocument/2006/relationships" xmlns:w14="http://schemas.microsoft.com/office/word/2010/wordml">
+              <w:rPr>
+                <w:rFonts w:ascii="Arial" w:hAnsi="Arial" w:eastAsia="Arial" w:cs="Arial"/>
+                <w:sz w:val="22"/>
+                <w:szCs w:val="22"/>
+                <w:color w:val="000000"/>
+              </w:rPr>
+              <w:t xml:space="preserve">0.438</w:t>
             </w:r>
             <w:r xmlns:w="http://schemas.openxmlformats.org/wordprocessingml/2006/main" xmlns:wp="http://schemas.openxmlformats.org/drawingml/2006/wordprocessingDrawing" xmlns:r="http://schemas.openxmlformats.org/officeDocument/2006/relationships" xmlns:w14="http://schemas.microsoft.com/office/word/2010/wordml">
               <w:rPr>
@@ -18408,7 +18408,7 @@
                 <w:szCs w:val="22"/>
                 <w:color w:val="000000"/>
               </w:rPr>
-              <w:t xml:space="preserve">[-0.25, 0.25]</w:t>
+              <w:t xml:space="preserve">[-0.15, 0.35]</w:t>
             </w:r>
             <w:r xmlns:w="http://schemas.openxmlformats.org/wordprocessingml/2006/main" xmlns:wp="http://schemas.openxmlformats.org/drawingml/2006/wordprocessingDrawing" xmlns:r="http://schemas.openxmlformats.org/officeDocument/2006/relationships" xmlns:w14="http://schemas.microsoft.com/office/word/2010/wordml">
               <w:rPr>
@@ -18486,7 +18486,7 @@
                 <w:szCs w:val="22"/>
                 <w:color w:val="000000"/>
               </w:rPr>
-              <w:t xml:space="preserve">15 (50%)</w:t>
+              <w:t xml:space="preserve">13 (43%)</w:t>
             </w:r>
           </w:p>
         </w:tc>
@@ -18517,7 +18517,7 @@
                 <w:szCs w:val="22"/>
                 <w:color w:val="000000"/>
               </w:rPr>
-              <w:t xml:space="preserve">15 (50%)</w:t>
+              <w:t xml:space="preserve">16 (53%)</w:t>
             </w:r>
           </w:p>
         </w:tc>
@@ -18548,7 +18548,7 @@
                 <w:szCs w:val="22"/>
                 <w:color w:val="000000"/>
               </w:rPr>
-              <w:t xml:space="preserve">30 (50%)</w:t>
+              <w:t xml:space="preserve">29 (48%)</w:t>
             </w:r>
           </w:p>
         </w:tc>

</xml_diff>

<commit_message>
* Fix a bug where ordered factors were not correctly converted to rank data for non-parametric testing purposes
</commit_message>
<xml_diff>
--- a/tests/rmds/word_doc.docx
+++ b/tests/rmds/word_doc.docx
@@ -9348,24 +9348,35 @@
         <w:pStyle w:val="TableCaption"/>
       </w:pPr>
       <w:r>
-        <w:rPr/>
+        <w:rPr>
+          <w:rFonts/>
+          <w:b w:val="true"/>
+        </w:rPr>
         <w:t xml:space="preserve">Table </w:t>
       </w:r>
       <w:r xmlns:w="http://schemas.openxmlformats.org/wordprocessingml/2006/main" xmlns:wp="http://schemas.openxmlformats.org/drawingml/2006/wordprocessingDrawing" xmlns:r="http://schemas.openxmlformats.org/officeDocument/2006/relationships" xmlns:w14="http://schemas.microsoft.com/office/word/2010/wordml">
-        <w:rPr/>
+        <w:rPr>
+          <w:rFonts/>
+          <w:b w:val="true"/>
+        </w:rPr>
         <w:fldChar w:fldCharType="begin" w:dirty="true"/>
       </w:r>
       <w:r xmlns:w="http://schemas.openxmlformats.org/wordprocessingml/2006/main" xmlns:wp="http://schemas.openxmlformats.org/drawingml/2006/wordprocessingDrawing" xmlns:r="http://schemas.openxmlformats.org/officeDocument/2006/relationships" xmlns:w14="http://schemas.microsoft.com/office/word/2010/wordml">
-        <w:rPr/>
+        <w:rPr>
+          <w:rFonts/>
+          <w:b w:val="true"/>
+        </w:rPr>
         <w:instrText xml:space="preserve" w:dirty="true">SEQ tab \* Arabic</w:instrText>
       </w:r>
       <w:r xmlns:w="http://schemas.openxmlformats.org/wordprocessingml/2006/main" xmlns:wp="http://schemas.openxmlformats.org/drawingml/2006/wordprocessingDrawing" xmlns:r="http://schemas.openxmlformats.org/officeDocument/2006/relationships" xmlns:w14="http://schemas.microsoft.com/office/word/2010/wordml">
-        <w:rPr/>
+        <w:rPr>
+          <w:rFonts/>
+          <w:b w:val="true"/>
+        </w:rPr>
         <w:fldChar w:fldCharType="end" w:dirty="true"/>
       </w:r>
       <w:r>
-        <w:rPr/>
-        <w:t xml:space="preserve">:</w:t>
+        <w:t xml:space="preserve">: </w:t>
       </w:r>
       <w:r>
         <w:t xml:space="preserve">Test Caption</w:t>

</xml_diff>